<commit_message>
Fix 11th exercise in EntityFramework Core And Finish 15,14 task
</commit_message>
<xml_diff>
--- a/Entity Framework Core/LINQ/01. MusicHub Database_Problem Description.docx
+++ b/Entity Framework Core/LINQ/01. MusicHub Database_Problem Description.docx
@@ -1,6 +1,6 @@
 
 <file path=word/document.xml><?xml version="1.0" encoding="utf-8"?>
-<w:document xmlns:wpc="http://schemas.microsoft.com/office/word/2010/wordprocessingCanvas" xmlns:cx="http://schemas.microsoft.com/office/drawing/2014/chartex" xmlns:cx1="http://schemas.microsoft.com/office/drawing/2015/9/8/chartex" xmlns:mc="http://schemas.openxmlformats.org/markup-compatibility/2006" xmlns:o="urn:schemas-microsoft-com:office:office" xmlns:r="http://schemas.openxmlformats.org/officeDocument/2006/relationships" xmlns:m="http://schemas.openxmlformats.org/officeDocument/2006/math" xmlns:v="urn:schemas-microsoft-com:vml" xmlns:wp14="http://schemas.microsoft.com/office/word/2010/wordprocessingDrawing" xmlns:wp="http://schemas.openxmlformats.org/drawingml/2006/wordprocessingDrawing" xmlns:w10="urn:schemas-microsoft-com:office:word" xmlns:w="http://schemas.openxmlformats.org/wordprocessingml/2006/main" xmlns:w14="http://schemas.microsoft.com/office/word/2010/wordml" xmlns:w15="http://schemas.microsoft.com/office/word/2012/wordml" xmlns:w16se="http://schemas.microsoft.com/office/word/2015/wordml/symex" xmlns:wpg="http://schemas.microsoft.com/office/word/2010/wordprocessingGroup" xmlns:wpi="http://schemas.microsoft.com/office/word/2010/wordprocessingInk" xmlns:wne="http://schemas.microsoft.com/office/word/2006/wordml" xmlns:wps="http://schemas.microsoft.com/office/word/2010/wordprocessingShape" mc:Ignorable="w14 w15 w16se wp14">
+<w:document xmlns:wpc="http://schemas.microsoft.com/office/word/2010/wordprocessingCanvas" xmlns:mc="http://schemas.openxmlformats.org/markup-compatibility/2006" xmlns:o="urn:schemas-microsoft-com:office:office" xmlns:r="http://schemas.openxmlformats.org/officeDocument/2006/relationships" xmlns:m="http://schemas.openxmlformats.org/officeDocument/2006/math" xmlns:v="urn:schemas-microsoft-com:vml" xmlns:wp14="http://schemas.microsoft.com/office/word/2010/wordprocessingDrawing" xmlns:wp="http://schemas.openxmlformats.org/drawingml/2006/wordprocessingDrawing" xmlns:w10="urn:schemas-microsoft-com:office:word" xmlns:w="http://schemas.openxmlformats.org/wordprocessingml/2006/main" xmlns:w14="http://schemas.microsoft.com/office/word/2010/wordml" xmlns:wpg="http://schemas.microsoft.com/office/word/2010/wordprocessingGroup" xmlns:wpi="http://schemas.microsoft.com/office/word/2010/wordprocessingInk" xmlns:wne="http://schemas.microsoft.com/office/word/2006/wordml" xmlns:wps="http://schemas.microsoft.com/office/word/2010/wordprocessingShape" mc:Ignorable="w14 wp14">
   <w:body>
     <w:p>
       <w:pPr>
@@ -31,7 +31,7 @@
       <w:r>
         <w:t xml:space="preserve"> for the </w:t>
       </w:r>
-      <w:hyperlink r:id="rId8" w:history="1">
+      <w:hyperlink r:id="rId9" w:history="1">
         <w:r>
           <w:rPr>
             <w:rStyle w:val="Hyperlink"/>
@@ -146,7 +146,6 @@
       <w:r>
         <w:rPr>
           <w:noProof/>
-          <w:lang w:val="bg-BG" w:eastAsia="bg-BG"/>
         </w:rPr>
         <w:drawing>
           <wp:inline distT="0" distB="0" distL="0" distR="0" wp14:anchorId="46FC35A7" wp14:editId="682F20C9">
@@ -166,7 +165,7 @@
                     </pic:cNvPicPr>
                   </pic:nvPicPr>
                   <pic:blipFill>
-                    <a:blip r:embed="rId9">
+                    <a:blip r:embed="rId10">
                       <a:extLst>
                         <a:ext uri="{28A0092B-C50C-407E-A947-70E740481C1C}">
                           <a14:useLocalDpi xmlns:a14="http://schemas.microsoft.com/office/drawing/2010/main" val="0"/>
@@ -761,15 +760,7 @@
         <w:rPr>
           <w:b/>
         </w:rPr>
-        <w:t xml:space="preserve">he song’s </w:t>
-      </w:r>
-      <w:bookmarkStart w:id="8" w:name="_GoBack"/>
-      <w:bookmarkEnd w:id="8"/>
-      <w:r>
-        <w:rPr>
-          <w:b/>
-        </w:rPr>
-        <w:t>album</w:t>
+        <w:t>he song’s album</w:t>
       </w:r>
     </w:p>
     <w:p>
@@ -968,8 +959,8 @@
           <w:noProof/>
         </w:rPr>
       </w:pPr>
-      <w:bookmarkStart w:id="9" w:name="OLE_LINK5"/>
-      <w:bookmarkStart w:id="10" w:name="OLE_LINK6"/>
+      <w:bookmarkStart w:id="8" w:name="OLE_LINK5"/>
+      <w:bookmarkStart w:id="9" w:name="OLE_LINK6"/>
       <w:r>
         <w:rPr>
           <w:rFonts w:ascii="Consolas" w:hAnsi="Consolas"/>
@@ -981,8 +972,8 @@
       <w:r>
         <w:t xml:space="preserve"> </w:t>
       </w:r>
+      <w:bookmarkEnd w:id="8"/>
       <w:bookmarkEnd w:id="9"/>
-      <w:bookmarkEnd w:id="10"/>
       <w:r>
         <w:t>–</w:t>
       </w:r>
@@ -1650,9 +1641,9 @@
         </w:numPr>
         <w:contextualSpacing/>
       </w:pPr>
-      <w:bookmarkStart w:id="11" w:name="OLE_LINK7"/>
-      <w:bookmarkStart w:id="12" w:name="OLE_LINK8"/>
-      <w:bookmarkStart w:id="13" w:name="OLE_LINK64"/>
+      <w:bookmarkStart w:id="10" w:name="OLE_LINK7"/>
+      <w:bookmarkStart w:id="11" w:name="OLE_LINK8"/>
+      <w:bookmarkStart w:id="12" w:name="OLE_LINK64"/>
       <w:r>
         <w:rPr>
           <w:rFonts w:ascii="Consolas" w:hAnsi="Consolas"/>
@@ -1661,9 +1652,9 @@
         </w:rPr>
         <w:t>PerformerSongs</w:t>
       </w:r>
+      <w:bookmarkEnd w:id="10"/>
       <w:bookmarkEnd w:id="11"/>
       <w:bookmarkEnd w:id="12"/>
-      <w:bookmarkEnd w:id="13"/>
       <w:r>
         <w:t xml:space="preserve"> – </w:t>
       </w:r>
@@ -1823,10 +1814,10 @@
           <w:noProof/>
         </w:rPr>
       </w:pPr>
-      <w:bookmarkStart w:id="14" w:name="OLE_LINK11"/>
-      <w:bookmarkStart w:id="15" w:name="OLE_LINK14"/>
-      <w:bookmarkStart w:id="16" w:name="OLE_LINK61"/>
-      <w:bookmarkStart w:id="17" w:name="OLE_LINK62"/>
+      <w:bookmarkStart w:id="13" w:name="OLE_LINK11"/>
+      <w:bookmarkStart w:id="14" w:name="OLE_LINK14"/>
+      <w:bookmarkStart w:id="15" w:name="OLE_LINK61"/>
+      <w:bookmarkStart w:id="16" w:name="OLE_LINK62"/>
       <w:r>
         <w:rPr>
           <w:rFonts w:ascii="Consolas" w:hAnsi="Consolas"/>
@@ -1835,10 +1826,10 @@
         </w:rPr>
         <w:t>Pseudonym</w:t>
       </w:r>
+      <w:bookmarkEnd w:id="13"/>
       <w:bookmarkEnd w:id="14"/>
       <w:bookmarkEnd w:id="15"/>
       <w:bookmarkEnd w:id="16"/>
-      <w:bookmarkEnd w:id="17"/>
       <w:r>
         <w:t xml:space="preserve"> – </w:t>
       </w:r>
@@ -2048,9 +2039,9 @@
           <w:noProof/>
         </w:rPr>
       </w:pPr>
-      <w:bookmarkStart w:id="18" w:name="OLE_LINK15"/>
-      <w:bookmarkStart w:id="19" w:name="OLE_LINK16"/>
-      <w:bookmarkStart w:id="20" w:name="OLE_LINK63"/>
+      <w:bookmarkStart w:id="17" w:name="OLE_LINK15"/>
+      <w:bookmarkStart w:id="18" w:name="OLE_LINK16"/>
+      <w:bookmarkStart w:id="19" w:name="OLE_LINK63"/>
       <w:r>
         <w:rPr>
           <w:rFonts w:ascii="Consolas" w:hAnsi="Consolas"/>
@@ -2059,9 +2050,9 @@
         </w:rPr>
         <w:t xml:space="preserve">Pseudonym </w:t>
       </w:r>
+      <w:bookmarkEnd w:id="17"/>
       <w:bookmarkEnd w:id="18"/>
       <w:bookmarkEnd w:id="19"/>
-      <w:bookmarkEnd w:id="20"/>
       <w:r>
         <w:t xml:space="preserve">– </w:t>
       </w:r>
@@ -2128,8 +2119,8 @@
           <w:szCs w:val="32"/>
         </w:rPr>
       </w:pPr>
-      <w:bookmarkStart w:id="21" w:name="OLE_LINK17"/>
-      <w:bookmarkStart w:id="22" w:name="OLE_LINK19"/>
+      <w:bookmarkStart w:id="20" w:name="OLE_LINK17"/>
+      <w:bookmarkStart w:id="21" w:name="OLE_LINK19"/>
       <w:r>
         <w:rPr>
           <w:rFonts w:eastAsiaTheme="majorEastAsia" w:cstheme="majorBidi"/>
@@ -2142,8 +2133,8 @@
         <w:t>SongPerformer</w:t>
       </w:r>
     </w:p>
+    <w:bookmarkEnd w:id="20"/>
     <w:bookmarkEnd w:id="21"/>
-    <w:bookmarkEnd w:id="22"/>
     <w:p>
       <w:pPr>
         <w:numPr>
@@ -2374,27 +2365,34 @@
         </w:numPr>
         <w:spacing w:before="0" w:after="200"/>
         <w:rPr>
+          <w:highlight w:val="yellow"/>
           <w:lang w:val="bg-BG"/>
         </w:rPr>
       </w:pPr>
       <w:r>
         <w:rPr>
           <w:b/>
+          <w:highlight w:val="yellow"/>
         </w:rPr>
         <w:t xml:space="preserve">One </w:t>
       </w:r>
       <w:r>
         <w:rPr>
           <w:b/>
+          <w:highlight w:val="yellow"/>
         </w:rPr>
         <w:t>Song</w:t>
       </w:r>
       <w:r>
+        <w:rPr>
+          <w:highlight w:val="yellow"/>
+        </w:rPr>
         <w:t xml:space="preserve"> can have </w:t>
       </w:r>
       <w:r>
         <w:rPr>
           <w:b/>
+          <w:highlight w:val="yellow"/>
         </w:rPr>
         <w:t xml:space="preserve">many </w:t>
       </w:r>
@@ -2402,6 +2400,7 @@
         <w:rPr>
           <w:b/>
           <w:noProof/>
+          <w:highlight w:val="yellow"/>
         </w:rPr>
         <w:t>Performers</w:t>
       </w:r>
@@ -2642,28 +2641,20 @@
         <w:spacing w:before="120" w:after="80"/>
         <w:ind w:left="567" w:hanging="567"/>
         <w:rPr>
+          <w:highlight w:val="yellow"/>
           <w:lang w:val="bg-BG"/>
         </w:rPr>
       </w:pPr>
       <w:r>
+        <w:rPr>
+          <w:highlight w:val="yellow"/>
+        </w:rPr>
         <w:t>All Albums Produced By Given Producer</w:t>
       </w:r>
     </w:p>
     <w:p>
-      <w:pPr>
-        <w:rPr>
-          <w:noProof/>
-          <w:lang w:val="bg-BG"/>
-        </w:rPr>
-      </w:pPr>
-      <w:r>
-        <w:t>You need to write</w:t>
-      </w:r>
-      <w:r>
-        <w:t xml:space="preserve"> method</w:t>
-      </w:r>
-      <w:r>
-        <w:t xml:space="preserve"> </w:t>
+      <w:r>
+        <w:t xml:space="preserve">You need to write method </w:t>
       </w:r>
       <w:r>
         <w:rPr>
@@ -2737,25 +2728,21 @@
         <w:t>StartUp</w:t>
       </w:r>
       <w:r>
-        <w:t xml:space="preserve"> class that</w:t>
-      </w:r>
-      <w:r>
-        <w:t xml:space="preserve"> receives a </w:t>
-      </w:r>
-      <w:r>
-        <w:rPr>
-          <w:b/>
-        </w:rPr>
-        <w:t>Producer I</w:t>
-      </w:r>
-      <w:r>
-        <w:rPr>
-          <w:b/>
-        </w:rPr>
-        <w:t>d</w:t>
-      </w:r>
-      <w:r>
-        <w:t xml:space="preserve">. Export </w:t>
+        <w:t xml:space="preserve"> class that receives a </w:t>
+      </w:r>
+      <w:r>
+        <w:rPr>
+          <w:b/>
+        </w:rPr>
+        <w:t>Producer Id</w:t>
+      </w:r>
+      <w:r>
+        <w:t xml:space="preserve">. </w:t>
+      </w:r>
+    </w:p>
+    <w:p>
+      <w:r>
+        <w:t xml:space="preserve">Export </w:t>
       </w:r>
       <w:r>
         <w:rPr>
@@ -2764,10 +2751,7 @@
         <w:t>all albums</w:t>
       </w:r>
       <w:r>
-        <w:t xml:space="preserve"> whic</w:t>
-      </w:r>
-      <w:r>
-        <w:t xml:space="preserve">h are </w:t>
+        <w:t xml:space="preserve"> which are </w:t>
       </w:r>
       <w:r>
         <w:rPr>
@@ -2785,19 +2769,18 @@
         <w:t>Producer Id</w:t>
       </w:r>
       <w:r>
-        <w:t xml:space="preserve">. For each </w:t>
-      </w:r>
-      <w:r>
-        <w:rPr>
-          <w:b/>
-        </w:rPr>
-        <w:t>A</w:t>
-      </w:r>
-      <w:r>
-        <w:rPr>
-          <w:b/>
-        </w:rPr>
-        <w:t>lbum</w:t>
+        <w:t xml:space="preserve">. </w:t>
+      </w:r>
+    </w:p>
+    <w:p>
+      <w:r>
+        <w:t xml:space="preserve">For each </w:t>
+      </w:r>
+      <w:r>
+        <w:rPr>
+          <w:b/>
+        </w:rPr>
+        <w:t>Album</w:t>
       </w:r>
       <w:r>
         <w:t xml:space="preserve">, get the </w:t>
@@ -2806,30 +2789,18 @@
         <w:rPr>
           <w:b/>
         </w:rPr>
-        <w:t>N</w:t>
-      </w:r>
-      <w:r>
-        <w:rPr>
-          <w:b/>
-        </w:rPr>
-        <w:t>ame</w:t>
+        <w:t>Name</w:t>
       </w:r>
       <w:r>
         <w:t xml:space="preserve">, </w:t>
       </w:r>
-      <w:bookmarkStart w:id="23" w:name="OLE_LINK31"/>
-      <w:bookmarkStart w:id="24" w:name="OLE_LINK32"/>
-      <w:r>
-        <w:rPr>
-          <w:b/>
-        </w:rPr>
-        <w:t>R</w:t>
-      </w:r>
-      <w:r>
-        <w:rPr>
-          <w:b/>
-        </w:rPr>
-        <w:t>elease date</w:t>
+      <w:bookmarkStart w:id="22" w:name="OLE_LINK31"/>
+      <w:bookmarkStart w:id="23" w:name="OLE_LINK32"/>
+      <w:r>
+        <w:rPr>
+          <w:b/>
+        </w:rPr>
+        <w:t>Release date</w:t>
       </w:r>
       <w:r>
         <w:t xml:space="preserve"> in format </w:t>
@@ -2840,19 +2811,19 @@
         </w:rPr>
         <w:t>"</w:t>
       </w:r>
-      <w:bookmarkStart w:id="25" w:name="OLE_LINK75"/>
-      <w:bookmarkStart w:id="26" w:name="OLE_LINK76"/>
+      <w:bookmarkStart w:id="24" w:name="OLE_LINK75"/>
+      <w:bookmarkStart w:id="25" w:name="OLE_LINK76"/>
+      <w:bookmarkEnd w:id="22"/>
       <w:bookmarkEnd w:id="23"/>
+      <w:r>
+        <w:rPr>
+          <w:b/>
+          <w:noProof/>
+        </w:rPr>
+        <w:t>MM/dd/yyyy</w:t>
+      </w:r>
       <w:bookmarkEnd w:id="24"/>
-      <w:r>
-        <w:rPr>
-          <w:b/>
-          <w:noProof/>
-        </w:rPr>
-        <w:t>MM/dd/yyyy</w:t>
-      </w:r>
       <w:bookmarkEnd w:id="25"/>
-      <w:bookmarkEnd w:id="26"/>
       <w:r>
         <w:t xml:space="preserve">", </w:t>
       </w:r>
@@ -2860,13 +2831,7 @@
         <w:rPr>
           <w:b/>
         </w:rPr>
-        <w:t>Producer N</w:t>
-      </w:r>
-      <w:r>
-        <w:rPr>
-          <w:b/>
-        </w:rPr>
-        <w:t>ame</w:t>
+        <w:t>Producer Name</w:t>
       </w:r>
       <w:r>
         <w:t xml:space="preserve">, the </w:t>
@@ -2875,13 +2840,7 @@
         <w:rPr>
           <w:b/>
         </w:rPr>
-        <w:t>Album S</w:t>
-      </w:r>
-      <w:r>
-        <w:rPr>
-          <w:b/>
-        </w:rPr>
-        <w:t>ongs</w:t>
+        <w:t>Album Songs</w:t>
       </w:r>
       <w:r>
         <w:t xml:space="preserve"> with each </w:t>
@@ -2890,13 +2849,7 @@
         <w:rPr>
           <w:b/>
         </w:rPr>
-        <w:t>Song N</w:t>
-      </w:r>
-      <w:r>
-        <w:rPr>
-          <w:b/>
-        </w:rPr>
-        <w:t>ame</w:t>
+        <w:t>Song Name</w:t>
       </w:r>
       <w:r>
         <w:t xml:space="preserve">, </w:t>
@@ -2917,10 +2870,7 @@
         <w:t>formatted to the second digit</w:t>
       </w:r>
       <w:r>
-        <w:t xml:space="preserve">) </w:t>
-      </w:r>
-      <w:r>
-        <w:t xml:space="preserve">and the </w:t>
+        <w:t xml:space="preserve">) and the </w:t>
       </w:r>
       <w:r>
         <w:rPr>
@@ -2931,6 +2881,15 @@
       <w:r>
         <w:t xml:space="preserve">. </w:t>
       </w:r>
+    </w:p>
+    <w:p/>
+    <w:p>
+      <w:pPr>
+        <w:rPr>
+          <w:noProof/>
+          <w:lang w:val="bg-BG"/>
+        </w:rPr>
+      </w:pPr>
       <w:r>
         <w:rPr>
           <w:b/>
@@ -2962,13 +2921,7 @@
         <w:rPr>
           <w:b/>
         </w:rPr>
-        <w:t>N</w:t>
-      </w:r>
-      <w:r>
-        <w:rPr>
-          <w:b/>
-        </w:rPr>
-        <w:t>ame</w:t>
+        <w:t>Name</w:t>
       </w:r>
       <w:r>
         <w:t xml:space="preserve"> (</w:t>
@@ -2986,13 +2939,7 @@
         <w:rPr>
           <w:b/>
         </w:rPr>
-        <w:t>W</w:t>
-      </w:r>
-      <w:r>
-        <w:rPr>
-          <w:b/>
-        </w:rPr>
-        <w:t>riter</w:t>
+        <w:t>Writer</w:t>
       </w:r>
       <w:r>
         <w:t xml:space="preserve"> (</w:t>
@@ -3010,13 +2957,7 @@
         <w:rPr>
           <w:b/>
         </w:rPr>
-        <w:t>the Total Album P</w:t>
-      </w:r>
-      <w:r>
-        <w:rPr>
-          <w:b/>
-        </w:rPr>
-        <w:t>rice</w:t>
+        <w:t>the Total Album Price</w:t>
       </w:r>
       <w:r>
         <w:t xml:space="preserve"> with exactly </w:t>
@@ -3061,13 +3002,7 @@
         <w:rPr>
           <w:b/>
         </w:rPr>
-        <w:t>P</w:t>
-      </w:r>
-      <w:r>
-        <w:rPr>
-          <w:b/>
-        </w:rPr>
-        <w:t>rice</w:t>
+        <w:t>Price</w:t>
       </w:r>
       <w:r>
         <w:t xml:space="preserve"> (</w:t>
@@ -3126,6 +3061,7 @@
       </w:tblGrid>
       <w:tr>
         <w:trPr>
+          <w:trHeight w:val="645"/>
           <w:jc w:val="center"/>
         </w:trPr>
         <w:tc>
@@ -3161,6 +3097,7 @@
       </w:tr>
       <w:tr>
         <w:trPr>
+          <w:trHeight w:val="3421"/>
           <w:jc w:val="center"/>
         </w:trPr>
         <w:tc>
@@ -3181,8 +3118,8 @@
                 <w:szCs w:val="19"/>
               </w:rPr>
             </w:pPr>
-            <w:bookmarkStart w:id="27" w:name="OLE_LINK1"/>
-            <w:bookmarkStart w:id="28" w:name="OLE_LINK2"/>
+            <w:bookmarkStart w:id="26" w:name="OLE_LINK1"/>
+            <w:bookmarkStart w:id="27" w:name="OLE_LINK2"/>
             <w:r>
               <w:rPr>
                 <w:rFonts w:ascii="Consolas" w:hAnsi="Consolas" w:cs="Consolas"/>
@@ -3218,10 +3155,10 @@
                 <w:szCs w:val="19"/>
               </w:rPr>
             </w:pPr>
-            <w:bookmarkStart w:id="29" w:name="OLE_LINK9"/>
-            <w:bookmarkStart w:id="30" w:name="OLE_LINK10"/>
+            <w:bookmarkStart w:id="28" w:name="OLE_LINK9"/>
+            <w:bookmarkStart w:id="29" w:name="OLE_LINK10"/>
+            <w:bookmarkEnd w:id="26"/>
             <w:bookmarkEnd w:id="27"/>
-            <w:bookmarkEnd w:id="28"/>
             <w:r>
               <w:rPr>
                 <w:rFonts w:ascii="Consolas" w:hAnsi="Consolas" w:cs="Consolas"/>
@@ -3257,10 +3194,10 @@
                 <w:szCs w:val="19"/>
               </w:rPr>
             </w:pPr>
-            <w:bookmarkStart w:id="31" w:name="OLE_LINK18"/>
-            <w:bookmarkStart w:id="32" w:name="OLE_LINK20"/>
+            <w:bookmarkStart w:id="30" w:name="OLE_LINK18"/>
+            <w:bookmarkStart w:id="31" w:name="OLE_LINK20"/>
+            <w:bookmarkEnd w:id="28"/>
             <w:bookmarkEnd w:id="29"/>
-            <w:bookmarkEnd w:id="30"/>
             <w:r>
               <w:rPr>
                 <w:rFonts w:ascii="Consolas" w:hAnsi="Consolas" w:cs="Consolas"/>
@@ -3296,10 +3233,10 @@
                 <w:szCs w:val="19"/>
               </w:rPr>
             </w:pPr>
-            <w:bookmarkStart w:id="33" w:name="OLE_LINK21"/>
-            <w:bookmarkStart w:id="34" w:name="OLE_LINK22"/>
+            <w:bookmarkStart w:id="32" w:name="OLE_LINK21"/>
+            <w:bookmarkStart w:id="33" w:name="OLE_LINK22"/>
+            <w:bookmarkEnd w:id="30"/>
             <w:bookmarkEnd w:id="31"/>
-            <w:bookmarkEnd w:id="32"/>
             <w:r>
               <w:rPr>
                 <w:rFonts w:ascii="Consolas" w:hAnsi="Consolas" w:cs="Consolas"/>
@@ -3345,10 +3282,10 @@
                 <w:szCs w:val="19"/>
               </w:rPr>
             </w:pPr>
-            <w:bookmarkStart w:id="35" w:name="OLE_LINK23"/>
-            <w:bookmarkStart w:id="36" w:name="OLE_LINK24"/>
+            <w:bookmarkStart w:id="34" w:name="OLE_LINK23"/>
+            <w:bookmarkStart w:id="35" w:name="OLE_LINK24"/>
+            <w:bookmarkEnd w:id="32"/>
             <w:bookmarkEnd w:id="33"/>
-            <w:bookmarkEnd w:id="34"/>
             <w:r>
               <w:rPr>
                 <w:rFonts w:ascii="Consolas" w:hAnsi="Consolas" w:cs="Consolas"/>
@@ -3374,10 +3311,10 @@
                 <w:szCs w:val="19"/>
               </w:rPr>
             </w:pPr>
-            <w:bookmarkStart w:id="37" w:name="OLE_LINK25"/>
-            <w:bookmarkStart w:id="38" w:name="OLE_LINK26"/>
+            <w:bookmarkStart w:id="36" w:name="OLE_LINK25"/>
+            <w:bookmarkStart w:id="37" w:name="OLE_LINK26"/>
+            <w:bookmarkEnd w:id="34"/>
             <w:bookmarkEnd w:id="35"/>
-            <w:bookmarkEnd w:id="36"/>
             <w:r>
               <w:rPr>
                 <w:rFonts w:ascii="Consolas" w:hAnsi="Consolas" w:cs="Consolas"/>
@@ -3388,8 +3325,8 @@
               </w:rPr>
               <w:t>---SongName: Numb</w:t>
             </w:r>
+            <w:bookmarkEnd w:id="36"/>
             <w:bookmarkEnd w:id="37"/>
-            <w:bookmarkEnd w:id="38"/>
           </w:p>
           <w:p>
             <w:pPr>
@@ -3405,8 +3342,8 @@
                 <w:szCs w:val="19"/>
               </w:rPr>
             </w:pPr>
-            <w:bookmarkStart w:id="39" w:name="OLE_LINK27"/>
-            <w:bookmarkStart w:id="40" w:name="OLE_LINK28"/>
+            <w:bookmarkStart w:id="38" w:name="OLE_LINK27"/>
+            <w:bookmarkStart w:id="39" w:name="OLE_LINK28"/>
             <w:r>
               <w:rPr>
                 <w:rFonts w:ascii="Consolas" w:hAnsi="Consolas" w:cs="Consolas"/>
@@ -3442,10 +3379,10 @@
                 <w:szCs w:val="19"/>
               </w:rPr>
             </w:pPr>
-            <w:bookmarkStart w:id="41" w:name="OLE_LINK29"/>
-            <w:bookmarkStart w:id="42" w:name="OLE_LINK30"/>
+            <w:bookmarkStart w:id="40" w:name="OLE_LINK29"/>
+            <w:bookmarkStart w:id="41" w:name="OLE_LINK30"/>
+            <w:bookmarkEnd w:id="38"/>
             <w:bookmarkEnd w:id="39"/>
-            <w:bookmarkEnd w:id="40"/>
             <w:r>
               <w:rPr>
                 <w:rFonts w:ascii="Consolas" w:hAnsi="Consolas" w:cs="Consolas"/>
@@ -3456,8 +3393,8 @@
               </w:rPr>
               <w:t>---Writer: Kara-lynn Sharpous</w:t>
             </w:r>
+            <w:bookmarkEnd w:id="40"/>
             <w:bookmarkEnd w:id="41"/>
-            <w:bookmarkEnd w:id="42"/>
           </w:p>
           <w:p>
             <w:pPr>
@@ -3583,8 +3520,8 @@
                 <w:szCs w:val="19"/>
               </w:rPr>
             </w:pPr>
-            <w:bookmarkStart w:id="43" w:name="OLE_LINK33"/>
-            <w:bookmarkStart w:id="44" w:name="OLE_LINK34"/>
+            <w:bookmarkStart w:id="42" w:name="OLE_LINK33"/>
+            <w:bookmarkStart w:id="43" w:name="OLE_LINK34"/>
             <w:r>
               <w:rPr>
                 <w:rFonts w:ascii="Consolas" w:hAnsi="Consolas" w:cs="Consolas"/>
@@ -3616,8 +3553,8 @@
               <w:t>40.49</w:t>
             </w:r>
           </w:p>
+          <w:bookmarkEnd w:id="42"/>
           <w:bookmarkEnd w:id="43"/>
-          <w:bookmarkEnd w:id="44"/>
           <w:p>
             <w:pPr>
               <w:autoSpaceDE w:val="0"/>
@@ -3644,13 +3581,18 @@
         </w:tc>
       </w:tr>
     </w:tbl>
-    <w:p>
-      <w:pPr>
-        <w:rPr>
-          <w:lang w:val="bg-BG"/>
-        </w:rPr>
-      </w:pPr>
-    </w:p>
+    <w:p/>
+    <w:p/>
+    <w:p/>
+    <w:p/>
+    <w:p/>
+    <w:p/>
+    <w:p/>
+    <w:p/>
+    <w:p/>
+    <w:p/>
+    <w:p/>
+    <w:p/>
     <w:p>
       <w:pPr>
         <w:pStyle w:val="Heading2"/>
@@ -3665,18 +3607,19 @@
         </w:rPr>
       </w:pPr>
       <w:r>
+        <w:lastRenderedPageBreak/>
         <w:t>Songs Above Given Duration</w:t>
       </w:r>
     </w:p>
     <w:p>
       <w:r>
-        <w:t>You need to write</w:t>
-      </w:r>
-      <w:r>
-        <w:t xml:space="preserve"> method</w:t>
-      </w:r>
-      <w:r>
-        <w:t xml:space="preserve"> </w:t>
+        <w:t>Yo</w:t>
+      </w:r>
+      <w:r>
+        <w:rPr>
+          <w:highlight w:val="yellow"/>
+        </w:rPr>
+        <w:t xml:space="preserve">u need to write method </w:t>
       </w:r>
       <w:r>
         <w:rPr>
@@ -3684,6 +3627,7 @@
           <w:color w:val="0000FF"/>
           <w:sz w:val="19"/>
           <w:szCs w:val="19"/>
+          <w:highlight w:val="yellow"/>
           <w:lang w:val="bg-BG"/>
         </w:rPr>
         <w:t>string</w:t>
@@ -3694,6 +3638,7 @@
           <w:color w:val="000000"/>
           <w:sz w:val="19"/>
           <w:szCs w:val="19"/>
+          <w:highlight w:val="yellow"/>
           <w:lang w:val="bg-BG"/>
         </w:rPr>
         <w:t xml:space="preserve"> </w:t>
@@ -3705,6 +3650,7 @@
           <w:color w:val="000000"/>
           <w:sz w:val="19"/>
           <w:szCs w:val="19"/>
+          <w:highlight w:val="yellow"/>
           <w:lang w:val="bg-BG"/>
         </w:rPr>
         <w:t>ExportSongsAboveDuration(</w:t>
@@ -3715,6 +3661,7 @@
           <w:color w:val="000000"/>
           <w:sz w:val="19"/>
           <w:szCs w:val="19"/>
+          <w:highlight w:val="yellow"/>
           <w:lang w:val="bg-BG"/>
         </w:rPr>
         <w:t xml:space="preserve">MusicHubDbContext context, </w:t>
@@ -3725,6 +3672,7 @@
           <w:color w:val="0000FF"/>
           <w:sz w:val="19"/>
           <w:szCs w:val="19"/>
+          <w:highlight w:val="yellow"/>
           <w:lang w:val="bg-BG"/>
         </w:rPr>
         <w:t>int</w:t>
@@ -3735,6 +3683,7 @@
           <w:color w:val="000000"/>
           <w:sz w:val="19"/>
           <w:szCs w:val="19"/>
+          <w:highlight w:val="yellow"/>
           <w:lang w:val="bg-BG"/>
         </w:rPr>
         <w:t xml:space="preserve"> duration)</w:t>
@@ -3788,6 +3737,8 @@
       <w:r>
         <w:t xml:space="preserve"> </w:t>
       </w:r>
+    </w:p>
+    <w:p>
       <w:r>
         <w:t xml:space="preserve">Export the songs which are </w:t>
       </w:r>
@@ -4133,7 +4084,23 @@
                 <w:b/>
                 <w:noProof/>
               </w:rPr>
-              <w:t>(duration = 4)</w:t>
+              <w:t xml:space="preserve">(duration = </w:t>
+            </w:r>
+            <w:bookmarkStart w:id="44" w:name="_GoBack"/>
+            <w:r>
+              <w:rPr>
+                <w:b/>
+                <w:noProof/>
+              </w:rPr>
+              <w:t>4</w:t>
+            </w:r>
+            <w:bookmarkEnd w:id="44"/>
+            <w:r>
+              <w:rPr>
+                <w:b/>
+                <w:noProof/>
+              </w:rPr>
+              <w:t>)</w:t>
             </w:r>
           </w:p>
         </w:tc>
@@ -4160,10 +4127,10 @@
                 <w:szCs w:val="19"/>
               </w:rPr>
             </w:pPr>
-            <w:bookmarkStart w:id="45" w:name="OLE_LINK77"/>
-            <w:bookmarkStart w:id="46" w:name="OLE_LINK78"/>
-            <w:bookmarkStart w:id="47" w:name="OLE_LINK35"/>
-            <w:bookmarkStart w:id="48" w:name="OLE_LINK36"/>
+            <w:bookmarkStart w:id="45" w:name="OLE_LINK35"/>
+            <w:bookmarkStart w:id="46" w:name="OLE_LINK36"/>
+            <w:bookmarkStart w:id="47" w:name="OLE_LINK77"/>
+            <w:bookmarkStart w:id="48" w:name="OLE_LINK78"/>
             <w:r>
               <w:rPr>
                 <w:rFonts w:ascii="Consolas" w:hAnsi="Consolas" w:cs="Consolas"/>
@@ -4191,8 +4158,8 @@
             </w:pPr>
             <w:bookmarkStart w:id="49" w:name="OLE_LINK37"/>
             <w:bookmarkStart w:id="50" w:name="OLE_LINK38"/>
-            <w:bookmarkEnd w:id="47"/>
-            <w:bookmarkEnd w:id="48"/>
+            <w:bookmarkEnd w:id="45"/>
+            <w:bookmarkEnd w:id="46"/>
             <w:r>
               <w:rPr>
                 <w:rFonts w:ascii="Consolas" w:hAnsi="Consolas" w:cs="Consolas"/>
@@ -4320,8 +4287,8 @@
               <w:t>---Duration: 00:05:35</w:t>
             </w:r>
           </w:p>
-          <w:bookmarkEnd w:id="45"/>
-          <w:bookmarkEnd w:id="46"/>
+          <w:bookmarkEnd w:id="47"/>
+          <w:bookmarkEnd w:id="48"/>
           <w:bookmarkEnd w:id="57"/>
           <w:bookmarkEnd w:id="58"/>
           <w:p>
@@ -4469,7 +4436,6 @@
                 <w:sz w:val="19"/>
                 <w:szCs w:val="19"/>
               </w:rPr>
-              <w:lastRenderedPageBreak/>
               <w:t>---Duration: 00:04:03</w:t>
             </w:r>
             <w:r>
@@ -4489,8 +4455,8 @@
     </w:tbl>
     <w:p/>
     <w:sectPr>
-      <w:headerReference w:type="default" r:id="rId10"/>
-      <w:footerReference w:type="default" r:id="rId11"/>
+      <w:headerReference w:type="default" r:id="rId11"/>
+      <w:footerReference w:type="default" r:id="rId12"/>
       <w:pgSz w:w="11909" w:h="16834" w:code="9"/>
       <w:pgMar w:top="567" w:right="737" w:bottom="1077" w:left="737" w:header="567" w:footer="794" w:gutter="0"/>
       <w:cols w:space="720"/>
@@ -4501,7 +4467,7 @@
 </file>
 
 <file path=word/endnotes.xml><?xml version="1.0" encoding="utf-8"?>
-<w:endnotes xmlns:wpc="http://schemas.microsoft.com/office/word/2010/wordprocessingCanvas" xmlns:cx="http://schemas.microsoft.com/office/drawing/2014/chartex" xmlns:cx1="http://schemas.microsoft.com/office/drawing/2015/9/8/chartex" xmlns:mc="http://schemas.openxmlformats.org/markup-compatibility/2006" xmlns:o="urn:schemas-microsoft-com:office:office" xmlns:r="http://schemas.openxmlformats.org/officeDocument/2006/relationships" xmlns:m="http://schemas.openxmlformats.org/officeDocument/2006/math" xmlns:v="urn:schemas-microsoft-com:vml" xmlns:wp14="http://schemas.microsoft.com/office/word/2010/wordprocessingDrawing" xmlns:wp="http://schemas.openxmlformats.org/drawingml/2006/wordprocessingDrawing" xmlns:w10="urn:schemas-microsoft-com:office:word" xmlns:w="http://schemas.openxmlformats.org/wordprocessingml/2006/main" xmlns:w14="http://schemas.microsoft.com/office/word/2010/wordml" xmlns:w15="http://schemas.microsoft.com/office/word/2012/wordml" xmlns:w16se="http://schemas.microsoft.com/office/word/2015/wordml/symex" xmlns:wpg="http://schemas.microsoft.com/office/word/2010/wordprocessingGroup" xmlns:wpi="http://schemas.microsoft.com/office/word/2010/wordprocessingInk" xmlns:wne="http://schemas.microsoft.com/office/word/2006/wordml" xmlns:wps="http://schemas.microsoft.com/office/word/2010/wordprocessingShape" mc:Ignorable="w14 w15 w16se wp14">
+<w:endnotes xmlns:wpc="http://schemas.microsoft.com/office/word/2010/wordprocessingCanvas" xmlns:mc="http://schemas.openxmlformats.org/markup-compatibility/2006" xmlns:o="urn:schemas-microsoft-com:office:office" xmlns:r="http://schemas.openxmlformats.org/officeDocument/2006/relationships" xmlns:m="http://schemas.openxmlformats.org/officeDocument/2006/math" xmlns:v="urn:schemas-microsoft-com:vml" xmlns:wp14="http://schemas.microsoft.com/office/word/2010/wordprocessingDrawing" xmlns:wp="http://schemas.openxmlformats.org/drawingml/2006/wordprocessingDrawing" xmlns:w10="urn:schemas-microsoft-com:office:word" xmlns:w="http://schemas.openxmlformats.org/wordprocessingml/2006/main" xmlns:w14="http://schemas.microsoft.com/office/word/2010/wordml" xmlns:wpg="http://schemas.microsoft.com/office/word/2010/wordprocessingGroup" xmlns:wpi="http://schemas.microsoft.com/office/word/2010/wordprocessingInk" xmlns:wne="http://schemas.microsoft.com/office/word/2006/wordml" xmlns:wps="http://schemas.microsoft.com/office/word/2010/wordprocessingShape" mc:Ignorable="w14 wp14">
   <w:endnote w:type="separator" w:id="-1">
     <w:p>
       <w:pPr>
@@ -4526,7 +4492,7 @@
 </file>
 
 <file path=word/footer1.xml><?xml version="1.0" encoding="utf-8"?>
-<w:ftr xmlns:wpc="http://schemas.microsoft.com/office/word/2010/wordprocessingCanvas" xmlns:cx="http://schemas.microsoft.com/office/drawing/2014/chartex" xmlns:cx1="http://schemas.microsoft.com/office/drawing/2015/9/8/chartex" xmlns:mc="http://schemas.openxmlformats.org/markup-compatibility/2006" xmlns:o="urn:schemas-microsoft-com:office:office" xmlns:r="http://schemas.openxmlformats.org/officeDocument/2006/relationships" xmlns:m="http://schemas.openxmlformats.org/officeDocument/2006/math" xmlns:v="urn:schemas-microsoft-com:vml" xmlns:wp14="http://schemas.microsoft.com/office/word/2010/wordprocessingDrawing" xmlns:wp="http://schemas.openxmlformats.org/drawingml/2006/wordprocessingDrawing" xmlns:w10="urn:schemas-microsoft-com:office:word" xmlns:w="http://schemas.openxmlformats.org/wordprocessingml/2006/main" xmlns:w14="http://schemas.microsoft.com/office/word/2010/wordml" xmlns:w15="http://schemas.microsoft.com/office/word/2012/wordml" xmlns:w16se="http://schemas.microsoft.com/office/word/2015/wordml/symex" xmlns:wpg="http://schemas.microsoft.com/office/word/2010/wordprocessingGroup" xmlns:wpi="http://schemas.microsoft.com/office/word/2010/wordprocessingInk" xmlns:wne="http://schemas.microsoft.com/office/word/2006/wordml" xmlns:wps="http://schemas.microsoft.com/office/word/2010/wordprocessingShape" mc:Ignorable="w14 w15 w16se wp14">
+<w:ftr xmlns:wpc="http://schemas.microsoft.com/office/word/2010/wordprocessingCanvas" xmlns:mc="http://schemas.openxmlformats.org/markup-compatibility/2006" xmlns:o="urn:schemas-microsoft-com:office:office" xmlns:r="http://schemas.openxmlformats.org/officeDocument/2006/relationships" xmlns:m="http://schemas.openxmlformats.org/officeDocument/2006/math" xmlns:v="urn:schemas-microsoft-com:vml" xmlns:wp14="http://schemas.microsoft.com/office/word/2010/wordprocessingDrawing" xmlns:wp="http://schemas.openxmlformats.org/drawingml/2006/wordprocessingDrawing" xmlns:w10="urn:schemas-microsoft-com:office:word" xmlns:w="http://schemas.openxmlformats.org/wordprocessingml/2006/main" xmlns:w14="http://schemas.microsoft.com/office/word/2010/wordml" xmlns:wpg="http://schemas.microsoft.com/office/word/2010/wordprocessingGroup" xmlns:wpi="http://schemas.microsoft.com/office/word/2010/wordprocessingInk" xmlns:wne="http://schemas.microsoft.com/office/word/2006/wordml" xmlns:wps="http://schemas.microsoft.com/office/word/2010/wordprocessingShape" mc:Ignorable="w14 wp14">
   <w:p>
     <w:pPr>
       <w:pStyle w:val="Footer"/>
@@ -4534,7 +4500,6 @@
     <w:r>
       <w:rPr>
         <w:noProof/>
-        <w:lang w:val="bg-BG" w:eastAsia="bg-BG"/>
       </w:rPr>
       <mc:AlternateContent>
         <mc:Choice Requires="wps">
@@ -4622,7 +4587,7 @@
             </wp:anchor>
           </w:drawing>
         </mc:Choice>
-        <mc:Fallback>
+        <mc:Fallback xmlns:w16se="http://schemas.microsoft.com/office/word/2015/wordml/symex" xmlns:w15="http://schemas.microsoft.com/office/word/2012/wordml" xmlns:cx1="http://schemas.microsoft.com/office/drawing/2015/9/8/chartex" xmlns:cx="http://schemas.microsoft.com/office/drawing/2014/chartex">
           <w:pict>
             <v:shapetype w14:anchorId="41B1E642" id="_x0000_t202" coordsize="21600,21600" o:spt="202" path="m,l,21600r21600,l21600,xe">
               <v:stroke joinstyle="miter"/>
@@ -4657,7 +4622,6 @@
     <w:r>
       <w:rPr>
         <w:noProof/>
-        <w:lang w:val="bg-BG" w:eastAsia="bg-BG"/>
       </w:rPr>
       <mc:AlternateContent>
         <mc:Choice Requires="wps">
@@ -4850,7 +4814,6 @@
                               <w:noProof/>
                               <w:sz w:val="18"/>
                               <w:szCs w:val="18"/>
-                              <w:lang w:val="bg-BG" w:eastAsia="bg-BG"/>
                             </w:rPr>
                             <w:drawing>
                               <wp:inline distT="0" distB="0" distL="0" distR="0" wp14:anchorId="53621E41" wp14:editId="3BF595D6">
@@ -4917,7 +4880,6 @@
                               <w:noProof/>
                               <w:sz w:val="18"/>
                               <w:szCs w:val="18"/>
-                              <w:lang w:val="bg-BG" w:eastAsia="bg-BG"/>
                             </w:rPr>
                             <w:drawing>
                               <wp:inline distT="0" distB="0" distL="0" distR="0" wp14:anchorId="64E29E7A" wp14:editId="1BD0FFE4">
@@ -4984,7 +4946,6 @@
                               <w:noProof/>
                               <w:sz w:val="18"/>
                               <w:szCs w:val="18"/>
-                              <w:lang w:val="bg-BG" w:eastAsia="bg-BG"/>
                             </w:rPr>
                             <w:drawing>
                               <wp:inline distT="0" distB="0" distL="0" distR="0" wp14:anchorId="293C9B17" wp14:editId="373E17EF">
@@ -5038,7 +4999,6 @@
                               <w:noProof/>
                               <w:sz w:val="18"/>
                               <w:szCs w:val="18"/>
-                              <w:lang w:val="bg-BG" w:eastAsia="bg-BG"/>
                             </w:rPr>
                             <w:drawing>
                               <wp:inline distT="0" distB="0" distL="0" distR="0" wp14:anchorId="75BE9FD2" wp14:editId="14C27CD2">
@@ -5068,7 +5028,7 @@
                                               <a14:useLocalDpi xmlns:a14="http://schemas.microsoft.com/office/drawing/2010/main" val="0"/>
                                             </a:ext>
                                             <a:ext uri="{837473B0-CC2E-450A-ABE3-18F120FF3D39}">
-                                              <a1611:picAttrSrcUrl xmlns:a1611="http://schemas.microsoft.com/office/drawing/2016/11/main" xmlns:w16="http://schemas.microsoft.com/office/word/2018/wordml" xmlns:w16cid="http://schemas.microsoft.com/office/word/2016/wordml/cid" xmlns:w16cex="http://schemas.microsoft.com/office/word/2018/wordml/cex" xmlns:w="http://schemas.openxmlformats.org/wordprocessingml/2006/main" xmlns:w10="urn:schemas-microsoft-com:office:word" xmlns:v="urn:schemas-microsoft-com:vml" xmlns:o="urn:schemas-microsoft-com:office:office" xmlns:am3d="http://schemas.microsoft.com/office/drawing/2017/model3d" xmlns:aink="http://schemas.microsoft.com/office/drawing/2016/ink" xmlns:cx8="http://schemas.microsoft.com/office/drawing/2016/5/14/chartex" xmlns:cx7="http://schemas.microsoft.com/office/drawing/2016/5/13/chartex" xmlns:cx6="http://schemas.microsoft.com/office/drawing/2016/5/12/chartex" xmlns:cx5="http://schemas.microsoft.com/office/drawing/2016/5/11/chartex" xmlns:cx4="http://schemas.microsoft.com/office/drawing/2016/5/10/chartex" xmlns:cx3="http://schemas.microsoft.com/office/drawing/2016/5/9/chartex" xmlns:cx2="http://schemas.microsoft.com/office/drawing/2015/10/21/chartex" xmlns="" r:id="rId9"/>
+                                              <a1611:picAttrSrcUrl xmlns="" xmlns:cx2="http://schemas.microsoft.com/office/drawing/2015/10/21/chartex" xmlns:cx3="http://schemas.microsoft.com/office/drawing/2016/5/9/chartex" xmlns:cx4="http://schemas.microsoft.com/office/drawing/2016/5/10/chartex" xmlns:cx5="http://schemas.microsoft.com/office/drawing/2016/5/11/chartex" xmlns:cx6="http://schemas.microsoft.com/office/drawing/2016/5/12/chartex" xmlns:cx7="http://schemas.microsoft.com/office/drawing/2016/5/13/chartex" xmlns:cx8="http://schemas.microsoft.com/office/drawing/2016/5/14/chartex" xmlns:aink="http://schemas.microsoft.com/office/drawing/2016/ink" xmlns:am3d="http://schemas.microsoft.com/office/drawing/2017/model3d" xmlns:o="urn:schemas-microsoft-com:office:office" xmlns:v="urn:schemas-microsoft-com:vml" xmlns:w10="urn:schemas-microsoft-com:office:word" xmlns:w="http://schemas.openxmlformats.org/wordprocessingml/2006/main" xmlns:w16cex="http://schemas.microsoft.com/office/word/2018/wordml/cex" xmlns:w16cid="http://schemas.microsoft.com/office/word/2016/wordml/cid" xmlns:w16="http://schemas.microsoft.com/office/word/2018/wordml" xmlns:a1611="http://schemas.microsoft.com/office/drawing/2016/11/main" xmlns:w16se="http://schemas.microsoft.com/office/word/2015/wordml/symex" xmlns:w15="http://schemas.microsoft.com/office/word/2012/wordml" xmlns:cx1="http://schemas.microsoft.com/office/drawing/2015/9/8/chartex" xmlns:cx="http://schemas.microsoft.com/office/drawing/2014/chartex" r:id="rId9"/>
                                             </a:ext>
                                           </a:extLst>
                                         </a:blip>
@@ -5108,7 +5068,6 @@
                               <w:noProof/>
                               <w:sz w:val="18"/>
                               <w:szCs w:val="18"/>
-                              <w:lang w:val="bg-BG" w:eastAsia="bg-BG"/>
                             </w:rPr>
                             <w:drawing>
                               <wp:inline distT="0" distB="0" distL="0" distR="0" wp14:anchorId="15168924" wp14:editId="70A0374F">
@@ -5162,7 +5121,6 @@
                               <w:noProof/>
                               <w:sz w:val="18"/>
                               <w:szCs w:val="18"/>
-                              <w:lang w:val="bg-BG" w:eastAsia="bg-BG"/>
                             </w:rPr>
                             <w:drawing>
                               <wp:inline distT="0" distB="0" distL="0" distR="0" wp14:anchorId="1C97DE02" wp14:editId="61D842AB">
@@ -5216,7 +5174,6 @@
                               <w:noProof/>
                               <w:sz w:val="18"/>
                               <w:szCs w:val="18"/>
-                              <w:lang w:val="bg-BG" w:eastAsia="bg-BG"/>
                             </w:rPr>
                             <w:drawing>
                               <wp:inline distT="0" distB="0" distL="0" distR="0" wp14:anchorId="103BD2B7" wp14:editId="40827562">
@@ -5286,7 +5243,6 @@
                               <w:noProof/>
                               <w:sz w:val="18"/>
                               <w:szCs w:val="18"/>
-                              <w:lang w:val="bg-BG" w:eastAsia="bg-BG"/>
                             </w:rPr>
                             <w:drawing>
                               <wp:inline distT="0" distB="0" distL="0" distR="0" wp14:anchorId="620F6097" wp14:editId="67DE1394">
@@ -5353,7 +5309,6 @@
                               <w:noProof/>
                               <w:sz w:val="18"/>
                               <w:szCs w:val="18"/>
-                              <w:lang w:val="bg-BG" w:eastAsia="bg-BG"/>
                             </w:rPr>
                             <w:drawing>
                               <wp:inline distT="0" distB="0" distL="0" distR="0" wp14:anchorId="02F95DD8" wp14:editId="5DBDA342">
@@ -5413,7 +5368,7 @@
             </wp:anchor>
           </w:drawing>
         </mc:Choice>
-        <mc:Fallback>
+        <mc:Fallback xmlns:w16se="http://schemas.microsoft.com/office/word/2015/wordml/symex" xmlns:w15="http://schemas.microsoft.com/office/word/2012/wordml" xmlns:cx1="http://schemas.microsoft.com/office/drawing/2015/9/8/chartex" xmlns:cx="http://schemas.microsoft.com/office/drawing/2014/chartex">
           <w:pict>
             <v:shape w14:anchorId="2074F399" id="Text Box 16" o:spid="_x0000_s1027" type="#_x0000_t202" style="position:absolute;margin-left:109pt;margin-top:7pt;width:411.4pt;height:40.45pt;z-index:251657216;visibility:visible;mso-wrap-style:square;mso-width-percent:0;mso-height-percent:0;mso-wrap-distance-left:9pt;mso-wrap-distance-top:0;mso-wrap-distance-right:9pt;mso-wrap-distance-bottom:0;mso-position-horizontal:absolute;mso-position-horizontal-relative:text;mso-position-vertical:absolute;mso-position-vertical-relative:text;mso-width-percent:0;mso-height-percent:0;mso-width-relative:page;mso-height-relative:page;v-text-anchor:top" o:gfxdata="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" filled="f" stroked="f">
               <v:textbox inset=".5mm,1.2mm,.5mm,.5mm">
@@ -5591,7 +5546,7 @@
                                   </pic:cNvPicPr>
                                 </pic:nvPicPr>
                                 <pic:blipFill>
-                                  <a:blip r:embed="rId2">
+                                  <a:blip r:embed="rId21">
                                     <a:extLst>
                                       <a:ext uri="{28A0092B-C50C-407E-A947-70E740481C1C}">
                                         <a14:useLocalDpi xmlns:a14="http://schemas.microsoft.com/office/drawing/2010/main" val="0"/>
@@ -5641,7 +5596,7 @@
                           <wp:extent cx="180000" cy="180000"/>
                           <wp:effectExtent l="0" t="0" r="0" b="0"/>
                           <wp:docPr id="2" name="Picture 2">
-                            <a:hlinkClick xmlns:a="http://schemas.openxmlformats.org/drawingml/2006/main" r:id="rId3"/>
+                            <a:hlinkClick xmlns:a="http://schemas.openxmlformats.org/drawingml/2006/main" r:id="rId22"/>
                           </wp:docPr>
                           <wp:cNvGraphicFramePr>
                             <a:graphicFrameLocks xmlns:a="http://schemas.openxmlformats.org/drawingml/2006/main" noChangeAspect="1"/>
@@ -5651,14 +5606,14 @@
                               <pic:pic xmlns:pic="http://schemas.openxmlformats.org/drawingml/2006/picture">
                                 <pic:nvPicPr>
                                   <pic:cNvPr id="2" name="Picture 2">
-                                    <a:hlinkClick r:id="rId3"/>
+                                    <a:hlinkClick r:id="rId22"/>
                                   </pic:cNvPr>
                                   <pic:cNvPicPr>
                                     <a:picLocks noChangeAspect="1" noChangeArrowheads="1"/>
                                   </pic:cNvPicPr>
                                 </pic:nvPicPr>
                                 <pic:blipFill>
-                                  <a:blip r:embed="rId4">
+                                  <a:blip r:embed="rId23">
                                     <a:extLst>
                                       <a:ext uri="{28A0092B-C50C-407E-A947-70E740481C1C}">
                                         <a14:useLocalDpi xmlns:a14="http://schemas.microsoft.com/office/drawing/2010/main" val="0"/>
@@ -5708,7 +5663,7 @@
                           <wp:extent cx="180000" cy="180000"/>
                           <wp:effectExtent l="0" t="0" r="0" b="0"/>
                           <wp:docPr id="5" name="Picture 5" title="Software University @ Facebook">
-                            <a:hlinkClick xmlns:a="http://schemas.openxmlformats.org/drawingml/2006/main" r:id="rId5"/>
+                            <a:hlinkClick xmlns:a="http://schemas.openxmlformats.org/drawingml/2006/main" r:id="rId24"/>
                           </wp:docPr>
                           <wp:cNvGraphicFramePr>
                             <a:graphicFrameLocks xmlns:a="http://schemas.openxmlformats.org/drawingml/2006/main" noChangeAspect="1"/>
@@ -5718,12 +5673,12 @@
                               <pic:pic xmlns:pic="http://schemas.openxmlformats.org/drawingml/2006/picture">
                                 <pic:nvPicPr>
                                   <pic:cNvPr id="5" name="Picture 5" title="Software University @ Facebook">
-                                    <a:hlinkClick r:id="rId5"/>
+                                    <a:hlinkClick r:id="rId24"/>
                                   </pic:cNvPr>
                                   <pic:cNvPicPr/>
                                 </pic:nvPicPr>
                                 <pic:blipFill>
-                                  <a:blip r:embed="rId6"/>
+                                  <a:blip r:embed="rId25"/>
                                   <a:stretch>
                                     <a:fillRect/>
                                   </a:stretch>
@@ -5762,7 +5717,7 @@
                           <wp:extent cx="180000" cy="180000"/>
                           <wp:effectExtent l="0" t="0" r="0" b="0"/>
                           <wp:docPr id="20" name="Picture 20">
-                            <a:hlinkClick xmlns:a="http://schemas.openxmlformats.org/drawingml/2006/main" r:id="rId7"/>
+                            <a:hlinkClick xmlns:a="http://schemas.openxmlformats.org/drawingml/2006/main" r:id="rId26"/>
                           </wp:docPr>
                           <wp:cNvGraphicFramePr>
                             <a:graphicFrameLocks xmlns:a="http://schemas.openxmlformats.org/drawingml/2006/main" noChangeAspect="1"/>
@@ -5772,14 +5727,14 @@
                               <pic:pic xmlns:pic="http://schemas.openxmlformats.org/drawingml/2006/picture">
                                 <pic:nvPicPr>
                                   <pic:cNvPr id="20" name="Picture 20">
-                                    <a:hlinkClick r:id="rId7"/>
+                                    <a:hlinkClick r:id="rId26"/>
                                   </pic:cNvPr>
                                   <pic:cNvPicPr>
                                     <a:picLocks noChangeAspect="1" noChangeArrowheads="1"/>
                                   </pic:cNvPicPr>
                                 </pic:nvPicPr>
                                 <pic:blipFill>
-                                  <a:blip r:embed="rId8">
+                                  <a:blip r:embed="rId27">
                                     <a:extLst>
                                       <a:ext uri="{28A0092B-C50C-407E-A947-70E740481C1C}">
                                         <a14:useLocalDpi xmlns:a14="http://schemas.microsoft.com/office/drawing/2010/main" val="0"/>
@@ -5832,7 +5787,7 @@
                           <wp:extent cx="180000" cy="180000"/>
                           <wp:effectExtent l="0" t="0" r="0" b="0"/>
                           <wp:docPr id="7" name="Picture 7" title="Software University @ Twitter">
-                            <a:hlinkClick xmlns:a="http://schemas.openxmlformats.org/drawingml/2006/main" r:id="rId10"/>
+                            <a:hlinkClick xmlns:a="http://schemas.openxmlformats.org/drawingml/2006/main" r:id="rId28"/>
                           </wp:docPr>
                           <wp:cNvGraphicFramePr>
                             <a:graphicFrameLocks xmlns:a="http://schemas.openxmlformats.org/drawingml/2006/main" noChangeAspect="1"/>
@@ -5842,12 +5797,12 @@
                               <pic:pic xmlns:pic="http://schemas.openxmlformats.org/drawingml/2006/picture">
                                 <pic:nvPicPr>
                                   <pic:cNvPr id="7" name="Picture 7" title="Software University @ Twitter">
-                                    <a:hlinkClick r:id="rId10"/>
+                                    <a:hlinkClick r:id="rId28"/>
                                   </pic:cNvPr>
                                   <pic:cNvPicPr/>
                                 </pic:nvPicPr>
                                 <pic:blipFill>
-                                  <a:blip r:embed="rId11"/>
+                                  <a:blip r:embed="rId29"/>
                                   <a:stretch>
                                     <a:fillRect/>
                                   </a:stretch>
@@ -5886,7 +5841,7 @@
                           <wp:extent cx="180000" cy="180000"/>
                           <wp:effectExtent l="0" t="0" r="0" b="0"/>
                           <wp:docPr id="17" name="Picture 17" title="Software University @ YouTube">
-                            <a:hlinkClick xmlns:a="http://schemas.openxmlformats.org/drawingml/2006/main" r:id="rId12"/>
+                            <a:hlinkClick xmlns:a="http://schemas.openxmlformats.org/drawingml/2006/main" r:id="rId30"/>
                           </wp:docPr>
                           <wp:cNvGraphicFramePr>
                             <a:graphicFrameLocks xmlns:a="http://schemas.openxmlformats.org/drawingml/2006/main" noChangeAspect="1"/>
@@ -5896,12 +5851,12 @@
                               <pic:pic xmlns:pic="http://schemas.openxmlformats.org/drawingml/2006/picture">
                                 <pic:nvPicPr>
                                   <pic:cNvPr id="17" name="Picture 17" title="Software University @ YouTube">
-                                    <a:hlinkClick r:id="rId12"/>
+                                    <a:hlinkClick r:id="rId30"/>
                                   </pic:cNvPr>
                                   <pic:cNvPicPr/>
                                 </pic:nvPicPr>
                                 <pic:blipFill>
-                                  <a:blip r:embed="rId13"/>
+                                  <a:blip r:embed="rId31"/>
                                   <a:stretch>
                                     <a:fillRect/>
                                   </a:stretch>
@@ -5940,7 +5895,7 @@
                           <wp:extent cx="180000" cy="180000"/>
                           <wp:effectExtent l="0" t="0" r="0" b="0"/>
                           <wp:docPr id="21" name="Picture 21">
-                            <a:hlinkClick xmlns:a="http://schemas.openxmlformats.org/drawingml/2006/main" r:id="rId14"/>
+                            <a:hlinkClick xmlns:a="http://schemas.openxmlformats.org/drawingml/2006/main" r:id="rId32"/>
                           </wp:docPr>
                           <wp:cNvGraphicFramePr>
                             <a:graphicFrameLocks xmlns:a="http://schemas.openxmlformats.org/drawingml/2006/main" noChangeAspect="1"/>
@@ -5950,14 +5905,14 @@
                               <pic:pic xmlns:pic="http://schemas.openxmlformats.org/drawingml/2006/picture">
                                 <pic:nvPicPr>
                                   <pic:cNvPr id="21" name="Picture 21">
-                                    <a:hlinkClick r:id="rId14"/>
+                                    <a:hlinkClick r:id="rId32"/>
                                   </pic:cNvPr>
                                   <pic:cNvPicPr>
                                     <a:picLocks noChangeAspect="1" noChangeArrowheads="1"/>
                                   </pic:cNvPicPr>
                                 </pic:nvPicPr>
                                 <pic:blipFill rotWithShape="1">
-                                  <a:blip r:embed="rId15">
+                                  <a:blip r:embed="rId33">
                                     <a:extLst>
                                       <a:ext uri="{28A0092B-C50C-407E-A947-70E740481C1C}">
                                         <a14:useLocalDpi xmlns:a14="http://schemas.microsoft.com/office/drawing/2010/main" val="0"/>
@@ -6010,7 +5965,7 @@
                           <wp:extent cx="180000" cy="180000"/>
                           <wp:effectExtent l="0" t="0" r="0" b="0"/>
                           <wp:docPr id="22" name="Picture 22">
-                            <a:hlinkClick xmlns:a="http://schemas.openxmlformats.org/drawingml/2006/main" r:id="rId16"/>
+                            <a:hlinkClick xmlns:a="http://schemas.openxmlformats.org/drawingml/2006/main" r:id="rId34"/>
                           </wp:docPr>
                           <wp:cNvGraphicFramePr>
                             <a:graphicFrameLocks xmlns:a="http://schemas.openxmlformats.org/drawingml/2006/main" noChangeAspect="1"/>
@@ -6020,14 +5975,14 @@
                               <pic:pic xmlns:pic="http://schemas.openxmlformats.org/drawingml/2006/picture">
                                 <pic:nvPicPr>
                                   <pic:cNvPr id="22" name="Picture 22">
-                                    <a:hlinkClick r:id="rId16"/>
+                                    <a:hlinkClick r:id="rId34"/>
                                   </pic:cNvPr>
                                   <pic:cNvPicPr>
                                     <a:picLocks noChangeAspect="1" noChangeArrowheads="1"/>
                                   </pic:cNvPicPr>
                                 </pic:nvPicPr>
                                 <pic:blipFill>
-                                  <a:blip r:embed="rId17">
+                                  <a:blip r:embed="rId35">
                                     <a:extLst>
                                       <a:ext uri="{28A0092B-C50C-407E-A947-70E740481C1C}">
                                         <a14:useLocalDpi xmlns:a14="http://schemas.microsoft.com/office/drawing/2010/main" val="0"/>
@@ -6077,7 +6032,7 @@
                           <wp:extent cx="180000" cy="180000"/>
                           <wp:effectExtent l="0" t="0" r="0" b="0"/>
                           <wp:docPr id="23" name="Picture 23" title="Software University: Email Us">
-                            <a:hlinkClick xmlns:a="http://schemas.openxmlformats.org/drawingml/2006/main" r:id="rId18"/>
+                            <a:hlinkClick xmlns:a="http://schemas.openxmlformats.org/drawingml/2006/main" r:id="rId36"/>
                           </wp:docPr>
                           <wp:cNvGraphicFramePr>
                             <a:graphicFrameLocks xmlns:a="http://schemas.openxmlformats.org/drawingml/2006/main" noChangeAspect="1"/>
@@ -6087,12 +6042,12 @@
                               <pic:pic xmlns:pic="http://schemas.openxmlformats.org/drawingml/2006/picture">
                                 <pic:nvPicPr>
                                   <pic:cNvPr id="23" name="Picture 23" title="Software University: Email Us">
-                                    <a:hlinkClick r:id="rId18"/>
+                                    <a:hlinkClick r:id="rId36"/>
                                   </pic:cNvPr>
                                   <pic:cNvPicPr/>
                                 </pic:nvPicPr>
                                 <pic:blipFill>
-                                  <a:blip r:embed="rId19"/>
+                                  <a:blip r:embed="rId37"/>
                                   <a:stretch>
                                     <a:fillRect/>
                                   </a:stretch>
@@ -6123,7 +6078,6 @@
     <w:r>
       <w:rPr>
         <w:noProof/>
-        <w:lang w:val="bg-BG" w:eastAsia="bg-BG"/>
       </w:rPr>
       <w:drawing>
         <wp:anchor distT="0" distB="0" distL="114300" distR="114300" simplePos="0" relativeHeight="251694080" behindDoc="0" locked="0" layoutInCell="1" allowOverlap="1" wp14:anchorId="318DB6A9" wp14:editId="57820713">
@@ -6148,14 +6102,14 @@
               <pic:pic xmlns:pic="http://schemas.openxmlformats.org/drawingml/2006/picture">
                 <pic:nvPicPr>
                   <pic:cNvPr id="1" name="Picture 1">
-                    <a:hlinkClick r:id="rId1"/>
+                    <a:hlinkClick r:id="rId20"/>
                   </pic:cNvPr>
                   <pic:cNvPicPr>
                     <a:picLocks noChangeAspect="1" noChangeArrowheads="1"/>
                   </pic:cNvPicPr>
                 </pic:nvPicPr>
                 <pic:blipFill>
-                  <a:blip r:embed="rId21">
+                  <a:blip r:embed="rId38">
                     <a:extLst>
                       <a:ext uri="{28A0092B-C50C-407E-A947-70E740481C1C}">
                         <a14:useLocalDpi xmlns:a14="http://schemas.microsoft.com/office/drawing/2010/main" val="0"/>
@@ -6195,7 +6149,6 @@
     <w:r>
       <w:rPr>
         <w:noProof/>
-        <w:lang w:val="bg-BG" w:eastAsia="bg-BG"/>
       </w:rPr>
       <mc:AlternateContent>
         <mc:Choice Requires="wps">
@@ -6260,7 +6213,7 @@
             </wp:anchor>
           </w:drawing>
         </mc:Choice>
-        <mc:Fallback xmlns:w16="http://schemas.microsoft.com/office/word/2018/wordml" xmlns:w16cid="http://schemas.microsoft.com/office/word/2016/wordml/cid" xmlns:w16cex="http://schemas.microsoft.com/office/word/2018/wordml/cex" xmlns:am3d="http://schemas.microsoft.com/office/drawing/2017/model3d" xmlns:aink="http://schemas.microsoft.com/office/drawing/2016/ink" xmlns:cx8="http://schemas.microsoft.com/office/drawing/2016/5/14/chartex" xmlns:cx7="http://schemas.microsoft.com/office/drawing/2016/5/13/chartex" xmlns:cx6="http://schemas.microsoft.com/office/drawing/2016/5/12/chartex" xmlns:cx5="http://schemas.microsoft.com/office/drawing/2016/5/11/chartex" xmlns:cx4="http://schemas.microsoft.com/office/drawing/2016/5/10/chartex" xmlns:cx3="http://schemas.microsoft.com/office/drawing/2016/5/9/chartex" xmlns:cx2="http://schemas.microsoft.com/office/drawing/2015/10/21/chartex">
+        <mc:Fallback xmlns:cx2="http://schemas.microsoft.com/office/drawing/2015/10/21/chartex" xmlns:cx3="http://schemas.microsoft.com/office/drawing/2016/5/9/chartex" xmlns:cx4="http://schemas.microsoft.com/office/drawing/2016/5/10/chartex" xmlns:cx5="http://schemas.microsoft.com/office/drawing/2016/5/11/chartex" xmlns:cx6="http://schemas.microsoft.com/office/drawing/2016/5/12/chartex" xmlns:cx7="http://schemas.microsoft.com/office/drawing/2016/5/13/chartex" xmlns:cx8="http://schemas.microsoft.com/office/drawing/2016/5/14/chartex" xmlns:aink="http://schemas.microsoft.com/office/drawing/2016/ink" xmlns:am3d="http://schemas.microsoft.com/office/drawing/2017/model3d" xmlns:w16cex="http://schemas.microsoft.com/office/word/2018/wordml/cex" xmlns:w16cid="http://schemas.microsoft.com/office/word/2016/wordml/cid" xmlns:w16="http://schemas.microsoft.com/office/word/2018/wordml" xmlns:w16se="http://schemas.microsoft.com/office/word/2015/wordml/symex" xmlns:w15="http://schemas.microsoft.com/office/word/2012/wordml" xmlns:cx1="http://schemas.microsoft.com/office/drawing/2015/9/8/chartex" xmlns:cx="http://schemas.microsoft.com/office/drawing/2014/chartex">
           <w:pict>
             <v:line w14:anchorId="60BE7D18" id="Straight Connector 19" o:spid="_x0000_s1026" style="position:absolute;flip:y;z-index:251622400;visibility:visible;mso-wrap-style:square;mso-width-percent:0;mso-height-percent:0;mso-wrap-distance-left:9pt;mso-wrap-distance-top:0;mso-wrap-distance-right:9pt;mso-wrap-distance-bottom:0;mso-position-horizontal:absolute;mso-position-horizontal-relative:text;mso-position-vertical:absolute;mso-position-vertical-relative:text;mso-width-percent:0;mso-height-percent:0;mso-width-relative:page;mso-height-relative:page" from="-.1pt,5.2pt" to="520.7pt,5.2pt" o:gfxdata="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" strokecolor="#974706 [1609]" strokeweight="1pt">
               <v:stroke endcap="round"/>
@@ -6272,7 +6225,6 @@
     <w:r>
       <w:rPr>
         <w:noProof/>
-        <w:lang w:val="bg-BG" w:eastAsia="bg-BG"/>
       </w:rPr>
       <mc:AlternateContent>
         <mc:Choice Requires="wps">
@@ -6442,7 +6394,11 @@
         </mc:Choice>
         <mc:Fallback>
           <w:pict>
-            <v:shape w14:anchorId="60DB5C39" id="Text Box 4" o:spid="_x0000_s1028" type="#_x0000_t202" style="position:absolute;margin-left:444.65pt;margin-top:26.95pt;width:70.9pt;height:15.9pt;z-index:251663360;visibility:visible;mso-wrap-style:square;mso-width-percent:0;mso-height-percent:0;mso-wrap-distance-left:9pt;mso-wrap-distance-top:0;mso-wrap-distance-right:9pt;mso-wrap-distance-bottom:0;mso-position-horizontal:absolute;mso-position-horizontal-relative:text;mso-position-vertical:absolute;mso-position-vertical-relative:text;mso-width-percent:0;mso-height-percent:0;mso-width-relative:page;mso-height-relative:page;v-text-anchor:middle" o:gfxdata="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" filled="f" stroked="f" strokeweight=".5pt">
+            <v:shapetype id="_x0000_t202" coordsize="21600,21600" o:spt="202" path="m,l,21600r21600,l21600,xe">
+              <v:stroke joinstyle="miter"/>
+              <v:path gradientshapeok="t" o:connecttype="rect"/>
+            </v:shapetype>
+            <v:shape id="Text Box 4" o:spid="_x0000_s1028" type="#_x0000_t202" style="position:absolute;margin-left:444.65pt;margin-top:26.95pt;width:70.9pt;height:15.9pt;z-index:251663360;visibility:visible;mso-wrap-style:square;mso-width-percent:0;mso-height-percent:0;mso-wrap-distance-left:9pt;mso-wrap-distance-top:0;mso-wrap-distance-right:9pt;mso-wrap-distance-bottom:0;mso-position-horizontal:absolute;mso-position-horizontal-relative:text;mso-position-vertical:absolute;mso-position-vertical-relative:text;mso-width-percent:0;mso-height-percent:0;mso-width-relative:page;mso-height-relative:page;v-text-anchor:middle" o:gfxdata="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" filled="f" stroked="f" strokeweight=".5pt">
               <v:textbox inset="0,0,0,0">
                 <w:txbxContent>
                   <w:p>
@@ -6553,7 +6509,7 @@
 </file>
 
 <file path=word/footnotes.xml><?xml version="1.0" encoding="utf-8"?>
-<w:footnotes xmlns:wpc="http://schemas.microsoft.com/office/word/2010/wordprocessingCanvas" xmlns:cx="http://schemas.microsoft.com/office/drawing/2014/chartex" xmlns:cx1="http://schemas.microsoft.com/office/drawing/2015/9/8/chartex" xmlns:mc="http://schemas.openxmlformats.org/markup-compatibility/2006" xmlns:o="urn:schemas-microsoft-com:office:office" xmlns:r="http://schemas.openxmlformats.org/officeDocument/2006/relationships" xmlns:m="http://schemas.openxmlformats.org/officeDocument/2006/math" xmlns:v="urn:schemas-microsoft-com:vml" xmlns:wp14="http://schemas.microsoft.com/office/word/2010/wordprocessingDrawing" xmlns:wp="http://schemas.openxmlformats.org/drawingml/2006/wordprocessingDrawing" xmlns:w10="urn:schemas-microsoft-com:office:word" xmlns:w="http://schemas.openxmlformats.org/wordprocessingml/2006/main" xmlns:w14="http://schemas.microsoft.com/office/word/2010/wordml" xmlns:w15="http://schemas.microsoft.com/office/word/2012/wordml" xmlns:w16se="http://schemas.microsoft.com/office/word/2015/wordml/symex" xmlns:wpg="http://schemas.microsoft.com/office/word/2010/wordprocessingGroup" xmlns:wpi="http://schemas.microsoft.com/office/word/2010/wordprocessingInk" xmlns:wne="http://schemas.microsoft.com/office/word/2006/wordml" xmlns:wps="http://schemas.microsoft.com/office/word/2010/wordprocessingShape" mc:Ignorable="w14 w15 w16se wp14">
+<w:footnotes xmlns:wpc="http://schemas.microsoft.com/office/word/2010/wordprocessingCanvas" xmlns:mc="http://schemas.openxmlformats.org/markup-compatibility/2006" xmlns:o="urn:schemas-microsoft-com:office:office" xmlns:r="http://schemas.openxmlformats.org/officeDocument/2006/relationships" xmlns:m="http://schemas.openxmlformats.org/officeDocument/2006/math" xmlns:v="urn:schemas-microsoft-com:vml" xmlns:wp14="http://schemas.microsoft.com/office/word/2010/wordprocessingDrawing" xmlns:wp="http://schemas.openxmlformats.org/drawingml/2006/wordprocessingDrawing" xmlns:w10="urn:schemas-microsoft-com:office:word" xmlns:w="http://schemas.openxmlformats.org/wordprocessingml/2006/main" xmlns:w14="http://schemas.microsoft.com/office/word/2010/wordml" xmlns:wpg="http://schemas.microsoft.com/office/word/2010/wordprocessingGroup" xmlns:wpi="http://schemas.microsoft.com/office/word/2010/wordprocessingInk" xmlns:wne="http://schemas.microsoft.com/office/word/2006/wordml" xmlns:wps="http://schemas.microsoft.com/office/word/2010/wordprocessingShape" mc:Ignorable="w14 wp14">
   <w:footnote w:type="separator" w:id="-1">
     <w:p>
       <w:pPr>
@@ -6578,7 +6534,7 @@
 </file>
 
 <file path=word/header1.xml><?xml version="1.0" encoding="utf-8"?>
-<w:hdr xmlns:wpc="http://schemas.microsoft.com/office/word/2010/wordprocessingCanvas" xmlns:cx="http://schemas.microsoft.com/office/drawing/2014/chartex" xmlns:cx1="http://schemas.microsoft.com/office/drawing/2015/9/8/chartex" xmlns:mc="http://schemas.openxmlformats.org/markup-compatibility/2006" xmlns:o="urn:schemas-microsoft-com:office:office" xmlns:r="http://schemas.openxmlformats.org/officeDocument/2006/relationships" xmlns:m="http://schemas.openxmlformats.org/officeDocument/2006/math" xmlns:v="urn:schemas-microsoft-com:vml" xmlns:wp14="http://schemas.microsoft.com/office/word/2010/wordprocessingDrawing" xmlns:wp="http://schemas.openxmlformats.org/drawingml/2006/wordprocessingDrawing" xmlns:w10="urn:schemas-microsoft-com:office:word" xmlns:w="http://schemas.openxmlformats.org/wordprocessingml/2006/main" xmlns:w14="http://schemas.microsoft.com/office/word/2010/wordml" xmlns:w15="http://schemas.microsoft.com/office/word/2012/wordml" xmlns:w16se="http://schemas.microsoft.com/office/word/2015/wordml/symex" xmlns:wpg="http://schemas.microsoft.com/office/word/2010/wordprocessingGroup" xmlns:wpi="http://schemas.microsoft.com/office/word/2010/wordprocessingInk" xmlns:wne="http://schemas.microsoft.com/office/word/2006/wordml" xmlns:wps="http://schemas.microsoft.com/office/word/2010/wordprocessingShape" mc:Ignorable="w14 w15 w16se wp14">
+<w:hdr xmlns:wpc="http://schemas.microsoft.com/office/word/2010/wordprocessingCanvas" xmlns:mc="http://schemas.openxmlformats.org/markup-compatibility/2006" xmlns:o="urn:schemas-microsoft-com:office:office" xmlns:r="http://schemas.openxmlformats.org/officeDocument/2006/relationships" xmlns:m="http://schemas.openxmlformats.org/officeDocument/2006/math" xmlns:v="urn:schemas-microsoft-com:vml" xmlns:wp14="http://schemas.microsoft.com/office/word/2010/wordprocessingDrawing" xmlns:wp="http://schemas.openxmlformats.org/drawingml/2006/wordprocessingDrawing" xmlns:w10="urn:schemas-microsoft-com:office:word" xmlns:w="http://schemas.openxmlformats.org/wordprocessingml/2006/main" xmlns:w14="http://schemas.microsoft.com/office/word/2010/wordml" xmlns:wpg="http://schemas.microsoft.com/office/word/2010/wordprocessingGroup" xmlns:wpi="http://schemas.microsoft.com/office/word/2010/wordprocessingInk" xmlns:wne="http://schemas.microsoft.com/office/word/2006/wordml" xmlns:wps="http://schemas.microsoft.com/office/word/2010/wordprocessingShape" mc:Ignorable="w14 wp14">
   <w:p>
     <w:pPr>
       <w:pStyle w:val="Header"/>
@@ -6589,8 +6545,8 @@
 </file>
 
 <file path=word/numbering.xml><?xml version="1.0" encoding="utf-8"?>
-<w:numbering xmlns:wpc="http://schemas.microsoft.com/office/word/2010/wordprocessingCanvas" xmlns:cx="http://schemas.microsoft.com/office/drawing/2014/chartex" xmlns:cx1="http://schemas.microsoft.com/office/drawing/2015/9/8/chartex" xmlns:mc="http://schemas.openxmlformats.org/markup-compatibility/2006" xmlns:o="urn:schemas-microsoft-com:office:office" xmlns:r="http://schemas.openxmlformats.org/officeDocument/2006/relationships" xmlns:m="http://schemas.openxmlformats.org/officeDocument/2006/math" xmlns:v="urn:schemas-microsoft-com:vml" xmlns:wp14="http://schemas.microsoft.com/office/word/2010/wordprocessingDrawing" xmlns:wp="http://schemas.openxmlformats.org/drawingml/2006/wordprocessingDrawing" xmlns:w10="urn:schemas-microsoft-com:office:word" xmlns:w="http://schemas.openxmlformats.org/wordprocessingml/2006/main" xmlns:w14="http://schemas.microsoft.com/office/word/2010/wordml" xmlns:w15="http://schemas.microsoft.com/office/word/2012/wordml" xmlns:w16se="http://schemas.microsoft.com/office/word/2015/wordml/symex" xmlns:wpg="http://schemas.microsoft.com/office/word/2010/wordprocessingGroup" xmlns:wpi="http://schemas.microsoft.com/office/word/2010/wordprocessingInk" xmlns:wne="http://schemas.microsoft.com/office/word/2006/wordml" xmlns:wps="http://schemas.microsoft.com/office/word/2010/wordprocessingShape" mc:Ignorable="w14 w15 w16se wp14">
-  <w:abstractNum w:abstractNumId="0" w15:restartNumberingAfterBreak="0">
+<w:numbering xmlns:wpc="http://schemas.microsoft.com/office/word/2010/wordprocessingCanvas" xmlns:mc="http://schemas.openxmlformats.org/markup-compatibility/2006" xmlns:o="urn:schemas-microsoft-com:office:office" xmlns:r="http://schemas.openxmlformats.org/officeDocument/2006/relationships" xmlns:m="http://schemas.openxmlformats.org/officeDocument/2006/math" xmlns:v="urn:schemas-microsoft-com:vml" xmlns:wp14="http://schemas.microsoft.com/office/word/2010/wordprocessingDrawing" xmlns:wp="http://schemas.openxmlformats.org/drawingml/2006/wordprocessingDrawing" xmlns:w10="urn:schemas-microsoft-com:office:word" xmlns:w="http://schemas.openxmlformats.org/wordprocessingml/2006/main" xmlns:w14="http://schemas.microsoft.com/office/word/2010/wordml" xmlns:wpg="http://schemas.microsoft.com/office/word/2010/wordprocessingGroup" xmlns:wpi="http://schemas.microsoft.com/office/word/2010/wordprocessingInk" xmlns:wne="http://schemas.microsoft.com/office/word/2006/wordml" xmlns:wps="http://schemas.microsoft.com/office/word/2010/wordprocessingShape" mc:Ignorable="w14 wp14">
+  <w:abstractNum w:abstractNumId="0">
     <w:nsid w:val="04E60920"/>
     <w:multiLevelType w:val="hybridMultilevel"/>
     <w:tmpl w:val="9DB0F662"/>
@@ -6703,7 +6659,7 @@
       </w:rPr>
     </w:lvl>
   </w:abstractNum>
-  <w:abstractNum w:abstractNumId="1" w15:restartNumberingAfterBreak="0">
+  <w:abstractNum w:abstractNumId="1">
     <w:nsid w:val="0BCB1966"/>
     <w:multiLevelType w:val="hybridMultilevel"/>
     <w:tmpl w:val="288856D8"/>
@@ -6816,7 +6772,7 @@
       </w:rPr>
     </w:lvl>
   </w:abstractNum>
-  <w:abstractNum w:abstractNumId="2" w15:restartNumberingAfterBreak="0">
+  <w:abstractNum w:abstractNumId="2">
     <w:nsid w:val="0BE45532"/>
     <w:multiLevelType w:val="hybridMultilevel"/>
     <w:tmpl w:val="425AD358"/>
@@ -6929,7 +6885,7 @@
       </w:rPr>
     </w:lvl>
   </w:abstractNum>
-  <w:abstractNum w:abstractNumId="3" w15:restartNumberingAfterBreak="0">
+  <w:abstractNum w:abstractNumId="3">
     <w:nsid w:val="0D150978"/>
     <w:multiLevelType w:val="hybridMultilevel"/>
     <w:tmpl w:val="184A0ED8"/>
@@ -7021,7 +6977,7 @@
       </w:pPr>
     </w:lvl>
   </w:abstractNum>
-  <w:abstractNum w:abstractNumId="4" w15:restartNumberingAfterBreak="0">
+  <w:abstractNum w:abstractNumId="4">
     <w:nsid w:val="0D4369C1"/>
     <w:multiLevelType w:val="hybridMultilevel"/>
     <w:tmpl w:val="9C4215D0"/>
@@ -7134,7 +7090,7 @@
       </w:rPr>
     </w:lvl>
   </w:abstractNum>
-  <w:abstractNum w:abstractNumId="5" w15:restartNumberingAfterBreak="0">
+  <w:abstractNum w:abstractNumId="5">
     <w:nsid w:val="12D46FE6"/>
     <w:multiLevelType w:val="hybridMultilevel"/>
     <w:tmpl w:val="2E189FDA"/>
@@ -7247,7 +7203,7 @@
       </w:rPr>
     </w:lvl>
   </w:abstractNum>
-  <w:abstractNum w:abstractNumId="6" w15:restartNumberingAfterBreak="0">
+  <w:abstractNum w:abstractNumId="6">
     <w:nsid w:val="13A00DEC"/>
     <w:multiLevelType w:val="hybridMultilevel"/>
     <w:tmpl w:val="A9E40BD8"/>
@@ -7334,7 +7290,7 @@
       </w:pPr>
     </w:lvl>
   </w:abstractNum>
-  <w:abstractNum w:abstractNumId="7" w15:restartNumberingAfterBreak="0">
+  <w:abstractNum w:abstractNumId="7">
     <w:nsid w:val="19FC108B"/>
     <w:multiLevelType w:val="hybridMultilevel"/>
     <w:tmpl w:val="5AE21E18"/>
@@ -7447,7 +7403,7 @@
       </w:rPr>
     </w:lvl>
   </w:abstractNum>
-  <w:abstractNum w:abstractNumId="8" w15:restartNumberingAfterBreak="0">
+  <w:abstractNum w:abstractNumId="8">
     <w:nsid w:val="1C370E88"/>
     <w:multiLevelType w:val="hybridMultilevel"/>
     <w:tmpl w:val="5D2245AE"/>
@@ -7560,7 +7516,7 @@
       </w:rPr>
     </w:lvl>
   </w:abstractNum>
-  <w:abstractNum w:abstractNumId="9" w15:restartNumberingAfterBreak="0">
+  <w:abstractNum w:abstractNumId="9">
     <w:nsid w:val="1D3C450D"/>
     <w:multiLevelType w:val="hybridMultilevel"/>
     <w:tmpl w:val="0732809A"/>
@@ -7649,7 +7605,7 @@
       </w:pPr>
     </w:lvl>
   </w:abstractNum>
-  <w:abstractNum w:abstractNumId="10" w15:restartNumberingAfterBreak="0">
+  <w:abstractNum w:abstractNumId="10">
     <w:nsid w:val="1DAD2515"/>
     <w:multiLevelType w:val="hybridMultilevel"/>
     <w:tmpl w:val="9C1E9A04"/>
@@ -7762,7 +7718,7 @@
       </w:rPr>
     </w:lvl>
   </w:abstractNum>
-  <w:abstractNum w:abstractNumId="11" w15:restartNumberingAfterBreak="0">
+  <w:abstractNum w:abstractNumId="11">
     <w:nsid w:val="22CD3F94"/>
     <w:multiLevelType w:val="hybridMultilevel"/>
     <w:tmpl w:val="A044FDFA"/>
@@ -7848,7 +7804,7 @@
       </w:pPr>
     </w:lvl>
   </w:abstractNum>
-  <w:abstractNum w:abstractNumId="12" w15:restartNumberingAfterBreak="0">
+  <w:abstractNum w:abstractNumId="12">
     <w:nsid w:val="23536430"/>
     <w:multiLevelType w:val="hybridMultilevel"/>
     <w:tmpl w:val="88CCA070"/>
@@ -7961,7 +7917,7 @@
       </w:rPr>
     </w:lvl>
   </w:abstractNum>
-  <w:abstractNum w:abstractNumId="13" w15:restartNumberingAfterBreak="0">
+  <w:abstractNum w:abstractNumId="13">
     <w:nsid w:val="23C737F5"/>
     <w:multiLevelType w:val="hybridMultilevel"/>
     <w:tmpl w:val="13202166"/>
@@ -8050,7 +8006,7 @@
       </w:pPr>
     </w:lvl>
   </w:abstractNum>
-  <w:abstractNum w:abstractNumId="14" w15:restartNumberingAfterBreak="0">
+  <w:abstractNum w:abstractNumId="14">
     <w:nsid w:val="253348C0"/>
     <w:multiLevelType w:val="hybridMultilevel"/>
     <w:tmpl w:val="5CC6AF8A"/>
@@ -8138,7 +8094,7 @@
       </w:pPr>
     </w:lvl>
   </w:abstractNum>
-  <w:abstractNum w:abstractNumId="15" w15:restartNumberingAfterBreak="0">
+  <w:abstractNum w:abstractNumId="15">
     <w:nsid w:val="26413526"/>
     <w:multiLevelType w:val="hybridMultilevel"/>
     <w:tmpl w:val="A1B4F3F4"/>
@@ -8224,7 +8180,7 @@
       </w:pPr>
     </w:lvl>
   </w:abstractNum>
-  <w:abstractNum w:abstractNumId="16" w15:restartNumberingAfterBreak="0">
+  <w:abstractNum w:abstractNumId="16">
     <w:nsid w:val="264860D5"/>
     <w:multiLevelType w:val="hybridMultilevel"/>
     <w:tmpl w:val="1F1CB5CE"/>
@@ -8313,7 +8269,7 @@
       </w:pPr>
     </w:lvl>
   </w:abstractNum>
-  <w:abstractNum w:abstractNumId="17" w15:restartNumberingAfterBreak="0">
+  <w:abstractNum w:abstractNumId="17">
     <w:nsid w:val="268274C7"/>
     <w:multiLevelType w:val="hybridMultilevel"/>
     <w:tmpl w:val="0732809A"/>
@@ -8402,7 +8358,7 @@
       </w:pPr>
     </w:lvl>
   </w:abstractNum>
-  <w:abstractNum w:abstractNumId="18" w15:restartNumberingAfterBreak="0">
+  <w:abstractNum w:abstractNumId="18">
     <w:nsid w:val="27B21A09"/>
     <w:multiLevelType w:val="hybridMultilevel"/>
     <w:tmpl w:val="B6B49368"/>
@@ -8491,7 +8447,7 @@
       </w:pPr>
     </w:lvl>
   </w:abstractNum>
-  <w:abstractNum w:abstractNumId="19" w15:restartNumberingAfterBreak="0">
+  <w:abstractNum w:abstractNumId="19">
     <w:nsid w:val="2C5B53B7"/>
     <w:multiLevelType w:val="hybridMultilevel"/>
     <w:tmpl w:val="98BE5D62"/>
@@ -8586,7 +8542,7 @@
       </w:pPr>
     </w:lvl>
   </w:abstractNum>
-  <w:abstractNum w:abstractNumId="20" w15:restartNumberingAfterBreak="0">
+  <w:abstractNum w:abstractNumId="20">
     <w:nsid w:val="30847E3A"/>
     <w:multiLevelType w:val="hybridMultilevel"/>
     <w:tmpl w:val="8EFE1B88"/>
@@ -8699,7 +8655,7 @@
       </w:rPr>
     </w:lvl>
   </w:abstractNum>
-  <w:abstractNum w:abstractNumId="21" w15:restartNumberingAfterBreak="0">
+  <w:abstractNum w:abstractNumId="21">
     <w:nsid w:val="326B7ADF"/>
     <w:multiLevelType w:val="hybridMultilevel"/>
     <w:tmpl w:val="243464B4"/>
@@ -8794,7 +8750,7 @@
       </w:pPr>
     </w:lvl>
   </w:abstractNum>
-  <w:abstractNum w:abstractNumId="22" w15:restartNumberingAfterBreak="0">
+  <w:abstractNum w:abstractNumId="22">
     <w:nsid w:val="36F1759A"/>
     <w:multiLevelType w:val="hybridMultilevel"/>
     <w:tmpl w:val="AC4C80EA"/>
@@ -8907,7 +8863,7 @@
       </w:rPr>
     </w:lvl>
   </w:abstractNum>
-  <w:abstractNum w:abstractNumId="23" w15:restartNumberingAfterBreak="0">
+  <w:abstractNum w:abstractNumId="23">
     <w:nsid w:val="385C6CB3"/>
     <w:multiLevelType w:val="hybridMultilevel"/>
     <w:tmpl w:val="C1C67C5C"/>
@@ -9020,7 +8976,7 @@
       </w:rPr>
     </w:lvl>
   </w:abstractNum>
-  <w:abstractNum w:abstractNumId="24" w15:restartNumberingAfterBreak="0">
+  <w:abstractNum w:abstractNumId="24">
     <w:nsid w:val="3A2905C2"/>
     <w:multiLevelType w:val="hybridMultilevel"/>
     <w:tmpl w:val="3DCE8ED2"/>
@@ -9133,7 +9089,7 @@
       </w:rPr>
     </w:lvl>
   </w:abstractNum>
-  <w:abstractNum w:abstractNumId="25" w15:restartNumberingAfterBreak="0">
+  <w:abstractNum w:abstractNumId="25">
     <w:nsid w:val="40B63A43"/>
     <w:multiLevelType w:val="hybridMultilevel"/>
     <w:tmpl w:val="4D9EFB84"/>
@@ -9228,7 +9184,7 @@
       </w:pPr>
     </w:lvl>
   </w:abstractNum>
-  <w:abstractNum w:abstractNumId="26" w15:restartNumberingAfterBreak="0">
+  <w:abstractNum w:abstractNumId="26">
     <w:nsid w:val="44BC2519"/>
     <w:multiLevelType w:val="hybridMultilevel"/>
     <w:tmpl w:val="EEB2B3B6"/>
@@ -9317,7 +9273,7 @@
       </w:pPr>
     </w:lvl>
   </w:abstractNum>
-  <w:abstractNum w:abstractNumId="27" w15:restartNumberingAfterBreak="0">
+  <w:abstractNum w:abstractNumId="27">
     <w:nsid w:val="4D796141"/>
     <w:multiLevelType w:val="hybridMultilevel"/>
     <w:tmpl w:val="91D04A66"/>
@@ -9430,7 +9386,7 @@
       </w:rPr>
     </w:lvl>
   </w:abstractNum>
-  <w:abstractNum w:abstractNumId="28" w15:restartNumberingAfterBreak="0">
+  <w:abstractNum w:abstractNumId="28">
     <w:nsid w:val="4F275BF0"/>
     <w:multiLevelType w:val="hybridMultilevel"/>
     <w:tmpl w:val="89E6B548"/>
@@ -9543,7 +9499,7 @@
       </w:rPr>
     </w:lvl>
   </w:abstractNum>
-  <w:abstractNum w:abstractNumId="29" w15:restartNumberingAfterBreak="0">
+  <w:abstractNum w:abstractNumId="29">
     <w:nsid w:val="4F5B2890"/>
     <w:multiLevelType w:val="hybridMultilevel"/>
     <w:tmpl w:val="9FAE4850"/>
@@ -9656,7 +9612,7 @@
       </w:rPr>
     </w:lvl>
   </w:abstractNum>
-  <w:abstractNum w:abstractNumId="30" w15:restartNumberingAfterBreak="0">
+  <w:abstractNum w:abstractNumId="30">
     <w:nsid w:val="50F62E8C"/>
     <w:multiLevelType w:val="hybridMultilevel"/>
     <w:tmpl w:val="E78C85C0"/>
@@ -9769,7 +9725,7 @@
       </w:rPr>
     </w:lvl>
   </w:abstractNum>
-  <w:abstractNum w:abstractNumId="31" w15:restartNumberingAfterBreak="0">
+  <w:abstractNum w:abstractNumId="31">
     <w:nsid w:val="5274040B"/>
     <w:multiLevelType w:val="hybridMultilevel"/>
     <w:tmpl w:val="7E723F8A"/>
@@ -9882,7 +9838,7 @@
       </w:rPr>
     </w:lvl>
   </w:abstractNum>
-  <w:abstractNum w:abstractNumId="32" w15:restartNumberingAfterBreak="0">
+  <w:abstractNum w:abstractNumId="32">
     <w:nsid w:val="53BF14CB"/>
     <w:multiLevelType w:val="hybridMultilevel"/>
     <w:tmpl w:val="C810BC20"/>
@@ -9995,7 +9951,7 @@
       </w:rPr>
     </w:lvl>
   </w:abstractNum>
-  <w:abstractNum w:abstractNumId="33" w15:restartNumberingAfterBreak="0">
+  <w:abstractNum w:abstractNumId="33">
     <w:nsid w:val="5507266E"/>
     <w:multiLevelType w:val="hybridMultilevel"/>
     <w:tmpl w:val="22522E3A"/>
@@ -10108,7 +10064,7 @@
       </w:rPr>
     </w:lvl>
   </w:abstractNum>
-  <w:abstractNum w:abstractNumId="34" w15:restartNumberingAfterBreak="0">
+  <w:abstractNum w:abstractNumId="34">
     <w:nsid w:val="55990837"/>
     <w:multiLevelType w:val="hybridMultilevel"/>
     <w:tmpl w:val="960254F8"/>
@@ -10221,7 +10177,7 @@
       </w:rPr>
     </w:lvl>
   </w:abstractNum>
-  <w:abstractNum w:abstractNumId="35" w15:restartNumberingAfterBreak="0">
+  <w:abstractNum w:abstractNumId="35">
     <w:nsid w:val="55BC60FF"/>
     <w:multiLevelType w:val="hybridMultilevel"/>
     <w:tmpl w:val="C1FC87D6"/>
@@ -10310,7 +10266,7 @@
       </w:pPr>
     </w:lvl>
   </w:abstractNum>
-  <w:abstractNum w:abstractNumId="36" w15:restartNumberingAfterBreak="0">
+  <w:abstractNum w:abstractNumId="36">
     <w:nsid w:val="57FD43D1"/>
     <w:multiLevelType w:val="hybridMultilevel"/>
     <w:tmpl w:val="A36A9E3E"/>
@@ -10398,7 +10354,7 @@
       </w:pPr>
     </w:lvl>
   </w:abstractNum>
-  <w:abstractNum w:abstractNumId="37" w15:restartNumberingAfterBreak="0">
+  <w:abstractNum w:abstractNumId="37">
     <w:nsid w:val="5AA35E77"/>
     <w:multiLevelType w:val="hybridMultilevel"/>
     <w:tmpl w:val="9CC6042C"/>
@@ -10511,7 +10467,7 @@
       </w:rPr>
     </w:lvl>
   </w:abstractNum>
-  <w:abstractNum w:abstractNumId="38" w15:restartNumberingAfterBreak="0">
+  <w:abstractNum w:abstractNumId="38">
     <w:nsid w:val="5E7757B2"/>
     <w:multiLevelType w:val="multilevel"/>
     <w:tmpl w:val="0E203B02"/>
@@ -10597,7 +10553,7 @@
       </w:pPr>
     </w:lvl>
   </w:abstractNum>
-  <w:abstractNum w:abstractNumId="39" w15:restartNumberingAfterBreak="0">
+  <w:abstractNum w:abstractNumId="39">
     <w:nsid w:val="5F9A715F"/>
     <w:multiLevelType w:val="hybridMultilevel"/>
     <w:tmpl w:val="4B26630C"/>
@@ -10710,7 +10666,7 @@
       </w:rPr>
     </w:lvl>
   </w:abstractNum>
-  <w:abstractNum w:abstractNumId="40" w15:restartNumberingAfterBreak="0">
+  <w:abstractNum w:abstractNumId="40">
     <w:nsid w:val="609D235C"/>
     <w:multiLevelType w:val="hybridMultilevel"/>
     <w:tmpl w:val="848696AC"/>
@@ -10823,7 +10779,7 @@
       </w:rPr>
     </w:lvl>
   </w:abstractNum>
-  <w:abstractNum w:abstractNumId="41" w15:restartNumberingAfterBreak="0">
+  <w:abstractNum w:abstractNumId="41">
     <w:nsid w:val="60FC6BB4"/>
     <w:multiLevelType w:val="hybridMultilevel"/>
     <w:tmpl w:val="671E692E"/>
@@ -10936,7 +10892,7 @@
       </w:rPr>
     </w:lvl>
   </w:abstractNum>
-  <w:abstractNum w:abstractNumId="42" w15:restartNumberingAfterBreak="0">
+  <w:abstractNum w:abstractNumId="42">
     <w:nsid w:val="636274E2"/>
     <w:multiLevelType w:val="hybridMultilevel"/>
     <w:tmpl w:val="0732809A"/>
@@ -11025,7 +10981,7 @@
       </w:pPr>
     </w:lvl>
   </w:abstractNum>
-  <w:abstractNum w:abstractNumId="43" w15:restartNumberingAfterBreak="0">
+  <w:abstractNum w:abstractNumId="43">
     <w:nsid w:val="6B944EC9"/>
     <w:multiLevelType w:val="hybridMultilevel"/>
     <w:tmpl w:val="8076D1AC"/>
@@ -11138,7 +11094,7 @@
       </w:rPr>
     </w:lvl>
   </w:abstractNum>
-  <w:abstractNum w:abstractNumId="44" w15:restartNumberingAfterBreak="0">
+  <w:abstractNum w:abstractNumId="44">
     <w:nsid w:val="6EBD0C51"/>
     <w:multiLevelType w:val="hybridMultilevel"/>
     <w:tmpl w:val="5C28EE1A"/>
@@ -11251,7 +11207,7 @@
       </w:rPr>
     </w:lvl>
   </w:abstractNum>
-  <w:abstractNum w:abstractNumId="45" w15:restartNumberingAfterBreak="0">
+  <w:abstractNum w:abstractNumId="45">
     <w:nsid w:val="75F22415"/>
     <w:multiLevelType w:val="hybridMultilevel"/>
     <w:tmpl w:val="DB2EF382"/>
@@ -11337,7 +11293,7 @@
       </w:pPr>
     </w:lvl>
   </w:abstractNum>
-  <w:abstractNum w:abstractNumId="46" w15:restartNumberingAfterBreak="0">
+  <w:abstractNum w:abstractNumId="46">
     <w:nsid w:val="766D73FB"/>
     <w:multiLevelType w:val="hybridMultilevel"/>
     <w:tmpl w:val="646AC9A6"/>
@@ -11426,7 +11382,7 @@
       </w:pPr>
     </w:lvl>
   </w:abstractNum>
-  <w:abstractNum w:abstractNumId="47" w15:restartNumberingAfterBreak="0">
+  <w:abstractNum w:abstractNumId="47">
     <w:nsid w:val="771A7929"/>
     <w:multiLevelType w:val="hybridMultilevel"/>
     <w:tmpl w:val="B5EA489E"/>
@@ -11539,7 +11495,7 @@
       </w:rPr>
     </w:lvl>
   </w:abstractNum>
-  <w:abstractNum w:abstractNumId="48" w15:restartNumberingAfterBreak="0">
+  <w:abstractNum w:abstractNumId="48">
     <w:nsid w:val="7A0155B4"/>
     <w:multiLevelType w:val="hybridMultilevel"/>
     <w:tmpl w:val="581A57DA"/>
@@ -11652,7 +11608,7 @@
       </w:rPr>
     </w:lvl>
   </w:abstractNum>
-  <w:abstractNum w:abstractNumId="49" w15:restartNumberingAfterBreak="0">
+  <w:abstractNum w:abstractNumId="49">
     <w:nsid w:val="7D8065CF"/>
     <w:multiLevelType w:val="hybridMultilevel"/>
     <w:tmpl w:val="236C2BDE"/>
@@ -11946,7 +11902,7 @@
 </file>
 
 <file path=word/styles.xml><?xml version="1.0" encoding="utf-8"?>
-<w:styles xmlns:mc="http://schemas.openxmlformats.org/markup-compatibility/2006" xmlns:r="http://schemas.openxmlformats.org/officeDocument/2006/relationships" xmlns:w="http://schemas.openxmlformats.org/wordprocessingml/2006/main" xmlns:w14="http://schemas.microsoft.com/office/word/2010/wordml" xmlns:w15="http://schemas.microsoft.com/office/word/2012/wordml" xmlns:w16se="http://schemas.microsoft.com/office/word/2015/wordml/symex" mc:Ignorable="w14 w15 w16se">
+<w:styles xmlns:mc="http://schemas.openxmlformats.org/markup-compatibility/2006" xmlns:r="http://schemas.openxmlformats.org/officeDocument/2006/relationships" xmlns:w="http://schemas.openxmlformats.org/wordprocessingml/2006/main" xmlns:w14="http://schemas.microsoft.com/office/word/2010/wordml" mc:Ignorable="w14">
   <w:docDefaults>
     <w:rPrDefault>
       <w:rPr>
@@ -11962,378 +11918,771 @@
       </w:pPr>
     </w:pPrDefault>
   </w:docDefaults>
-  <w:latentStyles w:defLockedState="0" w:defUIPriority="99" w:defSemiHidden="0" w:defUnhideWhenUsed="0" w:defQFormat="0" w:count="371">
-    <w:lsdException w:name="Normal" w:uiPriority="0" w:qFormat="1"/>
-    <w:lsdException w:name="heading 1" w:uiPriority="9" w:qFormat="1"/>
-    <w:lsdException w:name="heading 2" w:semiHidden="1" w:uiPriority="9" w:unhideWhenUsed="1" w:qFormat="1"/>
-    <w:lsdException w:name="heading 3" w:semiHidden="1" w:uiPriority="9" w:unhideWhenUsed="1" w:qFormat="1"/>
-    <w:lsdException w:name="heading 4" w:semiHidden="1" w:uiPriority="9" w:unhideWhenUsed="1" w:qFormat="1"/>
-    <w:lsdException w:name="heading 5" w:semiHidden="1" w:uiPriority="9" w:unhideWhenUsed="1" w:qFormat="1"/>
-    <w:lsdException w:name="heading 6" w:semiHidden="1" w:uiPriority="9" w:unhideWhenUsed="1" w:qFormat="1"/>
-    <w:lsdException w:name="heading 7" w:semiHidden="1" w:uiPriority="9" w:unhideWhenUsed="1" w:qFormat="1"/>
-    <w:lsdException w:name="heading 8" w:semiHidden="1" w:uiPriority="9" w:unhideWhenUsed="1" w:qFormat="1"/>
-    <w:lsdException w:name="heading 9" w:semiHidden="1" w:uiPriority="9" w:unhideWhenUsed="1" w:qFormat="1"/>
-    <w:lsdException w:name="index 1" w:semiHidden="1" w:unhideWhenUsed="1"/>
-    <w:lsdException w:name="index 2" w:semiHidden="1" w:unhideWhenUsed="1"/>
-    <w:lsdException w:name="index 3" w:semiHidden="1" w:unhideWhenUsed="1"/>
-    <w:lsdException w:name="index 4" w:semiHidden="1" w:unhideWhenUsed="1"/>
-    <w:lsdException w:name="index 5" w:semiHidden="1" w:unhideWhenUsed="1"/>
-    <w:lsdException w:name="index 6" w:semiHidden="1" w:unhideWhenUsed="1"/>
-    <w:lsdException w:name="index 7" w:semiHidden="1" w:unhideWhenUsed="1"/>
-    <w:lsdException w:name="index 8" w:semiHidden="1" w:unhideWhenUsed="1"/>
-    <w:lsdException w:name="index 9" w:semiHidden="1" w:unhideWhenUsed="1"/>
-    <w:lsdException w:name="toc 1" w:semiHidden="1" w:uiPriority="39" w:unhideWhenUsed="1"/>
-    <w:lsdException w:name="toc 2" w:semiHidden="1" w:uiPriority="39" w:unhideWhenUsed="1"/>
-    <w:lsdException w:name="toc 3" w:semiHidden="1" w:uiPriority="39" w:unhideWhenUsed="1"/>
-    <w:lsdException w:name="toc 4" w:semiHidden="1" w:uiPriority="39" w:unhideWhenUsed="1"/>
-    <w:lsdException w:name="toc 5" w:semiHidden="1" w:uiPriority="39" w:unhideWhenUsed="1"/>
-    <w:lsdException w:name="toc 6" w:semiHidden="1" w:uiPriority="39" w:unhideWhenUsed="1"/>
-    <w:lsdException w:name="toc 7" w:semiHidden="1" w:uiPriority="39" w:unhideWhenUsed="1"/>
-    <w:lsdException w:name="toc 8" w:semiHidden="1" w:uiPriority="39" w:unhideWhenUsed="1"/>
-    <w:lsdException w:name="toc 9" w:semiHidden="1" w:uiPriority="39" w:unhideWhenUsed="1"/>
-    <w:lsdException w:name="Normal Indent" w:semiHidden="1" w:unhideWhenUsed="1"/>
-    <w:lsdException w:name="footnote text" w:semiHidden="1" w:unhideWhenUsed="1"/>
-    <w:lsdException w:name="annotation text" w:semiHidden="1" w:unhideWhenUsed="1"/>
-    <w:lsdException w:name="header" w:semiHidden="1" w:unhideWhenUsed="1"/>
-    <w:lsdException w:name="footer" w:semiHidden="1" w:unhideWhenUsed="1"/>
-    <w:lsdException w:name="index heading" w:semiHidden="1" w:unhideWhenUsed="1"/>
-    <w:lsdException w:name="caption" w:semiHidden="1" w:uiPriority="35" w:unhideWhenUsed="1" w:qFormat="1"/>
-    <w:lsdException w:name="table of figures" w:semiHidden="1" w:unhideWhenUsed="1"/>
-    <w:lsdException w:name="envelope address" w:semiHidden="1" w:unhideWhenUsed="1"/>
-    <w:lsdException w:name="envelope return" w:semiHidden="1" w:unhideWhenUsed="1"/>
-    <w:lsdException w:name="footnote reference" w:semiHidden="1" w:unhideWhenUsed="1"/>
-    <w:lsdException w:name="annotation reference" w:semiHidden="1" w:unhideWhenUsed="1"/>
-    <w:lsdException w:name="line number" w:semiHidden="1" w:unhideWhenUsed="1"/>
-    <w:lsdException w:name="page number" w:semiHidden="1" w:unhideWhenUsed="1"/>
-    <w:lsdException w:name="endnote reference" w:semiHidden="1" w:unhideWhenUsed="1"/>
-    <w:lsdException w:name="endnote text" w:semiHidden="1" w:unhideWhenUsed="1"/>
-    <w:lsdException w:name="table of authorities" w:semiHidden="1" w:unhideWhenUsed="1"/>
-    <w:lsdException w:name="macro" w:semiHidden="1" w:unhideWhenUsed="1"/>
-    <w:lsdException w:name="toa heading" w:semiHidden="1" w:unhideWhenUsed="1"/>
-    <w:lsdException w:name="List" w:semiHidden="1" w:unhideWhenUsed="1"/>
-    <w:lsdException w:name="List Bullet" w:semiHidden="1" w:unhideWhenUsed="1"/>
-    <w:lsdException w:name="List Number" w:semiHidden="1" w:unhideWhenUsed="1"/>
-    <w:lsdException w:name="List 2" w:semiHidden="1" w:unhideWhenUsed="1"/>
-    <w:lsdException w:name="List 3" w:semiHidden="1" w:unhideWhenUsed="1"/>
-    <w:lsdException w:name="List 4" w:semiHidden="1" w:unhideWhenUsed="1"/>
-    <w:lsdException w:name="List 5" w:semiHidden="1" w:unhideWhenUsed="1"/>
-    <w:lsdException w:name="List Bullet 2" w:semiHidden="1" w:unhideWhenUsed="1"/>
-    <w:lsdException w:name="List Bullet 3" w:semiHidden="1" w:unhideWhenUsed="1"/>
-    <w:lsdException w:name="List Bullet 4" w:semiHidden="1" w:unhideWhenUsed="1"/>
-    <w:lsdException w:name="List Bullet 5" w:semiHidden="1" w:unhideWhenUsed="1"/>
-    <w:lsdException w:name="List Number 2" w:semiHidden="1" w:unhideWhenUsed="1"/>
-    <w:lsdException w:name="List Number 3" w:semiHidden="1" w:unhideWhenUsed="1"/>
-    <w:lsdException w:name="List Number 4" w:semiHidden="1" w:unhideWhenUsed="1"/>
-    <w:lsdException w:name="List Number 5" w:semiHidden="1" w:unhideWhenUsed="1"/>
-    <w:lsdException w:name="Title" w:uiPriority="10"/>
-    <w:lsdException w:name="Closing" w:semiHidden="1" w:unhideWhenUsed="1"/>
-    <w:lsdException w:name="Signature" w:semiHidden="1" w:unhideWhenUsed="1"/>
-    <w:lsdException w:name="Default Paragraph Font" w:semiHidden="1" w:uiPriority="1" w:unhideWhenUsed="1"/>
-    <w:lsdException w:name="Body Text" w:semiHidden="1" w:unhideWhenUsed="1"/>
-    <w:lsdException w:name="Body Text Indent" w:semiHidden="1" w:unhideWhenUsed="1"/>
-    <w:lsdException w:name="List Continue" w:semiHidden="1" w:unhideWhenUsed="1"/>
-    <w:lsdException w:name="List Continue 2" w:semiHidden="1" w:unhideWhenUsed="1"/>
-    <w:lsdException w:name="List Continue 3" w:semiHidden="1" w:unhideWhenUsed="1"/>
-    <w:lsdException w:name="List Continue 4" w:semiHidden="1" w:unhideWhenUsed="1"/>
-    <w:lsdException w:name="List Continue 5" w:semiHidden="1" w:unhideWhenUsed="1"/>
-    <w:lsdException w:name="Message Header" w:semiHidden="1" w:unhideWhenUsed="1"/>
-    <w:lsdException w:name="Subtitle" w:uiPriority="11"/>
-    <w:lsdException w:name="Salutation" w:semiHidden="1" w:unhideWhenUsed="1"/>
-    <w:lsdException w:name="Date" w:semiHidden="1" w:unhideWhenUsed="1"/>
-    <w:lsdException w:name="Body Text First Indent" w:semiHidden="1" w:unhideWhenUsed="1"/>
-    <w:lsdException w:name="Body Text First Indent 2" w:semiHidden="1" w:unhideWhenUsed="1"/>
-    <w:lsdException w:name="Note Heading" w:semiHidden="1" w:unhideWhenUsed="1"/>
-    <w:lsdException w:name="Body Text 2" w:semiHidden="1" w:unhideWhenUsed="1"/>
-    <w:lsdException w:name="Body Text 3" w:semiHidden="1" w:unhideWhenUsed="1"/>
-    <w:lsdException w:name="Body Text Indent 2" w:semiHidden="1" w:unhideWhenUsed="1"/>
-    <w:lsdException w:name="Body Text Indent 3" w:semiHidden="1" w:unhideWhenUsed="1"/>
-    <w:lsdException w:name="Block Text" w:semiHidden="1" w:unhideWhenUsed="1"/>
-    <w:lsdException w:name="Hyperlink" w:semiHidden="1" w:unhideWhenUsed="1"/>
-    <w:lsdException w:name="FollowedHyperlink" w:semiHidden="1" w:unhideWhenUsed="1"/>
-    <w:lsdException w:name="Strong" w:uiPriority="22" w:qFormat="1"/>
-    <w:lsdException w:name="Emphasis" w:uiPriority="20"/>
-    <w:lsdException w:name="Document Map" w:semiHidden="1" w:unhideWhenUsed="1"/>
-    <w:lsdException w:name="Plain Text" w:semiHidden="1" w:unhideWhenUsed="1"/>
-    <w:lsdException w:name="E-mail Signature" w:semiHidden="1" w:unhideWhenUsed="1"/>
-    <w:lsdException w:name="HTML Top of Form" w:semiHidden="1" w:unhideWhenUsed="1"/>
-    <w:lsdException w:name="HTML Bottom of Form" w:semiHidden="1" w:unhideWhenUsed="1"/>
-    <w:lsdException w:name="Normal (Web)" w:semiHidden="1" w:unhideWhenUsed="1"/>
-    <w:lsdException w:name="HTML Acronym" w:semiHidden="1" w:unhideWhenUsed="1"/>
-    <w:lsdException w:name="HTML Address" w:semiHidden="1" w:unhideWhenUsed="1"/>
-    <w:lsdException w:name="HTML Cite" w:semiHidden="1" w:unhideWhenUsed="1"/>
-    <w:lsdException w:name="HTML Code" w:semiHidden="1" w:unhideWhenUsed="1"/>
-    <w:lsdException w:name="HTML Definition" w:semiHidden="1" w:unhideWhenUsed="1"/>
-    <w:lsdException w:name="HTML Keyboard" w:semiHidden="1" w:unhideWhenUsed="1"/>
-    <w:lsdException w:name="HTML Preformatted" w:semiHidden="1" w:unhideWhenUsed="1"/>
-    <w:lsdException w:name="HTML Sample" w:semiHidden="1" w:unhideWhenUsed="1"/>
-    <w:lsdException w:name="HTML Typewriter" w:semiHidden="1" w:unhideWhenUsed="1"/>
-    <w:lsdException w:name="HTML Variable" w:semiHidden="1" w:unhideWhenUsed="1"/>
-    <w:lsdException w:name="Normal Table" w:semiHidden="1" w:unhideWhenUsed="1"/>
-    <w:lsdException w:name="annotation subject" w:semiHidden="1" w:unhideWhenUsed="1"/>
-    <w:lsdException w:name="No List" w:semiHidden="1" w:unhideWhenUsed="1"/>
-    <w:lsdException w:name="Outline List 1" w:semiHidden="1" w:unhideWhenUsed="1"/>
-    <w:lsdException w:name="Outline List 2" w:semiHidden="1" w:unhideWhenUsed="1"/>
-    <w:lsdException w:name="Outline List 3" w:semiHidden="1" w:unhideWhenUsed="1"/>
-    <w:lsdException w:name="Table Simple 1" w:semiHidden="1" w:unhideWhenUsed="1"/>
-    <w:lsdException w:name="Table Simple 2" w:semiHidden="1" w:unhideWhenUsed="1"/>
-    <w:lsdException w:name="Table Simple 3" w:semiHidden="1" w:unhideWhenUsed="1"/>
-    <w:lsdException w:name="Table Classic 1" w:semiHidden="1" w:unhideWhenUsed="1"/>
-    <w:lsdException w:name="Table Classic 2" w:semiHidden="1" w:unhideWhenUsed="1"/>
-    <w:lsdException w:name="Table Classic 3" w:semiHidden="1" w:unhideWhenUsed="1"/>
-    <w:lsdException w:name="Table Classic 4" w:semiHidden="1" w:unhideWhenUsed="1"/>
-    <w:lsdException w:name="Table Colorful 1" w:semiHidden="1" w:unhideWhenUsed="1"/>
-    <w:lsdException w:name="Table Colorful 2" w:semiHidden="1" w:unhideWhenUsed="1"/>
-    <w:lsdException w:name="Table Colorful 3" w:semiHidden="1" w:unhideWhenUsed="1"/>
-    <w:lsdException w:name="Table Columns 1" w:semiHidden="1" w:unhideWhenUsed="1"/>
-    <w:lsdException w:name="Table Columns 2" w:semiHidden="1" w:unhideWhenUsed="1"/>
-    <w:lsdException w:name="Table Columns 3" w:semiHidden="1" w:unhideWhenUsed="1"/>
-    <w:lsdException w:name="Table Columns 4" w:semiHidden="1" w:unhideWhenUsed="1"/>
-    <w:lsdException w:name="Table Columns 5" w:semiHidden="1" w:unhideWhenUsed="1"/>
-    <w:lsdException w:name="Table Grid 1" w:semiHidden="1" w:unhideWhenUsed="1"/>
-    <w:lsdException w:name="Table Grid 2" w:semiHidden="1" w:unhideWhenUsed="1"/>
-    <w:lsdException w:name="Table Grid 3" w:semiHidden="1" w:unhideWhenUsed="1"/>
-    <w:lsdException w:name="Table Grid 4" w:semiHidden="1" w:unhideWhenUsed="1"/>
-    <w:lsdException w:name="Table Grid 5" w:semiHidden="1" w:unhideWhenUsed="1"/>
-    <w:lsdException w:name="Table Grid 6" w:semiHidden="1" w:unhideWhenUsed="1"/>
-    <w:lsdException w:name="Table Grid 7" w:semiHidden="1" w:unhideWhenUsed="1"/>
-    <w:lsdException w:name="Table Grid 8" w:semiHidden="1" w:unhideWhenUsed="1"/>
-    <w:lsdException w:name="Table List 1" w:semiHidden="1" w:unhideWhenUsed="1"/>
-    <w:lsdException w:name="Table List 2" w:semiHidden="1" w:unhideWhenUsed="1"/>
-    <w:lsdException w:name="Table List 3" w:semiHidden="1" w:unhideWhenUsed="1"/>
-    <w:lsdException w:name="Table List 4" w:semiHidden="1" w:unhideWhenUsed="1"/>
-    <w:lsdException w:name="Table List 5" w:semiHidden="1" w:unhideWhenUsed="1"/>
-    <w:lsdException w:name="Table List 6" w:semiHidden="1" w:unhideWhenUsed="1"/>
-    <w:lsdException w:name="Table List 7" w:semiHidden="1" w:unhideWhenUsed="1"/>
-    <w:lsdException w:name="Table List 8" w:semiHidden="1" w:unhideWhenUsed="1"/>
-    <w:lsdException w:name="Table 3D effects 1" w:semiHidden="1" w:unhideWhenUsed="1"/>
-    <w:lsdException w:name="Table 3D effects 2" w:semiHidden="1" w:unhideWhenUsed="1"/>
-    <w:lsdException w:name="Table 3D effects 3" w:semiHidden="1" w:unhideWhenUsed="1"/>
-    <w:lsdException w:name="Table Contemporary" w:semiHidden="1" w:unhideWhenUsed="1"/>
-    <w:lsdException w:name="Table Elegant" w:semiHidden="1" w:unhideWhenUsed="1"/>
-    <w:lsdException w:name="Table Professional" w:semiHidden="1" w:unhideWhenUsed="1"/>
-    <w:lsdException w:name="Table Subtle 1" w:semiHidden="1" w:unhideWhenUsed="1"/>
-    <w:lsdException w:name="Table Subtle 2" w:semiHidden="1" w:unhideWhenUsed="1"/>
-    <w:lsdException w:name="Table Web 1" w:semiHidden="1" w:unhideWhenUsed="1"/>
-    <w:lsdException w:name="Table Web 2" w:semiHidden="1" w:unhideWhenUsed="1"/>
-    <w:lsdException w:name="Table Web 3" w:semiHidden="1" w:unhideWhenUsed="1"/>
-    <w:lsdException w:name="Balloon Text" w:semiHidden="1" w:unhideWhenUsed="1"/>
-    <w:lsdException w:name="Table Grid" w:uiPriority="59"/>
-    <w:lsdException w:name="Table Theme" w:semiHidden="1" w:unhideWhenUsed="1"/>
-    <w:lsdException w:name="Placeholder Text" w:semiHidden="1"/>
-    <w:lsdException w:name="No Spacing" w:uiPriority="1"/>
-    <w:lsdException w:name="Light Shading" w:uiPriority="60"/>
-    <w:lsdException w:name="Light List" w:uiPriority="61"/>
-    <w:lsdException w:name="Light Grid" w:uiPriority="62"/>
-    <w:lsdException w:name="Medium Shading 1" w:uiPriority="63"/>
-    <w:lsdException w:name="Medium Shading 2" w:uiPriority="64"/>
-    <w:lsdException w:name="Medium List 1" w:uiPriority="65"/>
-    <w:lsdException w:name="Medium List 2" w:uiPriority="66"/>
-    <w:lsdException w:name="Medium Grid 1" w:uiPriority="67"/>
-    <w:lsdException w:name="Medium Grid 2" w:uiPriority="68"/>
-    <w:lsdException w:name="Medium Grid 3" w:uiPriority="69"/>
-    <w:lsdException w:name="Dark List" w:uiPriority="70"/>
-    <w:lsdException w:name="Colorful Shading" w:uiPriority="71"/>
-    <w:lsdException w:name="Colorful List" w:uiPriority="72"/>
-    <w:lsdException w:name="Colorful Grid" w:uiPriority="73"/>
-    <w:lsdException w:name="Light Shading Accent 1" w:uiPriority="60"/>
-    <w:lsdException w:name="Light List Accent 1" w:uiPriority="61"/>
-    <w:lsdException w:name="Light Grid Accent 1" w:uiPriority="62"/>
-    <w:lsdException w:name="Medium Shading 1 Accent 1" w:uiPriority="63"/>
-    <w:lsdException w:name="Medium Shading 2 Accent 1" w:uiPriority="64"/>
-    <w:lsdException w:name="Medium List 1 Accent 1" w:uiPriority="65"/>
-    <w:lsdException w:name="Revision" w:semiHidden="1"/>
-    <w:lsdException w:name="List Paragraph" w:uiPriority="34" w:qFormat="1"/>
-    <w:lsdException w:name="Quote" w:uiPriority="29"/>
-    <w:lsdException w:name="Intense Quote" w:uiPriority="30"/>
-    <w:lsdException w:name="Medium List 2 Accent 1" w:uiPriority="66"/>
-    <w:lsdException w:name="Medium Grid 1 Accent 1" w:uiPriority="67"/>
-    <w:lsdException w:name="Medium Grid 2 Accent 1" w:uiPriority="68"/>
-    <w:lsdException w:name="Medium Grid 3 Accent 1" w:uiPriority="69"/>
-    <w:lsdException w:name="Dark List Accent 1" w:uiPriority="70"/>
-    <w:lsdException w:name="Colorful Shading Accent 1" w:uiPriority="71"/>
-    <w:lsdException w:name="Colorful List Accent 1" w:uiPriority="72"/>
-    <w:lsdException w:name="Colorful Grid Accent 1" w:uiPriority="73"/>
-    <w:lsdException w:name="Light Shading Accent 2" w:uiPriority="60"/>
-    <w:lsdException w:name="Light List Accent 2" w:uiPriority="61"/>
-    <w:lsdException w:name="Light Grid Accent 2" w:uiPriority="62"/>
-    <w:lsdException w:name="Medium Shading 1 Accent 2" w:uiPriority="63"/>
-    <w:lsdException w:name="Medium Shading 2 Accent 2" w:uiPriority="64"/>
-    <w:lsdException w:name="Medium List 1 Accent 2" w:uiPriority="65"/>
-    <w:lsdException w:name="Medium List 2 Accent 2" w:uiPriority="66"/>
-    <w:lsdException w:name="Medium Grid 1 Accent 2" w:uiPriority="67"/>
-    <w:lsdException w:name="Medium Grid 2 Accent 2" w:uiPriority="68"/>
-    <w:lsdException w:name="Medium Grid 3 Accent 2" w:uiPriority="69"/>
-    <w:lsdException w:name="Dark List Accent 2" w:uiPriority="70"/>
-    <w:lsdException w:name="Colorful Shading Accent 2" w:uiPriority="71"/>
-    <w:lsdException w:name="Colorful List Accent 2" w:uiPriority="72"/>
-    <w:lsdException w:name="Colorful Grid Accent 2" w:uiPriority="73"/>
-    <w:lsdException w:name="Light Shading Accent 3" w:uiPriority="60"/>
-    <w:lsdException w:name="Light List Accent 3" w:uiPriority="61"/>
-    <w:lsdException w:name="Light Grid Accent 3" w:uiPriority="62"/>
-    <w:lsdException w:name="Medium Shading 1 Accent 3" w:uiPriority="63"/>
-    <w:lsdException w:name="Medium Shading 2 Accent 3" w:uiPriority="64"/>
-    <w:lsdException w:name="Medium List 1 Accent 3" w:uiPriority="65"/>
-    <w:lsdException w:name="Medium List 2 Accent 3" w:uiPriority="66"/>
-    <w:lsdException w:name="Medium Grid 1 Accent 3" w:uiPriority="67"/>
-    <w:lsdException w:name="Medium Grid 2 Accent 3" w:uiPriority="68"/>
-    <w:lsdException w:name="Medium Grid 3 Accent 3" w:uiPriority="69"/>
-    <w:lsdException w:name="Dark List Accent 3" w:uiPriority="70"/>
-    <w:lsdException w:name="Colorful Shading Accent 3" w:uiPriority="71"/>
-    <w:lsdException w:name="Colorful List Accent 3" w:uiPriority="72"/>
-    <w:lsdException w:name="Colorful Grid Accent 3" w:uiPriority="73"/>
-    <w:lsdException w:name="Light Shading Accent 4" w:uiPriority="60"/>
-    <w:lsdException w:name="Light List Accent 4" w:uiPriority="61"/>
-    <w:lsdException w:name="Light Grid Accent 4" w:uiPriority="62"/>
-    <w:lsdException w:name="Medium Shading 1 Accent 4" w:uiPriority="63"/>
-    <w:lsdException w:name="Medium Shading 2 Accent 4" w:uiPriority="64"/>
-    <w:lsdException w:name="Medium List 1 Accent 4" w:uiPriority="65"/>
-    <w:lsdException w:name="Medium List 2 Accent 4" w:uiPriority="66"/>
-    <w:lsdException w:name="Medium Grid 1 Accent 4" w:uiPriority="67"/>
-    <w:lsdException w:name="Medium Grid 2 Accent 4" w:uiPriority="68"/>
-    <w:lsdException w:name="Medium Grid 3 Accent 4" w:uiPriority="69"/>
-    <w:lsdException w:name="Dark List Accent 4" w:uiPriority="70"/>
-    <w:lsdException w:name="Colorful Shading Accent 4" w:uiPriority="71"/>
-    <w:lsdException w:name="Colorful List Accent 4" w:uiPriority="72"/>
-    <w:lsdException w:name="Colorful Grid Accent 4" w:uiPriority="73"/>
-    <w:lsdException w:name="Light Shading Accent 5" w:uiPriority="60"/>
-    <w:lsdException w:name="Light List Accent 5" w:uiPriority="61"/>
-    <w:lsdException w:name="Light Grid Accent 5" w:uiPriority="62"/>
-    <w:lsdException w:name="Medium Shading 1 Accent 5" w:uiPriority="63"/>
-    <w:lsdException w:name="Medium Shading 2 Accent 5" w:uiPriority="64"/>
-    <w:lsdException w:name="Medium List 1 Accent 5" w:uiPriority="65"/>
-    <w:lsdException w:name="Medium List 2 Accent 5" w:uiPriority="66"/>
-    <w:lsdException w:name="Medium Grid 1 Accent 5" w:uiPriority="67"/>
-    <w:lsdException w:name="Medium Grid 2 Accent 5" w:uiPriority="68"/>
-    <w:lsdException w:name="Medium Grid 3 Accent 5" w:uiPriority="69"/>
-    <w:lsdException w:name="Dark List Accent 5" w:uiPriority="70"/>
-    <w:lsdException w:name="Colorful Shading Accent 5" w:uiPriority="71"/>
-    <w:lsdException w:name="Colorful List Accent 5" w:uiPriority="72"/>
-    <w:lsdException w:name="Colorful Grid Accent 5" w:uiPriority="73"/>
-    <w:lsdException w:name="Light Shading Accent 6" w:uiPriority="60"/>
-    <w:lsdException w:name="Light List Accent 6" w:uiPriority="61"/>
-    <w:lsdException w:name="Light Grid Accent 6" w:uiPriority="62"/>
-    <w:lsdException w:name="Medium Shading 1 Accent 6" w:uiPriority="63"/>
-    <w:lsdException w:name="Medium Shading 2 Accent 6" w:uiPriority="64"/>
-    <w:lsdException w:name="Medium List 1 Accent 6" w:uiPriority="65"/>
-    <w:lsdException w:name="Medium List 2 Accent 6" w:uiPriority="66"/>
-    <w:lsdException w:name="Medium Grid 1 Accent 6" w:uiPriority="67"/>
-    <w:lsdException w:name="Medium Grid 2 Accent 6" w:uiPriority="68"/>
-    <w:lsdException w:name="Medium Grid 3 Accent 6" w:uiPriority="69"/>
-    <w:lsdException w:name="Dark List Accent 6" w:uiPriority="70"/>
-    <w:lsdException w:name="Colorful Shading Accent 6" w:uiPriority="71"/>
-    <w:lsdException w:name="Colorful List Accent 6" w:uiPriority="72"/>
-    <w:lsdException w:name="Colorful Grid Accent 6" w:uiPriority="73"/>
-    <w:lsdException w:name="Subtle Emphasis" w:uiPriority="19"/>
-    <w:lsdException w:name="Intense Emphasis" w:uiPriority="21"/>
-    <w:lsdException w:name="Subtle Reference" w:uiPriority="31"/>
-    <w:lsdException w:name="Intense Reference" w:uiPriority="32"/>
-    <w:lsdException w:name="Book Title" w:uiPriority="33"/>
-    <w:lsdException w:name="Bibliography" w:semiHidden="1" w:uiPriority="37" w:unhideWhenUsed="1"/>
-    <w:lsdException w:name="TOC Heading" w:semiHidden="1" w:uiPriority="39" w:unhideWhenUsed="1" w:qFormat="1"/>
-    <w:lsdException w:name="Plain Table 1" w:uiPriority="41"/>
-    <w:lsdException w:name="Plain Table 2" w:uiPriority="42"/>
-    <w:lsdException w:name="Plain Table 3" w:uiPriority="43"/>
-    <w:lsdException w:name="Plain Table 4" w:uiPriority="44"/>
-    <w:lsdException w:name="Plain Table 5" w:uiPriority="45"/>
-    <w:lsdException w:name="Grid Table Light" w:uiPriority="40"/>
-    <w:lsdException w:name="Grid Table 1 Light" w:uiPriority="46"/>
-    <w:lsdException w:name="Grid Table 2" w:uiPriority="47"/>
-    <w:lsdException w:name="Grid Table 3" w:uiPriority="48"/>
-    <w:lsdException w:name="Grid Table 4" w:uiPriority="49"/>
-    <w:lsdException w:name="Grid Table 5 Dark" w:uiPriority="50"/>
-    <w:lsdException w:name="Grid Table 6 Colorful" w:uiPriority="51"/>
-    <w:lsdException w:name="Grid Table 7 Colorful" w:uiPriority="52"/>
-    <w:lsdException w:name="Grid Table 1 Light Accent 1" w:uiPriority="46"/>
-    <w:lsdException w:name="Grid Table 2 Accent 1" w:uiPriority="47"/>
-    <w:lsdException w:name="Grid Table 3 Accent 1" w:uiPriority="48"/>
-    <w:lsdException w:name="Grid Table 4 Accent 1" w:uiPriority="49"/>
-    <w:lsdException w:name="Grid Table 5 Dark Accent 1" w:uiPriority="50"/>
-    <w:lsdException w:name="Grid Table 6 Colorful Accent 1" w:uiPriority="51"/>
-    <w:lsdException w:name="Grid Table 7 Colorful Accent 1" w:uiPriority="52"/>
-    <w:lsdException w:name="Grid Table 1 Light Accent 2" w:uiPriority="46"/>
-    <w:lsdException w:name="Grid Table 2 Accent 2" w:uiPriority="47"/>
-    <w:lsdException w:name="Grid Table 3 Accent 2" w:uiPriority="48"/>
-    <w:lsdException w:name="Grid Table 4 Accent 2" w:uiPriority="49"/>
-    <w:lsdException w:name="Grid Table 5 Dark Accent 2" w:uiPriority="50"/>
-    <w:lsdException w:name="Grid Table 6 Colorful Accent 2" w:uiPriority="51"/>
-    <w:lsdException w:name="Grid Table 7 Colorful Accent 2" w:uiPriority="52"/>
-    <w:lsdException w:name="Grid Table 1 Light Accent 3" w:uiPriority="46"/>
-    <w:lsdException w:name="Grid Table 2 Accent 3" w:uiPriority="47"/>
-    <w:lsdException w:name="Grid Table 3 Accent 3" w:uiPriority="48"/>
-    <w:lsdException w:name="Grid Table 4 Accent 3" w:uiPriority="49"/>
-    <w:lsdException w:name="Grid Table 5 Dark Accent 3" w:uiPriority="50"/>
-    <w:lsdException w:name="Grid Table 6 Colorful Accent 3" w:uiPriority="51"/>
-    <w:lsdException w:name="Grid Table 7 Colorful Accent 3" w:uiPriority="52"/>
-    <w:lsdException w:name="Grid Table 1 Light Accent 4" w:uiPriority="46"/>
-    <w:lsdException w:name="Grid Table 2 Accent 4" w:uiPriority="47"/>
-    <w:lsdException w:name="Grid Table 3 Accent 4" w:uiPriority="48"/>
-    <w:lsdException w:name="Grid Table 4 Accent 4" w:uiPriority="49"/>
-    <w:lsdException w:name="Grid Table 5 Dark Accent 4" w:uiPriority="50"/>
-    <w:lsdException w:name="Grid Table 6 Colorful Accent 4" w:uiPriority="51"/>
-    <w:lsdException w:name="Grid Table 7 Colorful Accent 4" w:uiPriority="52"/>
-    <w:lsdException w:name="Grid Table 1 Light Accent 5" w:uiPriority="46"/>
-    <w:lsdException w:name="Grid Table 2 Accent 5" w:uiPriority="47"/>
-    <w:lsdException w:name="Grid Table 3 Accent 5" w:uiPriority="48"/>
-    <w:lsdException w:name="Grid Table 4 Accent 5" w:uiPriority="49"/>
-    <w:lsdException w:name="Grid Table 5 Dark Accent 5" w:uiPriority="50"/>
-    <w:lsdException w:name="Grid Table 6 Colorful Accent 5" w:uiPriority="51"/>
-    <w:lsdException w:name="Grid Table 7 Colorful Accent 5" w:uiPriority="52"/>
-    <w:lsdException w:name="Grid Table 1 Light Accent 6" w:uiPriority="46"/>
-    <w:lsdException w:name="Grid Table 2 Accent 6" w:uiPriority="47"/>
-    <w:lsdException w:name="Grid Table 3 Accent 6" w:uiPriority="48"/>
-    <w:lsdException w:name="Grid Table 4 Accent 6" w:uiPriority="49"/>
-    <w:lsdException w:name="Grid Table 5 Dark Accent 6" w:uiPriority="50"/>
-    <w:lsdException w:name="Grid Table 6 Colorful Accent 6" w:uiPriority="51"/>
-    <w:lsdException w:name="Grid Table 7 Colorful Accent 6" w:uiPriority="52"/>
-    <w:lsdException w:name="List Table 1 Light" w:uiPriority="46"/>
-    <w:lsdException w:name="List Table 2" w:uiPriority="47"/>
-    <w:lsdException w:name="List Table 3" w:uiPriority="48"/>
-    <w:lsdException w:name="List Table 4" w:uiPriority="49"/>
-    <w:lsdException w:name="List Table 5 Dark" w:uiPriority="50"/>
-    <w:lsdException w:name="List Table 6 Colorful" w:uiPriority="51"/>
-    <w:lsdException w:name="List Table 7 Colorful" w:uiPriority="52"/>
-    <w:lsdException w:name="List Table 1 Light Accent 1" w:uiPriority="46"/>
-    <w:lsdException w:name="List Table 2 Accent 1" w:uiPriority="47"/>
-    <w:lsdException w:name="List Table 3 Accent 1" w:uiPriority="48"/>
-    <w:lsdException w:name="List Table 4 Accent 1" w:uiPriority="49"/>
-    <w:lsdException w:name="List Table 5 Dark Accent 1" w:uiPriority="50"/>
-    <w:lsdException w:name="List Table 6 Colorful Accent 1" w:uiPriority="51"/>
-    <w:lsdException w:name="List Table 7 Colorful Accent 1" w:uiPriority="52"/>
-    <w:lsdException w:name="List Table 1 Light Accent 2" w:uiPriority="46"/>
-    <w:lsdException w:name="List Table 2 Accent 2" w:uiPriority="47"/>
-    <w:lsdException w:name="List Table 3 Accent 2" w:uiPriority="48"/>
-    <w:lsdException w:name="List Table 4 Accent 2" w:uiPriority="49"/>
-    <w:lsdException w:name="List Table 5 Dark Accent 2" w:uiPriority="50"/>
-    <w:lsdException w:name="List Table 6 Colorful Accent 2" w:uiPriority="51"/>
-    <w:lsdException w:name="List Table 7 Colorful Accent 2" w:uiPriority="52"/>
-    <w:lsdException w:name="List Table 1 Light Accent 3" w:uiPriority="46"/>
-    <w:lsdException w:name="List Table 2 Accent 3" w:uiPriority="47"/>
-    <w:lsdException w:name="List Table 3 Accent 3" w:uiPriority="48"/>
-    <w:lsdException w:name="List Table 4 Accent 3" w:uiPriority="49"/>
-    <w:lsdException w:name="List Table 5 Dark Accent 3" w:uiPriority="50"/>
-    <w:lsdException w:name="List Table 6 Colorful Accent 3" w:uiPriority="51"/>
-    <w:lsdException w:name="List Table 7 Colorful Accent 3" w:uiPriority="52"/>
-    <w:lsdException w:name="List Table 1 Light Accent 4" w:uiPriority="46"/>
-    <w:lsdException w:name="List Table 2 Accent 4" w:uiPriority="47"/>
-    <w:lsdException w:name="List Table 3 Accent 4" w:uiPriority="48"/>
-    <w:lsdException w:name="List Table 4 Accent 4" w:uiPriority="49"/>
-    <w:lsdException w:name="List Table 5 Dark Accent 4" w:uiPriority="50"/>
-    <w:lsdException w:name="List Table 6 Colorful Accent 4" w:uiPriority="51"/>
-    <w:lsdException w:name="List Table 7 Colorful Accent 4" w:uiPriority="52"/>
-    <w:lsdException w:name="List Table 1 Light Accent 5" w:uiPriority="46"/>
-    <w:lsdException w:name="List Table 2 Accent 5" w:uiPriority="47"/>
-    <w:lsdException w:name="List Table 3 Accent 5" w:uiPriority="48"/>
-    <w:lsdException w:name="List Table 4 Accent 5" w:uiPriority="49"/>
-    <w:lsdException w:name="List Table 5 Dark Accent 5" w:uiPriority="50"/>
-    <w:lsdException w:name="List Table 6 Colorful Accent 5" w:uiPriority="51"/>
-    <w:lsdException w:name="List Table 7 Colorful Accent 5" w:uiPriority="52"/>
-    <w:lsdException w:name="List Table 1 Light Accent 6" w:uiPriority="46"/>
-    <w:lsdException w:name="List Table 2 Accent 6" w:uiPriority="47"/>
-    <w:lsdException w:name="List Table 3 Accent 6" w:uiPriority="48"/>
-    <w:lsdException w:name="List Table 4 Accent 6" w:uiPriority="49"/>
-    <w:lsdException w:name="List Table 5 Dark Accent 6" w:uiPriority="50"/>
-    <w:lsdException w:name="List Table 6 Colorful Accent 6" w:uiPriority="51"/>
-    <w:lsdException w:name="List Table 7 Colorful Accent 6" w:uiPriority="52"/>
+  <w:latentStyles w:defLockedState="0" w:defUIPriority="99" w:defSemiHidden="1" w:defUnhideWhenUsed="1" w:defQFormat="0" w:count="267">
+    <w:lsdException w:name="Normal" w:semiHidden="0" w:uiPriority="0" w:unhideWhenUsed="0" w:qFormat="1"/>
+    <w:lsdException w:name="heading 1" w:semiHidden="0" w:uiPriority="9" w:unhideWhenUsed="0" w:qFormat="1"/>
+    <w:lsdException w:name="heading 2" w:uiPriority="9" w:qFormat="1"/>
+    <w:lsdException w:name="heading 3" w:uiPriority="9" w:qFormat="1"/>
+    <w:lsdException w:name="heading 4" w:uiPriority="9" w:qFormat="1"/>
+    <w:lsdException w:name="heading 5" w:uiPriority="9" w:qFormat="1"/>
+    <w:lsdException w:name="heading 6" w:uiPriority="9" w:qFormat="1"/>
+    <w:lsdException w:name="heading 7" w:uiPriority="9" w:qFormat="1"/>
+    <w:lsdException w:name="heading 8" w:uiPriority="9" w:qFormat="1"/>
+    <w:lsdException w:name="heading 9" w:uiPriority="9" w:qFormat="1"/>
+    <w:lsdException w:name="toc 1" w:uiPriority="39"/>
+    <w:lsdException w:name="toc 2" w:uiPriority="39"/>
+    <w:lsdException w:name="toc 3" w:uiPriority="39"/>
+    <w:lsdException w:name="toc 4" w:uiPriority="39"/>
+    <w:lsdException w:name="toc 5" w:uiPriority="39"/>
+    <w:lsdException w:name="toc 6" w:uiPriority="39"/>
+    <w:lsdException w:name="toc 7" w:uiPriority="39"/>
+    <w:lsdException w:name="toc 8" w:uiPriority="39"/>
+    <w:lsdException w:name="toc 9" w:uiPriority="39"/>
+    <w:lsdException w:name="caption" w:uiPriority="35" w:qFormat="1"/>
+    <w:lsdException w:name="Title" w:semiHidden="0" w:uiPriority="10" w:unhideWhenUsed="0"/>
+    <w:lsdException w:name="Default Paragraph Font" w:uiPriority="1"/>
+    <w:lsdException w:name="Subtitle" w:semiHidden="0" w:uiPriority="11" w:unhideWhenUsed="0"/>
+    <w:lsdException w:name="Strong" w:semiHidden="0" w:uiPriority="22" w:unhideWhenUsed="0" w:qFormat="1"/>
+    <w:lsdException w:name="Emphasis" w:semiHidden="0" w:uiPriority="20" w:unhideWhenUsed="0"/>
+    <w:lsdException w:name="Table Grid" w:semiHidden="0" w:uiPriority="59" w:unhideWhenUsed="0"/>
+    <w:lsdException w:name="Placeholder Text" w:unhideWhenUsed="0"/>
+    <w:lsdException w:name="No Spacing" w:semiHidden="0" w:uiPriority="1" w:unhideWhenUsed="0"/>
+    <w:lsdException w:name="Light Shading" w:semiHidden="0" w:uiPriority="60" w:unhideWhenUsed="0"/>
+    <w:lsdException w:name="Light List" w:semiHidden="0" w:uiPriority="61" w:unhideWhenUsed="0"/>
+    <w:lsdException w:name="Light Grid" w:semiHidden="0" w:uiPriority="62" w:unhideWhenUsed="0"/>
+    <w:lsdException w:name="Medium Shading 1" w:semiHidden="0" w:uiPriority="63" w:unhideWhenUsed="0"/>
+    <w:lsdException w:name="Medium Shading 2" w:semiHidden="0" w:uiPriority="64" w:unhideWhenUsed="0"/>
+    <w:lsdException w:name="Medium List 1" w:semiHidden="0" w:uiPriority="65" w:unhideWhenUsed="0"/>
+    <w:lsdException w:name="Medium List 2" w:semiHidden="0" w:uiPriority="66" w:unhideWhenUsed="0"/>
+    <w:lsdException w:name="Medium Grid 1" w:semiHidden="0" w:uiPriority="67" w:unhideWhenUsed="0"/>
+    <w:lsdException w:name="Medium Grid 2" w:semiHidden="0" w:uiPriority="68" w:unhideWhenUsed="0"/>
+    <w:lsdException w:name="Medium Grid 3" w:semiHidden="0" w:uiPriority="69" w:unhideWhenUsed="0"/>
+    <w:lsdException w:name="Dark List" w:semiHidden="0" w:uiPriority="70" w:unhideWhenUsed="0"/>
+    <w:lsdException w:name="Colorful Shading" w:semiHidden="0" w:uiPriority="71" w:unhideWhenUsed="0"/>
+    <w:lsdException w:name="Colorful List" w:semiHidden="0" w:uiPriority="72" w:unhideWhenUsed="0"/>
+    <w:lsdException w:name="Colorful Grid" w:semiHidden="0" w:uiPriority="73" w:unhideWhenUsed="0"/>
+    <w:lsdException w:name="Light Shading Accent 1" w:semiHidden="0" w:uiPriority="60" w:unhideWhenUsed="0"/>
+    <w:lsdException w:name="Light List Accent 1" w:semiHidden="0" w:uiPriority="61" w:unhideWhenUsed="0"/>
+    <w:lsdException w:name="Light Grid Accent 1" w:semiHidden="0" w:uiPriority="62" w:unhideWhenUsed="0"/>
+    <w:lsdException w:name="Medium Shading 1 Accent 1" w:semiHidden="0" w:uiPriority="63" w:unhideWhenUsed="0"/>
+    <w:lsdException w:name="Medium Shading 2 Accent 1" w:semiHidden="0" w:uiPriority="64" w:unhideWhenUsed="0"/>
+    <w:lsdException w:name="Medium List 1 Accent 1" w:semiHidden="0" w:uiPriority="65" w:unhideWhenUsed="0"/>
+    <w:lsdException w:name="Revision" w:unhideWhenUsed="0"/>
+    <w:lsdException w:name="List Paragraph" w:semiHidden="0" w:uiPriority="34" w:unhideWhenUsed="0" w:qFormat="1"/>
+    <w:lsdException w:name="Quote" w:semiHidden="0" w:uiPriority="29" w:unhideWhenUsed="0"/>
+    <w:lsdException w:name="Intense Quote" w:semiHidden="0" w:uiPriority="30" w:unhideWhenUsed="0"/>
+    <w:lsdException w:name="Medium List 2 Accent 1" w:semiHidden="0" w:uiPriority="66" w:unhideWhenUsed="0"/>
+    <w:lsdException w:name="Medium Grid 1 Accent 1" w:semiHidden="0" w:uiPriority="67" w:unhideWhenUsed="0"/>
+    <w:lsdException w:name="Medium Grid 2 Accent 1" w:semiHidden="0" w:uiPriority="68" w:unhideWhenUsed="0"/>
+    <w:lsdException w:name="Medium Grid 3 Accent 1" w:semiHidden="0" w:uiPriority="69" w:unhideWhenUsed="0"/>
+    <w:lsdException w:name="Dark List Accent 1" w:semiHidden="0" w:uiPriority="70" w:unhideWhenUsed="0"/>
+    <w:lsdException w:name="Colorful Shading Accent 1" w:semiHidden="0" w:uiPriority="71" w:unhideWhenUsed="0"/>
+    <w:lsdException w:name="Colorful List Accent 1" w:semiHidden="0" w:uiPriority="72" w:unhideWhenUsed="0"/>
+    <w:lsdException w:name="Colorful Grid Accent 1" w:semiHidden="0" w:uiPriority="73" w:unhideWhenUsed="0"/>
+    <w:lsdException w:name="Light Shading Accent 2" w:semiHidden="0" w:uiPriority="60" w:unhideWhenUsed="0"/>
+    <w:lsdException w:name="Light List Accent 2" w:semiHidden="0" w:uiPriority="61" w:unhideWhenUsed="0"/>
+    <w:lsdException w:name="Light Grid Accent 2" w:semiHidden="0" w:uiPriority="62" w:unhideWhenUsed="0"/>
+    <w:lsdException w:name="Medium Shading 1 Accent 2" w:semiHidden="0" w:uiPriority="63" w:unhideWhenUsed="0"/>
+    <w:lsdException w:name="Medium Shading 2 Accent 2" w:semiHidden="0" w:uiPriority="64" w:unhideWhenUsed="0"/>
+    <w:lsdException w:name="Medium List 1 Accent 2" w:semiHidden="0" w:uiPriority="65" w:unhideWhenUsed="0"/>
+    <w:lsdException w:name="Medium List 2 Accent 2" w:semiHidden="0" w:uiPriority="66" w:unhideWhenUsed="0"/>
+    <w:lsdException w:name="Medium Grid 1 Accent 2" w:semiHidden="0" w:uiPriority="67" w:unhideWhenUsed="0"/>
+    <w:lsdException w:name="Medium Grid 2 Accent 2" w:semiHidden="0" w:uiPriority="68" w:unhideWhenUsed="0"/>
+    <w:lsdException w:name="Medium Grid 3 Accent 2" w:semiHidden="0" w:uiPriority="69" w:unhideWhenUsed="0"/>
+    <w:lsdException w:name="Dark List Accent 2" w:semiHidden="0" w:uiPriority="70" w:unhideWhenUsed="0"/>
+    <w:lsdException w:name="Colorful Shading Accent 2" w:semiHidden="0" w:uiPriority="71" w:unhideWhenUsed="0"/>
+    <w:lsdException w:name="Colorful List Accent 2" w:semiHidden="0" w:uiPriority="72" w:unhideWhenUsed="0"/>
+    <w:lsdException w:name="Colorful Grid Accent 2" w:semiHidden="0" w:uiPriority="73" w:unhideWhenUsed="0"/>
+    <w:lsdException w:name="Light Shading Accent 3" w:semiHidden="0" w:uiPriority="60" w:unhideWhenUsed="0"/>
+    <w:lsdException w:name="Light List Accent 3" w:semiHidden="0" w:uiPriority="61" w:unhideWhenUsed="0"/>
+    <w:lsdException w:name="Light Grid Accent 3" w:semiHidden="0" w:uiPriority="62" w:unhideWhenUsed="0"/>
+    <w:lsdException w:name="Medium Shading 1 Accent 3" w:semiHidden="0" w:uiPriority="63" w:unhideWhenUsed="0"/>
+    <w:lsdException w:name="Medium Shading 2 Accent 3" w:semiHidden="0" w:uiPriority="64" w:unhideWhenUsed="0"/>
+    <w:lsdException w:name="Medium List 1 Accent 3" w:semiHidden="0" w:uiPriority="65" w:unhideWhenUsed="0"/>
+    <w:lsdException w:name="Medium List 2 Accent 3" w:semiHidden="0" w:uiPriority="66" w:unhideWhenUsed="0"/>
+    <w:lsdException w:name="Medium Grid 1 Accent 3" w:semiHidden="0" w:uiPriority="67" w:unhideWhenUsed="0"/>
+    <w:lsdException w:name="Medium Grid 2 Accent 3" w:semiHidden="0" w:uiPriority="68" w:unhideWhenUsed="0"/>
+    <w:lsdException w:name="Medium Grid 3 Accent 3" w:semiHidden="0" w:uiPriority="69" w:unhideWhenUsed="0"/>
+    <w:lsdException w:name="Dark List Accent 3" w:semiHidden="0" w:uiPriority="70" w:unhideWhenUsed="0"/>
+    <w:lsdException w:name="Colorful Shading Accent 3" w:semiHidden="0" w:uiPriority="71" w:unhideWhenUsed="0"/>
+    <w:lsdException w:name="Colorful List Accent 3" w:semiHidden="0" w:uiPriority="72" w:unhideWhenUsed="0"/>
+    <w:lsdException w:name="Colorful Grid Accent 3" w:semiHidden="0" w:uiPriority="73" w:unhideWhenUsed="0"/>
+    <w:lsdException w:name="Light Shading Accent 4" w:semiHidden="0" w:uiPriority="60" w:unhideWhenUsed="0"/>
+    <w:lsdException w:name="Light List Accent 4" w:semiHidden="0" w:uiPriority="61" w:unhideWhenUsed="0"/>
+    <w:lsdException w:name="Light Grid Accent 4" w:semiHidden="0" w:uiPriority="62" w:unhideWhenUsed="0"/>
+    <w:lsdException w:name="Medium Shading 1 Accent 4" w:semiHidden="0" w:uiPriority="63" w:unhideWhenUsed="0"/>
+    <w:lsdException w:name="Medium Shading 2 Accent 4" w:semiHidden="0" w:uiPriority="64" w:unhideWhenUsed="0"/>
+    <w:lsdException w:name="Medium List 1 Accent 4" w:semiHidden="0" w:uiPriority="65" w:unhideWhenUsed="0"/>
+    <w:lsdException w:name="Medium List 2 Accent 4" w:semiHidden="0" w:uiPriority="66" w:unhideWhenUsed="0"/>
+    <w:lsdException w:name="Medium Grid 1 Accent 4" w:semiHidden="0" w:uiPriority="67" w:unhideWhenUsed="0"/>
+    <w:lsdException w:name="Medium Grid 2 Accent 4" w:semiHidden="0" w:uiPriority="68" w:unhideWhenUsed="0"/>
+    <w:lsdException w:name="Medium Grid 3 Accent 4" w:semiHidden="0" w:uiPriority="69" w:unhideWhenUsed="0"/>
+    <w:lsdException w:name="Dark List Accent 4" w:semiHidden="0" w:uiPriority="70" w:unhideWhenUsed="0"/>
+    <w:lsdException w:name="Colorful Shading Accent 4" w:semiHidden="0" w:uiPriority="71" w:unhideWhenUsed="0"/>
+    <w:lsdException w:name="Colorful List Accent 4" w:semiHidden="0" w:uiPriority="72" w:unhideWhenUsed="0"/>
+    <w:lsdException w:name="Colorful Grid Accent 4" w:semiHidden="0" w:uiPriority="73" w:unhideWhenUsed="0"/>
+    <w:lsdException w:name="Light Shading Accent 5" w:semiHidden="0" w:uiPriority="60" w:unhideWhenUsed="0"/>
+    <w:lsdException w:name="Light List Accent 5" w:semiHidden="0" w:uiPriority="61" w:unhideWhenUsed="0"/>
+    <w:lsdException w:name="Light Grid Accent 5" w:semiHidden="0" w:uiPriority="62" w:unhideWhenUsed="0"/>
+    <w:lsdException w:name="Medium Shading 1 Accent 5" w:semiHidden="0" w:uiPriority="63" w:unhideWhenUsed="0"/>
+    <w:lsdException w:name="Medium Shading 2 Accent 5" w:semiHidden="0" w:uiPriority="64" w:unhideWhenUsed="0"/>
+    <w:lsdException w:name="Medium List 1 Accent 5" w:semiHidden="0" w:uiPriority="65" w:unhideWhenUsed="0"/>
+    <w:lsdException w:name="Medium List 2 Accent 5" w:semiHidden="0" w:uiPriority="66" w:unhideWhenUsed="0"/>
+    <w:lsdException w:name="Medium Grid 1 Accent 5" w:semiHidden="0" w:uiPriority="67" w:unhideWhenUsed="0"/>
+    <w:lsdException w:name="Medium Grid 2 Accent 5" w:semiHidden="0" w:uiPriority="68" w:unhideWhenUsed="0"/>
+    <w:lsdException w:name="Medium Grid 3 Accent 5" w:semiHidden="0" w:uiPriority="69" w:unhideWhenUsed="0"/>
+    <w:lsdException w:name="Dark List Accent 5" w:semiHidden="0" w:uiPriority="70" w:unhideWhenUsed="0"/>
+    <w:lsdException w:name="Colorful Shading Accent 5" w:semiHidden="0" w:uiPriority="71" w:unhideWhenUsed="0"/>
+    <w:lsdException w:name="Colorful List Accent 5" w:semiHidden="0" w:uiPriority="72" w:unhideWhenUsed="0"/>
+    <w:lsdException w:name="Colorful Grid Accent 5" w:semiHidden="0" w:uiPriority="73" w:unhideWhenUsed="0"/>
+    <w:lsdException w:name="Light Shading Accent 6" w:semiHidden="0" w:uiPriority="60" w:unhideWhenUsed="0"/>
+    <w:lsdException w:name="Light List Accent 6" w:semiHidden="0" w:uiPriority="61" w:unhideWhenUsed="0"/>
+    <w:lsdException w:name="Light Grid Accent 6" w:semiHidden="0" w:uiPriority="62" w:unhideWhenUsed="0"/>
+    <w:lsdException w:name="Medium Shading 1 Accent 6" w:semiHidden="0" w:uiPriority="63" w:unhideWhenUsed="0"/>
+    <w:lsdException w:name="Medium Shading 2 Accent 6" w:semiHidden="0" w:uiPriority="64" w:unhideWhenUsed="0"/>
+    <w:lsdException w:name="Medium List 1 Accent 6" w:semiHidden="0" w:uiPriority="65" w:unhideWhenUsed="0"/>
+    <w:lsdException w:name="Medium List 2 Accent 6" w:semiHidden="0" w:uiPriority="66" w:unhideWhenUsed="0"/>
+    <w:lsdException w:name="Medium Grid 1 Accent 6" w:semiHidden="0" w:uiPriority="67" w:unhideWhenUsed="0"/>
+    <w:lsdException w:name="Medium Grid 2 Accent 6" w:semiHidden="0" w:uiPriority="68" w:unhideWhenUsed="0"/>
+    <w:lsdException w:name="Medium Grid 3 Accent 6" w:semiHidden="0" w:uiPriority="69" w:unhideWhenUsed="0"/>
+    <w:lsdException w:name="Dark List Accent 6" w:semiHidden="0" w:uiPriority="70" w:unhideWhenUsed="0"/>
+    <w:lsdException w:name="Colorful Shading Accent 6" w:semiHidden="0" w:uiPriority="71" w:unhideWhenUsed="0"/>
+    <w:lsdException w:name="Colorful List Accent 6" w:semiHidden="0" w:uiPriority="72" w:unhideWhenUsed="0"/>
+    <w:lsdException w:name="Colorful Grid Accent 6" w:semiHidden="0" w:uiPriority="73" w:unhideWhenUsed="0"/>
+    <w:lsdException w:name="Subtle Emphasis" w:semiHidden="0" w:uiPriority="19" w:unhideWhenUsed="0"/>
+    <w:lsdException w:name="Intense Emphasis" w:semiHidden="0" w:uiPriority="21" w:unhideWhenUsed="0"/>
+    <w:lsdException w:name="Subtle Reference" w:semiHidden="0" w:uiPriority="31" w:unhideWhenUsed="0"/>
+    <w:lsdException w:name="Intense Reference" w:semiHidden="0" w:uiPriority="32" w:unhideWhenUsed="0"/>
+    <w:lsdException w:name="Book Title" w:semiHidden="0" w:uiPriority="33" w:unhideWhenUsed="0"/>
+    <w:lsdException w:name="Bibliography" w:uiPriority="37"/>
+    <w:lsdException w:name="TOC Heading" w:uiPriority="39" w:qFormat="1"/>
+  </w:latentStyles>
+  <w:style w:type="paragraph" w:default="1" w:styleId="Normal">
+    <w:name w:val="Normal"/>
+    <w:qFormat/>
+    <w:rsid w:val="00723E7C"/>
+    <w:pPr>
+      <w:spacing w:before="80" w:after="120"/>
+    </w:pPr>
+  </w:style>
+  <w:style w:type="paragraph" w:styleId="Heading1">
+    <w:name w:val="heading 1"/>
+    <w:basedOn w:val="Normal"/>
+    <w:next w:val="Normal"/>
+    <w:link w:val="Heading1Char"/>
+    <w:uiPriority w:val="9"/>
+    <w:qFormat/>
+    <w:rsid w:val="009254B7"/>
+    <w:pPr>
+      <w:keepNext/>
+      <w:keepLines/>
+      <w:spacing w:before="200" w:after="40"/>
+      <w:outlineLvl w:val="0"/>
+    </w:pPr>
+    <w:rPr>
+      <w:rFonts w:eastAsiaTheme="majorEastAsia" w:cstheme="majorBidi"/>
+      <w:b/>
+      <w:color w:val="642D08"/>
+      <w:sz w:val="40"/>
+      <w:szCs w:val="32"/>
+    </w:rPr>
+  </w:style>
+  <w:style w:type="paragraph" w:styleId="Heading2">
+    <w:name w:val="heading 2"/>
+    <w:basedOn w:val="Normal"/>
+    <w:next w:val="Normal"/>
+    <w:link w:val="Heading2Char"/>
+    <w:uiPriority w:val="9"/>
+    <w:qFormat/>
+    <w:rsid w:val="006E55B4"/>
+    <w:pPr>
+      <w:keepNext/>
+      <w:keepLines/>
+      <w:numPr>
+        <w:numId w:val="11"/>
+      </w:numPr>
+      <w:spacing w:before="200" w:after="40"/>
+      <w:outlineLvl w:val="1"/>
+    </w:pPr>
+    <w:rPr>
+      <w:rFonts w:eastAsiaTheme="majorEastAsia" w:cstheme="majorBidi"/>
+      <w:b/>
+      <w:bCs/>
+      <w:color w:val="7C380A"/>
+      <w:sz w:val="36"/>
+      <w:szCs w:val="36"/>
+    </w:rPr>
+  </w:style>
+  <w:style w:type="paragraph" w:styleId="Heading3">
+    <w:name w:val="heading 3"/>
+    <w:basedOn w:val="Normal"/>
+    <w:next w:val="Normal"/>
+    <w:link w:val="Heading3Char"/>
+    <w:uiPriority w:val="9"/>
+    <w:unhideWhenUsed/>
+    <w:qFormat/>
+    <w:rsid w:val="008C5930"/>
+    <w:pPr>
+      <w:keepNext/>
+      <w:keepLines/>
+      <w:spacing w:before="120" w:after="40"/>
+      <w:outlineLvl w:val="2"/>
+    </w:pPr>
+    <w:rPr>
+      <w:rFonts w:eastAsiaTheme="majorEastAsia" w:cstheme="majorBidi"/>
+      <w:b/>
+      <w:color w:val="8F400B"/>
+      <w:sz w:val="32"/>
+      <w:szCs w:val="32"/>
+    </w:rPr>
+  </w:style>
+  <w:style w:type="paragraph" w:styleId="Heading4">
+    <w:name w:val="heading 4"/>
+    <w:basedOn w:val="Normal"/>
+    <w:next w:val="Normal"/>
+    <w:link w:val="Heading4Char"/>
+    <w:uiPriority w:val="9"/>
+    <w:unhideWhenUsed/>
+    <w:qFormat/>
+    <w:rsid w:val="008C5930"/>
+    <w:pPr>
+      <w:keepNext/>
+      <w:keepLines/>
+      <w:spacing w:before="120" w:after="40"/>
+      <w:outlineLvl w:val="3"/>
+    </w:pPr>
+    <w:rPr>
+      <w:rFonts w:eastAsiaTheme="majorEastAsia" w:cstheme="majorBidi"/>
+      <w:b/>
+      <w:iCs/>
+      <w:color w:val="A34A0D"/>
+      <w:sz w:val="28"/>
+    </w:rPr>
+  </w:style>
+  <w:style w:type="paragraph" w:styleId="Heading5">
+    <w:name w:val="heading 5"/>
+    <w:basedOn w:val="Normal"/>
+    <w:next w:val="Normal"/>
+    <w:link w:val="Heading5Char"/>
+    <w:uiPriority w:val="9"/>
+    <w:semiHidden/>
+    <w:unhideWhenUsed/>
+    <w:qFormat/>
+    <w:rsid w:val="008C5930"/>
+    <w:pPr>
+      <w:keepNext/>
+      <w:keepLines/>
+      <w:spacing w:after="0"/>
+      <w:outlineLvl w:val="4"/>
+    </w:pPr>
+    <w:rPr>
+      <w:rFonts w:eastAsiaTheme="majorEastAsia" w:cstheme="majorBidi"/>
+      <w:b/>
+      <w:color w:val="B2500E"/>
+    </w:rPr>
+  </w:style>
+  <w:style w:type="character" w:default="1" w:styleId="DefaultParagraphFont">
+    <w:name w:val="Default Paragraph Font"/>
+    <w:uiPriority w:val="1"/>
+    <w:semiHidden/>
+    <w:unhideWhenUsed/>
+  </w:style>
+  <w:style w:type="table" w:default="1" w:styleId="TableNormal">
+    <w:name w:val="Normal Table"/>
+    <w:uiPriority w:val="99"/>
+    <w:semiHidden/>
+    <w:unhideWhenUsed/>
+    <w:tblPr>
+      <w:tblInd w:w="0" w:type="dxa"/>
+      <w:tblCellMar>
+        <w:top w:w="0" w:type="dxa"/>
+        <w:left w:w="108" w:type="dxa"/>
+        <w:bottom w:w="0" w:type="dxa"/>
+        <w:right w:w="108" w:type="dxa"/>
+      </w:tblCellMar>
+    </w:tblPr>
+  </w:style>
+  <w:style w:type="numbering" w:default="1" w:styleId="NoList">
+    <w:name w:val="No List"/>
+    <w:uiPriority w:val="99"/>
+    <w:semiHidden/>
+    <w:unhideWhenUsed/>
+  </w:style>
+  <w:style w:type="paragraph" w:styleId="Header">
+    <w:name w:val="header"/>
+    <w:basedOn w:val="Normal"/>
+    <w:link w:val="HeaderChar"/>
+    <w:uiPriority w:val="99"/>
+    <w:unhideWhenUsed/>
+    <w:rsid w:val="008068A2"/>
+    <w:pPr>
+      <w:tabs>
+        <w:tab w:val="center" w:pos="4680"/>
+        <w:tab w:val="right" w:pos="9360"/>
+      </w:tabs>
+      <w:spacing w:after="0" w:line="240" w:lineRule="auto"/>
+    </w:pPr>
+  </w:style>
+  <w:style w:type="character" w:customStyle="1" w:styleId="HeaderChar">
+    <w:name w:val="Header Char"/>
+    <w:basedOn w:val="DefaultParagraphFont"/>
+    <w:link w:val="Header"/>
+    <w:uiPriority w:val="99"/>
+    <w:rsid w:val="008068A2"/>
+  </w:style>
+  <w:style w:type="paragraph" w:styleId="Footer">
+    <w:name w:val="footer"/>
+    <w:basedOn w:val="Normal"/>
+    <w:link w:val="FooterChar"/>
+    <w:uiPriority w:val="99"/>
+    <w:unhideWhenUsed/>
+    <w:rsid w:val="008068A2"/>
+    <w:pPr>
+      <w:tabs>
+        <w:tab w:val="center" w:pos="4680"/>
+        <w:tab w:val="right" w:pos="9360"/>
+      </w:tabs>
+      <w:spacing w:after="0" w:line="240" w:lineRule="auto"/>
+    </w:pPr>
+  </w:style>
+  <w:style w:type="character" w:customStyle="1" w:styleId="FooterChar">
+    <w:name w:val="Footer Char"/>
+    <w:basedOn w:val="DefaultParagraphFont"/>
+    <w:link w:val="Footer"/>
+    <w:uiPriority w:val="99"/>
+    <w:rsid w:val="008068A2"/>
+  </w:style>
+  <w:style w:type="paragraph" w:styleId="BalloonText">
+    <w:name w:val="Balloon Text"/>
+    <w:basedOn w:val="Normal"/>
+    <w:link w:val="BalloonTextChar"/>
+    <w:uiPriority w:val="99"/>
+    <w:semiHidden/>
+    <w:unhideWhenUsed/>
+    <w:rsid w:val="00564D7B"/>
+    <w:pPr>
+      <w:spacing w:after="0" w:line="240" w:lineRule="auto"/>
+    </w:pPr>
+    <w:rPr>
+      <w:rFonts w:ascii="Tahoma" w:hAnsi="Tahoma" w:cs="Tahoma"/>
+      <w:sz w:val="16"/>
+      <w:szCs w:val="16"/>
+    </w:rPr>
+  </w:style>
+  <w:style w:type="character" w:customStyle="1" w:styleId="BalloonTextChar">
+    <w:name w:val="Balloon Text Char"/>
+    <w:basedOn w:val="DefaultParagraphFont"/>
+    <w:link w:val="BalloonText"/>
+    <w:uiPriority w:val="99"/>
+    <w:semiHidden/>
+    <w:rsid w:val="00564D7B"/>
+    <w:rPr>
+      <w:rFonts w:ascii="Tahoma" w:hAnsi="Tahoma" w:cs="Tahoma"/>
+      <w:sz w:val="16"/>
+      <w:szCs w:val="16"/>
+    </w:rPr>
+  </w:style>
+  <w:style w:type="character" w:styleId="Hyperlink">
+    <w:name w:val="Hyperlink"/>
+    <w:basedOn w:val="DefaultParagraphFont"/>
+    <w:uiPriority w:val="99"/>
+    <w:unhideWhenUsed/>
+    <w:rsid w:val="0079324A"/>
+    <w:rPr>
+      <w:color w:val="0000FF" w:themeColor="hyperlink"/>
+      <w:u w:val="single"/>
+    </w:rPr>
+  </w:style>
+  <w:style w:type="character" w:customStyle="1" w:styleId="Heading1Char">
+    <w:name w:val="Heading 1 Char"/>
+    <w:basedOn w:val="DefaultParagraphFont"/>
+    <w:link w:val="Heading1"/>
+    <w:uiPriority w:val="9"/>
+    <w:rsid w:val="009254B7"/>
+    <w:rPr>
+      <w:rFonts w:eastAsiaTheme="majorEastAsia" w:cstheme="majorBidi"/>
+      <w:b/>
+      <w:color w:val="642D08"/>
+      <w:sz w:val="40"/>
+      <w:szCs w:val="32"/>
+    </w:rPr>
+  </w:style>
+  <w:style w:type="character" w:customStyle="1" w:styleId="Heading2Char">
+    <w:name w:val="Heading 2 Char"/>
+    <w:basedOn w:val="DefaultParagraphFont"/>
+    <w:link w:val="Heading2"/>
+    <w:uiPriority w:val="9"/>
+    <w:rsid w:val="006E55B4"/>
+    <w:rPr>
+      <w:rFonts w:eastAsiaTheme="majorEastAsia" w:cstheme="majorBidi"/>
+      <w:b/>
+      <w:bCs/>
+      <w:color w:val="7C380A"/>
+      <w:sz w:val="36"/>
+      <w:szCs w:val="36"/>
+    </w:rPr>
+  </w:style>
+  <w:style w:type="paragraph" w:styleId="NormalWeb">
+    <w:name w:val="Normal (Web)"/>
+    <w:basedOn w:val="Normal"/>
+    <w:uiPriority w:val="99"/>
+    <w:semiHidden/>
+    <w:unhideWhenUsed/>
+    <w:rsid w:val="00524789"/>
+    <w:pPr>
+      <w:spacing w:before="100" w:beforeAutospacing="1" w:after="100" w:afterAutospacing="1" w:line="240" w:lineRule="auto"/>
+    </w:pPr>
+    <w:rPr>
+      <w:rFonts w:ascii="Times New Roman" w:eastAsia="Times New Roman" w:hAnsi="Times New Roman" w:cs="Times New Roman"/>
+      <w:sz w:val="24"/>
+      <w:szCs w:val="24"/>
+    </w:rPr>
+  </w:style>
+  <w:style w:type="character" w:styleId="Strong">
+    <w:name w:val="Strong"/>
+    <w:basedOn w:val="DefaultParagraphFont"/>
+    <w:uiPriority w:val="22"/>
+    <w:qFormat/>
+    <w:rsid w:val="00524789"/>
+    <w:rPr>
+      <w:b/>
+      <w:bCs/>
+    </w:rPr>
+  </w:style>
+  <w:style w:type="character" w:customStyle="1" w:styleId="Heading3Char">
+    <w:name w:val="Heading 3 Char"/>
+    <w:basedOn w:val="DefaultParagraphFont"/>
+    <w:link w:val="Heading3"/>
+    <w:uiPriority w:val="9"/>
+    <w:rsid w:val="008C5930"/>
+    <w:rPr>
+      <w:rFonts w:eastAsiaTheme="majorEastAsia" w:cstheme="majorBidi"/>
+      <w:b/>
+      <w:color w:val="8F400B"/>
+      <w:sz w:val="32"/>
+      <w:szCs w:val="32"/>
+    </w:rPr>
+  </w:style>
+  <w:style w:type="character" w:customStyle="1" w:styleId="Heading4Char">
+    <w:name w:val="Heading 4 Char"/>
+    <w:basedOn w:val="DefaultParagraphFont"/>
+    <w:link w:val="Heading4"/>
+    <w:uiPriority w:val="9"/>
+    <w:rsid w:val="008C5930"/>
+    <w:rPr>
+      <w:rFonts w:eastAsiaTheme="majorEastAsia" w:cstheme="majorBidi"/>
+      <w:b/>
+      <w:iCs/>
+      <w:color w:val="A34A0D"/>
+      <w:sz w:val="28"/>
+    </w:rPr>
+  </w:style>
+  <w:style w:type="paragraph" w:styleId="ListParagraph">
+    <w:name w:val="List Paragraph"/>
+    <w:basedOn w:val="Normal"/>
+    <w:link w:val="ListParagraphChar"/>
+    <w:uiPriority w:val="34"/>
+    <w:qFormat/>
+    <w:rsid w:val="008617B5"/>
+    <w:pPr>
+      <w:ind w:left="720"/>
+      <w:contextualSpacing/>
+    </w:pPr>
+  </w:style>
+  <w:style w:type="character" w:styleId="FollowedHyperlink">
+    <w:name w:val="FollowedHyperlink"/>
+    <w:basedOn w:val="DefaultParagraphFont"/>
+    <w:uiPriority w:val="99"/>
+    <w:semiHidden/>
+    <w:unhideWhenUsed/>
+    <w:rsid w:val="00C0490B"/>
+    <w:rPr>
+      <w:color w:val="800080" w:themeColor="followedHyperlink"/>
+      <w:u w:val="single"/>
+    </w:rPr>
+  </w:style>
+  <w:style w:type="character" w:customStyle="1" w:styleId="Heading5Char">
+    <w:name w:val="Heading 5 Char"/>
+    <w:basedOn w:val="DefaultParagraphFont"/>
+    <w:link w:val="Heading5"/>
+    <w:uiPriority w:val="9"/>
+    <w:semiHidden/>
+    <w:rsid w:val="008C5930"/>
+    <w:rPr>
+      <w:rFonts w:eastAsiaTheme="majorEastAsia" w:cstheme="majorBidi"/>
+      <w:b/>
+      <w:color w:val="B2500E"/>
+    </w:rPr>
+  </w:style>
+  <w:style w:type="paragraph" w:customStyle="1" w:styleId="Code">
+    <w:name w:val="Code"/>
+    <w:basedOn w:val="Normal"/>
+    <w:link w:val="CodeChar"/>
+    <w:qFormat/>
+    <w:rsid w:val="008063E1"/>
+    <w:rPr>
+      <w:rFonts w:ascii="Consolas" w:hAnsi="Consolas"/>
+      <w:b/>
+      <w:noProof/>
+    </w:rPr>
+  </w:style>
+  <w:style w:type="character" w:customStyle="1" w:styleId="CodeChar">
+    <w:name w:val="Code Char"/>
+    <w:basedOn w:val="DefaultParagraphFont"/>
+    <w:link w:val="Code"/>
+    <w:rsid w:val="008063E1"/>
+    <w:rPr>
+      <w:rFonts w:ascii="Consolas" w:hAnsi="Consolas"/>
+      <w:b/>
+      <w:noProof/>
+    </w:rPr>
+  </w:style>
+  <w:style w:type="table" w:styleId="TableGrid">
+    <w:name w:val="Table Grid"/>
+    <w:basedOn w:val="TableNormal"/>
+    <w:uiPriority w:val="59"/>
+    <w:rsid w:val="00763912"/>
+    <w:pPr>
+      <w:spacing w:after="0" w:line="240" w:lineRule="auto"/>
+    </w:pPr>
+    <w:tblPr>
+      <w:tblBorders>
+        <w:top w:val="single" w:sz="4" w:space="0" w:color="auto"/>
+        <w:left w:val="single" w:sz="4" w:space="0" w:color="auto"/>
+        <w:bottom w:val="single" w:sz="4" w:space="0" w:color="auto"/>
+        <w:right w:val="single" w:sz="4" w:space="0" w:color="auto"/>
+        <w:insideH w:val="single" w:sz="4" w:space="0" w:color="auto"/>
+        <w:insideV w:val="single" w:sz="4" w:space="0" w:color="auto"/>
+      </w:tblBorders>
+    </w:tblPr>
+  </w:style>
+  <w:style w:type="character" w:customStyle="1" w:styleId="tgc">
+    <w:name w:val="_tgc"/>
+    <w:basedOn w:val="DefaultParagraphFont"/>
+    <w:rsid w:val="00D8395C"/>
+  </w:style>
+  <w:style w:type="paragraph" w:customStyle="1" w:styleId="Index">
+    <w:name w:val="Index"/>
+    <w:basedOn w:val="Normal"/>
+    <w:qFormat/>
+    <w:rsid w:val="005054C7"/>
+    <w:pPr>
+      <w:suppressLineNumbers/>
+      <w:spacing w:before="0" w:after="200"/>
+    </w:pPr>
+    <w:rPr>
+      <w:rFonts w:cs="FreeSans"/>
+    </w:rPr>
+  </w:style>
+  <w:style w:type="character" w:customStyle="1" w:styleId="ListParagraphChar">
+    <w:name w:val="List Paragraph Char"/>
+    <w:basedOn w:val="DefaultParagraphFont"/>
+    <w:link w:val="ListParagraph"/>
+    <w:uiPriority w:val="34"/>
+    <w:qFormat/>
+    <w:rsid w:val="005054C7"/>
+  </w:style>
+  <w:style w:type="character" w:customStyle="1" w:styleId="InternetLink">
+    <w:name w:val="Internet Link"/>
+    <w:basedOn w:val="DefaultParagraphFont"/>
+    <w:uiPriority w:val="99"/>
+    <w:unhideWhenUsed/>
+    <w:rsid w:val="005054C7"/>
+    <w:rPr>
+      <w:color w:val="0000FF" w:themeColor="hyperlink"/>
+      <w:u w:val="single"/>
+    </w:rPr>
+  </w:style>
+  <w:style w:type="character" w:customStyle="1" w:styleId="UnresolvedMention">
+    <w:name w:val="Unresolved Mention"/>
+    <w:basedOn w:val="DefaultParagraphFont"/>
+    <w:uiPriority w:val="99"/>
+    <w:semiHidden/>
+    <w:unhideWhenUsed/>
+    <w:rsid w:val="00527BE8"/>
+    <w:rPr>
+      <w:color w:val="605E5C"/>
+      <w:shd w:val="clear" w:color="auto" w:fill="E1DFDD"/>
+    </w:rPr>
+  </w:style>
+  <w:style w:type="table" w:customStyle="1" w:styleId="TableGrid1">
+    <w:name w:val="Table Grid1"/>
+    <w:basedOn w:val="TableNormal"/>
+    <w:next w:val="TableGrid"/>
+    <w:uiPriority w:val="59"/>
+    <w:rsid w:val="0033497E"/>
+    <w:pPr>
+      <w:spacing w:after="0" w:line="240" w:lineRule="auto"/>
+    </w:pPr>
+    <w:tblPr>
+      <w:tblBorders>
+        <w:top w:val="single" w:sz="4" w:space="0" w:color="auto"/>
+        <w:left w:val="single" w:sz="4" w:space="0" w:color="auto"/>
+        <w:bottom w:val="single" w:sz="4" w:space="0" w:color="auto"/>
+        <w:right w:val="single" w:sz="4" w:space="0" w:color="auto"/>
+        <w:insideH w:val="single" w:sz="4" w:space="0" w:color="auto"/>
+        <w:insideV w:val="single" w:sz="4" w:space="0" w:color="auto"/>
+      </w:tblBorders>
+    </w:tblPr>
+  </w:style>
+</w:styles>
+</file>
+
+<file path=word/stylesWithEffects.xml><?xml version="1.0" encoding="utf-8"?>
+<w:styles xmlns:wpc="http://schemas.microsoft.com/office/word/2010/wordprocessingCanvas" xmlns:mc="http://schemas.openxmlformats.org/markup-compatibility/2006" xmlns:o="urn:schemas-microsoft-com:office:office" xmlns:r="http://schemas.openxmlformats.org/officeDocument/2006/relationships" xmlns:m="http://schemas.openxmlformats.org/officeDocument/2006/math" xmlns:v="urn:schemas-microsoft-com:vml" xmlns:wp14="http://schemas.microsoft.com/office/word/2010/wordprocessingDrawing" xmlns:wp="http://schemas.openxmlformats.org/drawingml/2006/wordprocessingDrawing" xmlns:w10="urn:schemas-microsoft-com:office:word" xmlns:w="http://schemas.openxmlformats.org/wordprocessingml/2006/main" xmlns:w14="http://schemas.microsoft.com/office/word/2010/wordml" xmlns:wpg="http://schemas.microsoft.com/office/word/2010/wordprocessingGroup" xmlns:wpi="http://schemas.microsoft.com/office/word/2010/wordprocessingInk" xmlns:wne="http://schemas.microsoft.com/office/word/2006/wordml" xmlns:wps="http://schemas.microsoft.com/office/word/2010/wordprocessingShape" mc:Ignorable="w14 wp14">
+  <w:docDefaults>
+    <w:rPrDefault>
+      <w:rPr>
+        <w:rFonts w:asciiTheme="minorHAnsi" w:eastAsiaTheme="minorHAnsi" w:hAnsiTheme="minorHAnsi" w:cstheme="minorBidi"/>
+        <w:sz w:val="22"/>
+        <w:szCs w:val="22"/>
+        <w:lang w:val="en-US" w:eastAsia="en-US" w:bidi="ar-SA"/>
+      </w:rPr>
+    </w:rPrDefault>
+    <w:pPrDefault>
+      <w:pPr>
+        <w:spacing w:after="200" w:line="276" w:lineRule="auto"/>
+      </w:pPr>
+    </w:pPrDefault>
+  </w:docDefaults>
+  <w:latentStyles w:defLockedState="0" w:defUIPriority="99" w:defSemiHidden="1" w:defUnhideWhenUsed="1" w:defQFormat="0" w:count="267">
+    <w:lsdException w:name="Normal" w:semiHidden="0" w:uiPriority="0" w:unhideWhenUsed="0" w:qFormat="1"/>
+    <w:lsdException w:name="heading 1" w:semiHidden="0" w:uiPriority="9" w:unhideWhenUsed="0" w:qFormat="1"/>
+    <w:lsdException w:name="heading 2" w:uiPriority="9" w:qFormat="1"/>
+    <w:lsdException w:name="heading 3" w:uiPriority="9" w:qFormat="1"/>
+    <w:lsdException w:name="heading 4" w:uiPriority="9" w:qFormat="1"/>
+    <w:lsdException w:name="heading 5" w:uiPriority="9" w:qFormat="1"/>
+    <w:lsdException w:name="heading 6" w:uiPriority="9" w:qFormat="1"/>
+    <w:lsdException w:name="heading 7" w:uiPriority="9" w:qFormat="1"/>
+    <w:lsdException w:name="heading 8" w:uiPriority="9" w:qFormat="1"/>
+    <w:lsdException w:name="heading 9" w:uiPriority="9" w:qFormat="1"/>
+    <w:lsdException w:name="toc 1" w:uiPriority="39"/>
+    <w:lsdException w:name="toc 2" w:uiPriority="39"/>
+    <w:lsdException w:name="toc 3" w:uiPriority="39"/>
+    <w:lsdException w:name="toc 4" w:uiPriority="39"/>
+    <w:lsdException w:name="toc 5" w:uiPriority="39"/>
+    <w:lsdException w:name="toc 6" w:uiPriority="39"/>
+    <w:lsdException w:name="toc 7" w:uiPriority="39"/>
+    <w:lsdException w:name="toc 8" w:uiPriority="39"/>
+    <w:lsdException w:name="toc 9" w:uiPriority="39"/>
+    <w:lsdException w:name="caption" w:uiPriority="35" w:qFormat="1"/>
+    <w:lsdException w:name="Title" w:semiHidden="0" w:uiPriority="10" w:unhideWhenUsed="0"/>
+    <w:lsdException w:name="Default Paragraph Font" w:uiPriority="1"/>
+    <w:lsdException w:name="Subtitle" w:semiHidden="0" w:uiPriority="11" w:unhideWhenUsed="0"/>
+    <w:lsdException w:name="Strong" w:semiHidden="0" w:uiPriority="22" w:unhideWhenUsed="0" w:qFormat="1"/>
+    <w:lsdException w:name="Emphasis" w:semiHidden="0" w:uiPriority="20" w:unhideWhenUsed="0"/>
+    <w:lsdException w:name="Table Grid" w:semiHidden="0" w:uiPriority="59" w:unhideWhenUsed="0"/>
+    <w:lsdException w:name="Placeholder Text" w:unhideWhenUsed="0"/>
+    <w:lsdException w:name="No Spacing" w:semiHidden="0" w:uiPriority="1" w:unhideWhenUsed="0"/>
+    <w:lsdException w:name="Light Shading" w:semiHidden="0" w:uiPriority="60" w:unhideWhenUsed="0"/>
+    <w:lsdException w:name="Light List" w:semiHidden="0" w:uiPriority="61" w:unhideWhenUsed="0"/>
+    <w:lsdException w:name="Light Grid" w:semiHidden="0" w:uiPriority="62" w:unhideWhenUsed="0"/>
+    <w:lsdException w:name="Medium Shading 1" w:semiHidden="0" w:uiPriority="63" w:unhideWhenUsed="0"/>
+    <w:lsdException w:name="Medium Shading 2" w:semiHidden="0" w:uiPriority="64" w:unhideWhenUsed="0"/>
+    <w:lsdException w:name="Medium List 1" w:semiHidden="0" w:uiPriority="65" w:unhideWhenUsed="0"/>
+    <w:lsdException w:name="Medium List 2" w:semiHidden="0" w:uiPriority="66" w:unhideWhenUsed="0"/>
+    <w:lsdException w:name="Medium Grid 1" w:semiHidden="0" w:uiPriority="67" w:unhideWhenUsed="0"/>
+    <w:lsdException w:name="Medium Grid 2" w:semiHidden="0" w:uiPriority="68" w:unhideWhenUsed="0"/>
+    <w:lsdException w:name="Medium Grid 3" w:semiHidden="0" w:uiPriority="69" w:unhideWhenUsed="0"/>
+    <w:lsdException w:name="Dark List" w:semiHidden="0" w:uiPriority="70" w:unhideWhenUsed="0"/>
+    <w:lsdException w:name="Colorful Shading" w:semiHidden="0" w:uiPriority="71" w:unhideWhenUsed="0"/>
+    <w:lsdException w:name="Colorful List" w:semiHidden="0" w:uiPriority="72" w:unhideWhenUsed="0"/>
+    <w:lsdException w:name="Colorful Grid" w:semiHidden="0" w:uiPriority="73" w:unhideWhenUsed="0"/>
+    <w:lsdException w:name="Light Shading Accent 1" w:semiHidden="0" w:uiPriority="60" w:unhideWhenUsed="0"/>
+    <w:lsdException w:name="Light List Accent 1" w:semiHidden="0" w:uiPriority="61" w:unhideWhenUsed="0"/>
+    <w:lsdException w:name="Light Grid Accent 1" w:semiHidden="0" w:uiPriority="62" w:unhideWhenUsed="0"/>
+    <w:lsdException w:name="Medium Shading 1 Accent 1" w:semiHidden="0" w:uiPriority="63" w:unhideWhenUsed="0"/>
+    <w:lsdException w:name="Medium Shading 2 Accent 1" w:semiHidden="0" w:uiPriority="64" w:unhideWhenUsed="0"/>
+    <w:lsdException w:name="Medium List 1 Accent 1" w:semiHidden="0" w:uiPriority="65" w:unhideWhenUsed="0"/>
+    <w:lsdException w:name="Revision" w:unhideWhenUsed="0"/>
+    <w:lsdException w:name="List Paragraph" w:semiHidden="0" w:uiPriority="34" w:unhideWhenUsed="0" w:qFormat="1"/>
+    <w:lsdException w:name="Quote" w:semiHidden="0" w:uiPriority="29" w:unhideWhenUsed="0"/>
+    <w:lsdException w:name="Intense Quote" w:semiHidden="0" w:uiPriority="30" w:unhideWhenUsed="0"/>
+    <w:lsdException w:name="Medium List 2 Accent 1" w:semiHidden="0" w:uiPriority="66" w:unhideWhenUsed="0"/>
+    <w:lsdException w:name="Medium Grid 1 Accent 1" w:semiHidden="0" w:uiPriority="67" w:unhideWhenUsed="0"/>
+    <w:lsdException w:name="Medium Grid 2 Accent 1" w:semiHidden="0" w:uiPriority="68" w:unhideWhenUsed="0"/>
+    <w:lsdException w:name="Medium Grid 3 Accent 1" w:semiHidden="0" w:uiPriority="69" w:unhideWhenUsed="0"/>
+    <w:lsdException w:name="Dark List Accent 1" w:semiHidden="0" w:uiPriority="70" w:unhideWhenUsed="0"/>
+    <w:lsdException w:name="Colorful Shading Accent 1" w:semiHidden="0" w:uiPriority="71" w:unhideWhenUsed="0"/>
+    <w:lsdException w:name="Colorful List Accent 1" w:semiHidden="0" w:uiPriority="72" w:unhideWhenUsed="0"/>
+    <w:lsdException w:name="Colorful Grid Accent 1" w:semiHidden="0" w:uiPriority="73" w:unhideWhenUsed="0"/>
+    <w:lsdException w:name="Light Shading Accent 2" w:semiHidden="0" w:uiPriority="60" w:unhideWhenUsed="0"/>
+    <w:lsdException w:name="Light List Accent 2" w:semiHidden="0" w:uiPriority="61" w:unhideWhenUsed="0"/>
+    <w:lsdException w:name="Light Grid Accent 2" w:semiHidden="0" w:uiPriority="62" w:unhideWhenUsed="0"/>
+    <w:lsdException w:name="Medium Shading 1 Accent 2" w:semiHidden="0" w:uiPriority="63" w:unhideWhenUsed="0"/>
+    <w:lsdException w:name="Medium Shading 2 Accent 2" w:semiHidden="0" w:uiPriority="64" w:unhideWhenUsed="0"/>
+    <w:lsdException w:name="Medium List 1 Accent 2" w:semiHidden="0" w:uiPriority="65" w:unhideWhenUsed="0"/>
+    <w:lsdException w:name="Medium List 2 Accent 2" w:semiHidden="0" w:uiPriority="66" w:unhideWhenUsed="0"/>
+    <w:lsdException w:name="Medium Grid 1 Accent 2" w:semiHidden="0" w:uiPriority="67" w:unhideWhenUsed="0"/>
+    <w:lsdException w:name="Medium Grid 2 Accent 2" w:semiHidden="0" w:uiPriority="68" w:unhideWhenUsed="0"/>
+    <w:lsdException w:name="Medium Grid 3 Accent 2" w:semiHidden="0" w:uiPriority="69" w:unhideWhenUsed="0"/>
+    <w:lsdException w:name="Dark List Accent 2" w:semiHidden="0" w:uiPriority="70" w:unhideWhenUsed="0"/>
+    <w:lsdException w:name="Colorful Shading Accent 2" w:semiHidden="0" w:uiPriority="71" w:unhideWhenUsed="0"/>
+    <w:lsdException w:name="Colorful List Accent 2" w:semiHidden="0" w:uiPriority="72" w:unhideWhenUsed="0"/>
+    <w:lsdException w:name="Colorful Grid Accent 2" w:semiHidden="0" w:uiPriority="73" w:unhideWhenUsed="0"/>
+    <w:lsdException w:name="Light Shading Accent 3" w:semiHidden="0" w:uiPriority="60" w:unhideWhenUsed="0"/>
+    <w:lsdException w:name="Light List Accent 3" w:semiHidden="0" w:uiPriority="61" w:unhideWhenUsed="0"/>
+    <w:lsdException w:name="Light Grid Accent 3" w:semiHidden="0" w:uiPriority="62" w:unhideWhenUsed="0"/>
+    <w:lsdException w:name="Medium Shading 1 Accent 3" w:semiHidden="0" w:uiPriority="63" w:unhideWhenUsed="0"/>
+    <w:lsdException w:name="Medium Shading 2 Accent 3" w:semiHidden="0" w:uiPriority="64" w:unhideWhenUsed="0"/>
+    <w:lsdException w:name="Medium List 1 Accent 3" w:semiHidden="0" w:uiPriority="65" w:unhideWhenUsed="0"/>
+    <w:lsdException w:name="Medium List 2 Accent 3" w:semiHidden="0" w:uiPriority="66" w:unhideWhenUsed="0"/>
+    <w:lsdException w:name="Medium Grid 1 Accent 3" w:semiHidden="0" w:uiPriority="67" w:unhideWhenUsed="0"/>
+    <w:lsdException w:name="Medium Grid 2 Accent 3" w:semiHidden="0" w:uiPriority="68" w:unhideWhenUsed="0"/>
+    <w:lsdException w:name="Medium Grid 3 Accent 3" w:semiHidden="0" w:uiPriority="69" w:unhideWhenUsed="0"/>
+    <w:lsdException w:name="Dark List Accent 3" w:semiHidden="0" w:uiPriority="70" w:unhideWhenUsed="0"/>
+    <w:lsdException w:name="Colorful Shading Accent 3" w:semiHidden="0" w:uiPriority="71" w:unhideWhenUsed="0"/>
+    <w:lsdException w:name="Colorful List Accent 3" w:semiHidden="0" w:uiPriority="72" w:unhideWhenUsed="0"/>
+    <w:lsdException w:name="Colorful Grid Accent 3" w:semiHidden="0" w:uiPriority="73" w:unhideWhenUsed="0"/>
+    <w:lsdException w:name="Light Shading Accent 4" w:semiHidden="0" w:uiPriority="60" w:unhideWhenUsed="0"/>
+    <w:lsdException w:name="Light List Accent 4" w:semiHidden="0" w:uiPriority="61" w:unhideWhenUsed="0"/>
+    <w:lsdException w:name="Light Grid Accent 4" w:semiHidden="0" w:uiPriority="62" w:unhideWhenUsed="0"/>
+    <w:lsdException w:name="Medium Shading 1 Accent 4" w:semiHidden="0" w:uiPriority="63" w:unhideWhenUsed="0"/>
+    <w:lsdException w:name="Medium Shading 2 Accent 4" w:semiHidden="0" w:uiPriority="64" w:unhideWhenUsed="0"/>
+    <w:lsdException w:name="Medium List 1 Accent 4" w:semiHidden="0" w:uiPriority="65" w:unhideWhenUsed="0"/>
+    <w:lsdException w:name="Medium List 2 Accent 4" w:semiHidden="0" w:uiPriority="66" w:unhideWhenUsed="0"/>
+    <w:lsdException w:name="Medium Grid 1 Accent 4" w:semiHidden="0" w:uiPriority="67" w:unhideWhenUsed="0"/>
+    <w:lsdException w:name="Medium Grid 2 Accent 4" w:semiHidden="0" w:uiPriority="68" w:unhideWhenUsed="0"/>
+    <w:lsdException w:name="Medium Grid 3 Accent 4" w:semiHidden="0" w:uiPriority="69" w:unhideWhenUsed="0"/>
+    <w:lsdException w:name="Dark List Accent 4" w:semiHidden="0" w:uiPriority="70" w:unhideWhenUsed="0"/>
+    <w:lsdException w:name="Colorful Shading Accent 4" w:semiHidden="0" w:uiPriority="71" w:unhideWhenUsed="0"/>
+    <w:lsdException w:name="Colorful List Accent 4" w:semiHidden="0" w:uiPriority="72" w:unhideWhenUsed="0"/>
+    <w:lsdException w:name="Colorful Grid Accent 4" w:semiHidden="0" w:uiPriority="73" w:unhideWhenUsed="0"/>
+    <w:lsdException w:name="Light Shading Accent 5" w:semiHidden="0" w:uiPriority="60" w:unhideWhenUsed="0"/>
+    <w:lsdException w:name="Light List Accent 5" w:semiHidden="0" w:uiPriority="61" w:unhideWhenUsed="0"/>
+    <w:lsdException w:name="Light Grid Accent 5" w:semiHidden="0" w:uiPriority="62" w:unhideWhenUsed="0"/>
+    <w:lsdException w:name="Medium Shading 1 Accent 5" w:semiHidden="0" w:uiPriority="63" w:unhideWhenUsed="0"/>
+    <w:lsdException w:name="Medium Shading 2 Accent 5" w:semiHidden="0" w:uiPriority="64" w:unhideWhenUsed="0"/>
+    <w:lsdException w:name="Medium List 1 Accent 5" w:semiHidden="0" w:uiPriority="65" w:unhideWhenUsed="0"/>
+    <w:lsdException w:name="Medium List 2 Accent 5" w:semiHidden="0" w:uiPriority="66" w:unhideWhenUsed="0"/>
+    <w:lsdException w:name="Medium Grid 1 Accent 5" w:semiHidden="0" w:uiPriority="67" w:unhideWhenUsed="0"/>
+    <w:lsdException w:name="Medium Grid 2 Accent 5" w:semiHidden="0" w:uiPriority="68" w:unhideWhenUsed="0"/>
+    <w:lsdException w:name="Medium Grid 3 Accent 5" w:semiHidden="0" w:uiPriority="69" w:unhideWhenUsed="0"/>
+    <w:lsdException w:name="Dark List Accent 5" w:semiHidden="0" w:uiPriority="70" w:unhideWhenUsed="0"/>
+    <w:lsdException w:name="Colorful Shading Accent 5" w:semiHidden="0" w:uiPriority="71" w:unhideWhenUsed="0"/>
+    <w:lsdException w:name="Colorful List Accent 5" w:semiHidden="0" w:uiPriority="72" w:unhideWhenUsed="0"/>
+    <w:lsdException w:name="Colorful Grid Accent 5" w:semiHidden="0" w:uiPriority="73" w:unhideWhenUsed="0"/>
+    <w:lsdException w:name="Light Shading Accent 6" w:semiHidden="0" w:uiPriority="60" w:unhideWhenUsed="0"/>
+    <w:lsdException w:name="Light List Accent 6" w:semiHidden="0" w:uiPriority="61" w:unhideWhenUsed="0"/>
+    <w:lsdException w:name="Light Grid Accent 6" w:semiHidden="0" w:uiPriority="62" w:unhideWhenUsed="0"/>
+    <w:lsdException w:name="Medium Shading 1 Accent 6" w:semiHidden="0" w:uiPriority="63" w:unhideWhenUsed="0"/>
+    <w:lsdException w:name="Medium Shading 2 Accent 6" w:semiHidden="0" w:uiPriority="64" w:unhideWhenUsed="0"/>
+    <w:lsdException w:name="Medium List 1 Accent 6" w:semiHidden="0" w:uiPriority="65" w:unhideWhenUsed="0"/>
+    <w:lsdException w:name="Medium List 2 Accent 6" w:semiHidden="0" w:uiPriority="66" w:unhideWhenUsed="0"/>
+    <w:lsdException w:name="Medium Grid 1 Accent 6" w:semiHidden="0" w:uiPriority="67" w:unhideWhenUsed="0"/>
+    <w:lsdException w:name="Medium Grid 2 Accent 6" w:semiHidden="0" w:uiPriority="68" w:unhideWhenUsed="0"/>
+    <w:lsdException w:name="Medium Grid 3 Accent 6" w:semiHidden="0" w:uiPriority="69" w:unhideWhenUsed="0"/>
+    <w:lsdException w:name="Dark List Accent 6" w:semiHidden="0" w:uiPriority="70" w:unhideWhenUsed="0"/>
+    <w:lsdException w:name="Colorful Shading Accent 6" w:semiHidden="0" w:uiPriority="71" w:unhideWhenUsed="0"/>
+    <w:lsdException w:name="Colorful List Accent 6" w:semiHidden="0" w:uiPriority="72" w:unhideWhenUsed="0"/>
+    <w:lsdException w:name="Colorful Grid Accent 6" w:semiHidden="0" w:uiPriority="73" w:unhideWhenUsed="0"/>
+    <w:lsdException w:name="Subtle Emphasis" w:semiHidden="0" w:uiPriority="19" w:unhideWhenUsed="0"/>
+    <w:lsdException w:name="Intense Emphasis" w:semiHidden="0" w:uiPriority="21" w:unhideWhenUsed="0"/>
+    <w:lsdException w:name="Subtle Reference" w:semiHidden="0" w:uiPriority="31" w:unhideWhenUsed="0"/>
+    <w:lsdException w:name="Intense Reference" w:semiHidden="0" w:uiPriority="32" w:unhideWhenUsed="0"/>
+    <w:lsdException w:name="Book Title" w:semiHidden="0" w:uiPriority="33" w:unhideWhenUsed="0"/>
+    <w:lsdException w:name="Bibliography" w:uiPriority="37"/>
+    <w:lsdException w:name="TOC Heading" w:uiPriority="39" w:qFormat="1"/>
   </w:latentStyles>
   <w:style w:type="paragraph" w:default="1" w:styleId="Normal">
     <w:name w:val="Normal"/>
@@ -13096,7 +13445,7 @@
 </file>
 
 <file path=customXml/itemProps1.xml><?xml version="1.0" encoding="utf-8"?>
-<ds:datastoreItem xmlns:ds="http://schemas.openxmlformats.org/officeDocument/2006/customXml" ds:itemID="{A2E01A84-2431-46DE-A37E-F231BC1DF3E4}">
+<ds:datastoreItem xmlns:ds="http://schemas.openxmlformats.org/officeDocument/2006/customXml" ds:itemID="{44C26F2E-E7A7-4D5A-BE4D-5E938F236E15}">
   <ds:schemaRefs>
     <ds:schemaRef ds:uri="http://schemas.openxmlformats.org/officeDocument/2006/bibliography"/>
   </ds:schemaRefs>

</xml_diff>